<commit_message>
Updated latest (added comments)
</commit_message>
<xml_diff>
--- a/Latest.docx
+++ b/Latest.docx
@@ -276,43 +276,34 @@
           <w:rFonts w:ascii="Times New Roman" w:eastAsia="宋体" w:hAnsi="Times New Roman"/>
           <w:lang w:eastAsia="zh-CN"/>
         </w:rPr>
-        <w:t>Ch</w:t>
-      </w:r>
-      <w:bookmarkStart w:id="0" w:name="_GoBack"/>
-      <w:bookmarkEnd w:id="0"/>
+        <w:t xml:space="preserve">Chief </w:t>
+      </w:r>
       <w:r>
         <w:rPr>
           <w:rFonts w:ascii="Times New Roman" w:eastAsia="宋体" w:hAnsi="Times New Roman"/>
           <w:lang w:eastAsia="zh-CN"/>
         </w:rPr>
-        <w:t xml:space="preserve">ief </w:t>
+        <w:t xml:space="preserve">Operating and </w:t>
       </w:r>
       <w:r>
         <w:rPr>
           <w:rFonts w:ascii="Times New Roman" w:eastAsia="宋体" w:hAnsi="Times New Roman"/>
           <w:lang w:eastAsia="zh-CN"/>
         </w:rPr>
-        <w:t xml:space="preserve">Operating and </w:t>
+        <w:t>Financial Officer, ISB</w:t>
       </w:r>
       <w:r>
         <w:rPr>
           <w:rFonts w:ascii="Times New Roman" w:eastAsia="宋体" w:hAnsi="Times New Roman"/>
           <w:lang w:eastAsia="zh-CN"/>
         </w:rPr>
-        <w:t>Financial Officer, ISB</w:t>
+        <w:t>, Beijing, China</w:t>
       </w:r>
       <w:r>
         <w:rPr>
           <w:rFonts w:ascii="Times New Roman" w:eastAsia="宋体" w:hAnsi="Times New Roman"/>
           <w:lang w:eastAsia="zh-CN"/>
         </w:rPr>
-        <w:t>, Beijing, China</w:t>
-      </w:r>
-      <w:r>
-        <w:rPr>
-          <w:rFonts w:ascii="Times New Roman" w:eastAsia="宋体" w:hAnsi="Times New Roman"/>
-          <w:lang w:eastAsia="zh-CN"/>
-        </w:rPr>
         <w:t xml:space="preserve">; </w:t>
       </w:r>
       <w:r>
@@ -492,7 +483,59 @@
         <w:rPr>
           <w:rFonts w:ascii="Times New Roman" w:hAnsi="Times New Roman" w:cs="Times New Roman"/>
         </w:rPr>
-        <w:t>While recent attention has been focused on outdoor PM2.5 levels, many people spend much of their time indoors in the city and indoor air quality in Beijing is largely unstudied. This st</w:t>
+        <w:t xml:space="preserve">While recent attention has been focused on outdoor PM2.5 levels, many people spend much of their time indoors in the city and indoor air quality in Beijing is largely unstudied. </w:t>
+      </w:r>
+      <w:ins w:id="0" w:author="Dane" w:date="2014-02-27T14:55:00Z">
+        <w:r>
+          <w:rPr>
+            <w:rFonts w:ascii="Times New Roman" w:hAnsi="Times New Roman" w:cs="Times New Roman"/>
+          </w:rPr>
+          <w:t xml:space="preserve"> Some firms and private individuals have purchased and installed air purifiers in hopes of reducing their </w:t>
+        </w:r>
+      </w:ins>
+      <w:ins w:id="1" w:author="Dane" w:date="2014-02-27T14:56:00Z">
+        <w:r>
+          <w:rPr>
+            <w:rFonts w:ascii="Times New Roman" w:hAnsi="Times New Roman" w:cs="Times New Roman"/>
+          </w:rPr>
+          <w:t>exposure</w:t>
+        </w:r>
+      </w:ins>
+      <w:ins w:id="2" w:author="Dane" w:date="2014-02-27T14:55:00Z">
+        <w:r>
+          <w:rPr>
+            <w:rFonts w:ascii="Times New Roman" w:hAnsi="Times New Roman" w:cs="Times New Roman"/>
+          </w:rPr>
+          <w:t xml:space="preserve">, but the </w:t>
+        </w:r>
+        <w:proofErr w:type="spellStart"/>
+        <w:r>
+          <w:rPr>
+            <w:rFonts w:ascii="Times New Roman" w:hAnsi="Times New Roman" w:cs="Times New Roman"/>
+          </w:rPr>
+          <w:t>efficacty</w:t>
+        </w:r>
+        <w:proofErr w:type="spellEnd"/>
+        <w:r>
+          <w:rPr>
+            <w:rFonts w:ascii="Times New Roman" w:hAnsi="Times New Roman" w:cs="Times New Roman"/>
+          </w:rPr>
+          <w:t xml:space="preserve"> of these efforts is not documented. </w:t>
+        </w:r>
+      </w:ins>
+      <w:ins w:id="3" w:author="Dane" w:date="2014-02-27T14:57:00Z">
+        <w:r>
+          <w:rPr>
+            <w:rFonts w:ascii="Times New Roman" w:hAnsi="Times New Roman" w:cs="Times New Roman"/>
+          </w:rPr>
+          <w:t xml:space="preserve"> </w:t>
+        </w:r>
+      </w:ins>
+      <w:r>
+        <w:rPr>
+          <w:rFonts w:ascii="Times New Roman" w:hAnsi="Times New Roman" w:cs="Times New Roman"/>
+        </w:rPr>
+        <w:t>This st</w:t>
       </w:r>
       <w:r>
         <w:rPr>
@@ -528,31 +571,123 @@
         <w:rPr>
           <w:rFonts w:ascii="Times New Roman" w:hAnsi="Times New Roman" w:cs="Times New Roman"/>
         </w:rPr>
-        <w:t xml:space="preserve"> on indoor concentrations of PM2.5. Part of ISB's air handling system was upgraded during June and July of 2013 to create positive building pressurization </w:t>
-      </w:r>
-      <w:r>
-        <w:rPr>
-          <w:rFonts w:ascii="Times New Roman" w:hAnsi="Times New Roman" w:cs="Times New Roman"/>
-        </w:rPr>
-        <w:t>at high use entrances and to improve</w:t>
-      </w:r>
+        <w:t xml:space="preserve"> on indoor concentrations of PM2.5. Part of ISB's air handling system was upgraded during June and July of 2013 to create positive building pressurization</w:t>
+      </w:r>
+      <w:ins w:id="4" w:author="Microsoft Office User" w:date="2014-02-27T22:07:00Z">
+        <w:r>
+          <w:rPr>
+            <w:rFonts w:ascii="Times New Roman" w:hAnsi="Times New Roman" w:cs="Times New Roman"/>
+          </w:rPr>
+          <w:t xml:space="preserve"> especially within</w:t>
+        </w:r>
+      </w:ins>
       <w:r>
         <w:rPr>
           <w:rFonts w:ascii="Times New Roman" w:hAnsi="Times New Roman" w:cs="Times New Roman"/>
         </w:rPr>
         <w:t xml:space="preserve"> </w:t>
       </w:r>
-      <w:r>
-        <w:rPr>
-          <w:rFonts w:ascii="Times New Roman" w:hAnsi="Times New Roman" w:cs="Times New Roman"/>
-        </w:rPr>
-        <w:t>the level of filtration in 35 fresh air handlers</w:t>
-      </w:r>
-      <w:r>
-        <w:rPr>
-          <w:rFonts w:ascii="Times New Roman" w:hAnsi="Times New Roman" w:cs="Times New Roman"/>
-        </w:rPr>
-        <w:t xml:space="preserve">. PM2.5 monitoring occurred in 24 indoor locations over several weeks both </w:t>
+      <w:commentRangeStart w:id="5"/>
+      <w:r>
+        <w:rPr>
+          <w:rFonts w:ascii="Times New Roman" w:hAnsi="Times New Roman" w:cs="Times New Roman"/>
+        </w:rPr>
+        <w:t xml:space="preserve">at </w:t>
+      </w:r>
+      <w:commentRangeEnd w:id="5"/>
+      <w:r>
+        <w:rPr>
+          <w:rStyle w:val="CommentReference"/>
+        </w:rPr>
+        <w:commentReference w:id="5"/>
+      </w:r>
+      <w:r>
+        <w:rPr>
+          <w:rFonts w:ascii="Times New Roman" w:hAnsi="Times New Roman" w:cs="Times New Roman"/>
+        </w:rPr>
+        <w:t xml:space="preserve">high use entrances </w:t>
+      </w:r>
+      <w:ins w:id="6" w:author="Microsoft Office User" w:date="2014-02-27T22:08:00Z">
+        <w:r>
+          <w:rPr>
+            <w:rFonts w:ascii="Times New Roman" w:hAnsi="Times New Roman" w:cs="Times New Roman"/>
+          </w:rPr>
+          <w:t xml:space="preserve">and nearby stairwells </w:t>
+        </w:r>
+      </w:ins>
+      <w:r>
+        <w:rPr>
+          <w:rFonts w:ascii="Times New Roman" w:hAnsi="Times New Roman" w:cs="Times New Roman"/>
+        </w:rPr>
+        <w:t>and to improve</w:t>
+      </w:r>
+      <w:r>
+        <w:rPr>
+          <w:rFonts w:ascii="Times New Roman" w:hAnsi="Times New Roman" w:cs="Times New Roman"/>
+        </w:rPr>
+        <w:t xml:space="preserve"> </w:t>
+      </w:r>
+      <w:r>
+        <w:rPr>
+          <w:rFonts w:ascii="Times New Roman" w:hAnsi="Times New Roman" w:cs="Times New Roman"/>
+        </w:rPr>
+        <w:t xml:space="preserve">the level of filtration in </w:t>
+      </w:r>
+      <w:ins w:id="7" w:author="Microsoft Office User" w:date="2014-02-27T22:07:00Z">
+        <w:r>
+          <w:rPr>
+            <w:rFonts w:ascii="Times New Roman" w:hAnsi="Times New Roman" w:cs="Times New Roman"/>
+          </w:rPr>
+          <w:t xml:space="preserve">all </w:t>
+        </w:r>
+      </w:ins>
+      <w:r>
+        <w:rPr>
+          <w:rFonts w:ascii="Times New Roman" w:hAnsi="Times New Roman" w:cs="Times New Roman"/>
+        </w:rPr>
+        <w:t xml:space="preserve">35 </w:t>
+      </w:r>
+      <w:ins w:id="8" w:author="Microsoft Office User" w:date="2014-02-27T22:07:00Z">
+        <w:r>
+          <w:rPr>
+            <w:rFonts w:ascii="Times New Roman" w:hAnsi="Times New Roman" w:cs="Times New Roman"/>
+          </w:rPr>
+          <w:t xml:space="preserve">of the </w:t>
+        </w:r>
+      </w:ins>
+      <w:ins w:id="9" w:author="Dane" w:date="2014-02-27T15:35:00Z">
+        <w:r>
+          <w:rPr>
+            <w:rFonts w:ascii="Times New Roman" w:hAnsi="Times New Roman" w:cs="Times New Roman"/>
+          </w:rPr>
+          <w:t xml:space="preserve">existing </w:t>
+        </w:r>
+      </w:ins>
+      <w:r>
+        <w:rPr>
+          <w:rFonts w:ascii="Times New Roman" w:hAnsi="Times New Roman" w:cs="Times New Roman"/>
+        </w:rPr>
+        <w:t>fresh air handlers</w:t>
+      </w:r>
+      <w:r>
+        <w:rPr>
+          <w:rFonts w:ascii="Times New Roman" w:hAnsi="Times New Roman" w:cs="Times New Roman"/>
+        </w:rPr>
+        <w:t xml:space="preserve">. PM2.5 monitoring occurred in 24 indoor locations </w:t>
+      </w:r>
+      <w:ins w:id="10" w:author="Microsoft Office User" w:date="2014-02-27T22:09:00Z">
+        <w:r>
+          <w:rPr>
+            <w:rFonts w:ascii="Times New Roman" w:hAnsi="Times New Roman" w:cs="Times New Roman"/>
+          </w:rPr>
+          <w:t xml:space="preserve">during three times per day </w:t>
+        </w:r>
+      </w:ins>
+      <w:r>
+        <w:rPr>
+          <w:rFonts w:ascii="Times New Roman" w:hAnsi="Times New Roman" w:cs="Times New Roman"/>
+        </w:rPr>
+        <w:t xml:space="preserve">over several weeks both </w:t>
       </w:r>
       <w:r>
         <w:rPr>
@@ -564,7 +699,7 @@
         <w:rPr>
           <w:rFonts w:ascii="Times New Roman" w:hAnsi="Times New Roman" w:cs="Times New Roman"/>
         </w:rPr>
-        <w:t>upgrades mentioned</w:t>
+        <w:t>upgrades</w:t>
       </w:r>
       <w:r>
         <w:rPr>
@@ -614,25 +749,25 @@
         </w:rPr>
         <w:t xml:space="preserve">el of below </w:t>
       </w:r>
-      <w:commentRangeStart w:id="1"/>
-      <w:r>
-        <w:rPr>
-          <w:rFonts w:ascii="Times New Roman" w:hAnsi="Times New Roman" w:cs="Times New Roman"/>
-        </w:rPr>
-        <w:t>12 µg/m3</w:t>
-      </w:r>
-      <w:commentRangeEnd w:id="1"/>
+      <w:commentRangeStart w:id="11"/>
+      <w:r>
+        <w:rPr>
+          <w:rFonts w:ascii="Times New Roman" w:hAnsi="Times New Roman" w:cs="Times New Roman"/>
+        </w:rPr>
+        <w:t xml:space="preserve">12 </w:t>
+      </w:r>
+      <w:commentRangeEnd w:id="11"/>
       <w:r>
         <w:rPr>
           <w:rStyle w:val="CommentReference"/>
         </w:rPr>
-        <w:commentReference w:id="1"/>
-      </w:r>
-      <w:r>
-        <w:rPr>
-          <w:rFonts w:ascii="Times New Roman" w:hAnsi="Times New Roman" w:cs="Times New Roman"/>
-        </w:rPr>
-        <w:t xml:space="preserve"> even when</w:t>
+        <w:commentReference w:id="11"/>
+      </w:r>
+      <w:r>
+        <w:rPr>
+          <w:rFonts w:ascii="Times New Roman" w:hAnsi="Times New Roman" w:cs="Times New Roman"/>
+        </w:rPr>
+        <w:t>µg/m3 even when</w:t>
       </w:r>
       <w:r>
         <w:rPr>
@@ -650,7 +785,37 @@
         <w:rPr>
           <w:rFonts w:ascii="Times New Roman" w:hAnsi="Times New Roman" w:cs="Times New Roman"/>
         </w:rPr>
-        <w:t xml:space="preserve"> µg/m3. Therefore, schools in </w:t>
+        <w:t xml:space="preserve"> µg/m3. Therefore, </w:t>
+      </w:r>
+      <w:ins w:id="13" w:author="Microsoft Office User" w:date="2014-02-27T19:59:00Z">
+        <w:r>
+          <w:rPr>
+            <w:rFonts w:ascii="Times New Roman" w:hAnsi="Times New Roman" w:cs="Times New Roman"/>
+          </w:rPr>
+          <w:t>buildings</w:t>
+        </w:r>
+      </w:ins>
+      <w:ins w:id="14" w:author="Microsoft Office User" w:date="2014-02-27T22:13:00Z">
+        <w:r>
+          <w:rPr>
+            <w:rFonts w:ascii="Times New Roman" w:hAnsi="Times New Roman" w:cs="Times New Roman"/>
+          </w:rPr>
+          <w:t xml:space="preserve"> </w:t>
+        </w:r>
+      </w:ins>
+      <w:del w:id="15" w:author="Microsoft Office User" w:date="2014-02-27T19:59:00Z">
+        <w:r>
+          <w:rPr>
+            <w:rFonts w:ascii="Times New Roman" w:hAnsi="Times New Roman" w:cs="Times New Roman"/>
+          </w:rPr>
+          <w:delText xml:space="preserve">schools </w:delText>
+        </w:r>
+      </w:del>
+      <w:r>
+        <w:rPr>
+          <w:rFonts w:ascii="Times New Roman" w:hAnsi="Times New Roman" w:cs="Times New Roman"/>
+        </w:rPr>
+        <w:t xml:space="preserve">in </w:t>
       </w:r>
       <w:r>
         <w:rPr>
@@ -830,7 +995,33 @@
         <w:rPr>
           <w:rFonts w:ascii="Times New Roman" w:hAnsi="Times New Roman" w:cs="Times New Roman"/>
         </w:rPr>
-        <w:t>Particulate matter is a major air pollutant that is composed of mixtures of extremely small particles and liquid droplets. Particle pollution is made up of a number of components, including acids (such as nitrates and sulfates), organic chemicals, metals, and soil or dust particles.</w:t>
+        <w:t xml:space="preserve">Particulate matter is a major air pollutant that is composed of mixtures of extremely small particles and liquid droplets. Particle pollution is made up of a number of components, including </w:t>
+      </w:r>
+      <w:ins w:id="16" w:author="Microsoft Office User" w:date="2014-02-27T20:31:00Z">
+        <w:r>
+          <w:rPr>
+            <w:rFonts w:ascii="Times New Roman" w:hAnsi="Times New Roman" w:cs="Times New Roman"/>
+          </w:rPr>
+          <w:t xml:space="preserve">certain </w:t>
+        </w:r>
+        <w:r>
+          <w:rPr>
+            <w:rFonts w:ascii="Times New Roman" w:hAnsi="Times New Roman" w:cs="Times New Roman"/>
+          </w:rPr>
+          <w:t>products of combustion</w:t>
+        </w:r>
+        <w:r>
+          <w:rPr>
+            <w:rFonts w:ascii="Times New Roman" w:hAnsi="Times New Roman" w:cs="Times New Roman"/>
+          </w:rPr>
+          <w:t xml:space="preserve">, </w:t>
+        </w:r>
+      </w:ins>
+      <w:r>
+        <w:rPr>
+          <w:rFonts w:ascii="Times New Roman" w:hAnsi="Times New Roman" w:cs="Times New Roman"/>
+        </w:rPr>
+        <w:t>acids (such as nitrates and sulfates), organic chemicals, metals, and soil or dust particles.</w:t>
       </w:r>
     </w:p>
     <w:p>
@@ -919,7 +1110,14 @@
         <w:rPr>
           <w:rFonts w:ascii="Times New Roman" w:hAnsi="Times New Roman" w:cs="Times New Roman"/>
         </w:rPr>
-        <w:t xml:space="preserve">). These particles are found near roadways and </w:t>
+        <w:t xml:space="preserve">). These particles are </w:t>
+      </w:r>
+      <w:r>
+        <w:rPr>
+          <w:rFonts w:ascii="Times New Roman" w:hAnsi="Times New Roman" w:cs="Times New Roman"/>
+        </w:rPr>
+        <w:lastRenderedPageBreak/>
+        <w:t xml:space="preserve">found near roadways and </w:t>
       </w:r>
       <w:r>
         <w:rPr>
@@ -943,14 +1141,21 @@
         <w:rPr>
           <w:rFonts w:ascii="Times New Roman" w:hAnsi="Times New Roman" w:cs="Times New Roman"/>
         </w:rPr>
-        <w:t xml:space="preserve">factories. These particles are capable of being inhaled through normal bodies and may even reach the lungs. </w:t>
-      </w:r>
-      <w:r>
-        <w:rPr>
-          <w:rFonts w:ascii="Times New Roman" w:hAnsi="Times New Roman" w:cs="Times New Roman"/>
-        </w:rPr>
-        <w:lastRenderedPageBreak/>
-        <w:t xml:space="preserve">Fine particles, on the other hand, are smaller than 2.5 </w:t>
+        <w:t>factories. These particles are capable of being inhaled through normal bodies and may</w:t>
+      </w:r>
+      <w:del w:id="17" w:author="Microsoft Office User" w:date="2014-02-27T20:21:00Z">
+        <w:r>
+          <w:rPr>
+            <w:rFonts w:ascii="Times New Roman" w:hAnsi="Times New Roman" w:cs="Times New Roman"/>
+          </w:rPr>
+          <w:delText xml:space="preserve"> even</w:delText>
+        </w:r>
+      </w:del>
+      <w:r>
+        <w:rPr>
+          <w:rFonts w:ascii="Times New Roman" w:hAnsi="Times New Roman" w:cs="Times New Roman"/>
+        </w:rPr>
+        <w:t xml:space="preserve"> reach the lungs. Fine particles, on the other hand, are smaller than 2.5 </w:t>
       </w:r>
       <w:proofErr w:type="spellStart"/>
       <w:r>
@@ -977,7 +1182,261 @@
         <w:rPr>
           <w:rFonts w:ascii="Times New Roman" w:hAnsi="Times New Roman" w:cs="Times New Roman"/>
         </w:rPr>
-        <w:t>), and are mainly found after combustion, including forest fires, gas emitted from power plants, factories, and automobiles. PM</w:t>
+        <w:t xml:space="preserve">), and are mainly </w:t>
+      </w:r>
+      <w:del w:id="18" w:author="Microsoft Office User" w:date="2014-02-27T20:22:00Z">
+        <w:r>
+          <w:rPr>
+            <w:rFonts w:ascii="Times New Roman" w:hAnsi="Times New Roman" w:cs="Times New Roman"/>
+          </w:rPr>
+          <w:delText>found after</w:delText>
+        </w:r>
+      </w:del>
+      <w:ins w:id="19" w:author="Microsoft Office User" w:date="2014-02-27T20:22:00Z">
+        <w:r>
+          <w:rPr>
+            <w:rFonts w:ascii="Times New Roman" w:hAnsi="Times New Roman" w:cs="Times New Roman"/>
+          </w:rPr>
+          <w:t>formed as a product of</w:t>
+        </w:r>
+      </w:ins>
+      <w:r>
+        <w:rPr>
+          <w:rFonts w:ascii="Times New Roman" w:hAnsi="Times New Roman" w:cs="Times New Roman"/>
+        </w:rPr>
+        <w:t xml:space="preserve"> combustion</w:t>
+      </w:r>
+      <w:ins w:id="20" w:author="Microsoft Office User" w:date="2014-02-27T22:16:00Z">
+        <w:r>
+          <w:rPr>
+            <w:rFonts w:ascii="Times New Roman" w:hAnsi="Times New Roman" w:cs="Times New Roman"/>
+          </w:rPr>
+          <w:t>.  In and around Beijing, this combustion</w:t>
+        </w:r>
+      </w:ins>
+      <w:del w:id="21" w:author="Microsoft Office User" w:date="2014-02-27T22:16:00Z">
+        <w:r>
+          <w:rPr>
+            <w:rFonts w:ascii="Times New Roman" w:hAnsi="Times New Roman" w:cs="Times New Roman"/>
+          </w:rPr>
+          <w:delText xml:space="preserve">, including </w:delText>
+        </w:r>
+      </w:del>
+      <w:del w:id="22" w:author="Microsoft Office User" w:date="2014-02-27T22:15:00Z">
+        <w:r>
+          <w:rPr>
+            <w:rFonts w:ascii="Times New Roman" w:hAnsi="Times New Roman" w:cs="Times New Roman"/>
+          </w:rPr>
+          <w:delText xml:space="preserve">forest </w:delText>
+        </w:r>
+      </w:del>
+      <w:del w:id="23" w:author="Microsoft Office User" w:date="2014-02-27T22:16:00Z">
+        <w:r>
+          <w:rPr>
+            <w:rFonts w:ascii="Times New Roman" w:hAnsi="Times New Roman" w:cs="Times New Roman"/>
+          </w:rPr>
+          <w:delText>fires</w:delText>
+        </w:r>
+      </w:del>
+      <w:ins w:id="24" w:author="Microsoft Office User" w:date="2014-02-27T22:18:00Z">
+        <w:r>
+          <w:rPr>
+            <w:rFonts w:ascii="Times New Roman" w:hAnsi="Times New Roman" w:cs="Times New Roman"/>
+          </w:rPr>
+          <w:t xml:space="preserve"> is primarily associated with</w:t>
+        </w:r>
+      </w:ins>
+      <w:del w:id="25" w:author="Microsoft Office User" w:date="2014-02-27T22:18:00Z">
+        <w:r>
+          <w:rPr>
+            <w:rFonts w:ascii="Times New Roman" w:hAnsi="Times New Roman" w:cs="Times New Roman"/>
+          </w:rPr>
+          <w:delText>,</w:delText>
+        </w:r>
+      </w:del>
+      <w:ins w:id="26" w:author="Microsoft Office User" w:date="2014-02-27T22:18:00Z">
+        <w:r>
+          <w:rPr>
+            <w:rFonts w:ascii="Times New Roman" w:hAnsi="Times New Roman" w:cs="Times New Roman"/>
+          </w:rPr>
+          <w:t xml:space="preserve"> emissions</w:t>
+        </w:r>
+      </w:ins>
+      <w:del w:id="27" w:author="Microsoft Office User" w:date="2014-02-27T22:18:00Z">
+        <w:r>
+          <w:rPr>
+            <w:rFonts w:ascii="Times New Roman" w:hAnsi="Times New Roman" w:cs="Times New Roman"/>
+          </w:rPr>
+          <w:delText xml:space="preserve"> gas emitted</w:delText>
+        </w:r>
+      </w:del>
+      <w:r>
+        <w:rPr>
+          <w:rFonts w:ascii="Times New Roman" w:hAnsi="Times New Roman" w:cs="Times New Roman"/>
+        </w:rPr>
+        <w:t xml:space="preserve"> from </w:t>
+      </w:r>
+      <w:ins w:id="28" w:author="Microsoft Office User" w:date="2014-02-27T22:18:00Z">
+        <w:r>
+          <w:rPr>
+            <w:rFonts w:ascii="Times New Roman" w:hAnsi="Times New Roman" w:cs="Times New Roman"/>
+          </w:rPr>
+          <w:t xml:space="preserve">coal </w:t>
+        </w:r>
+      </w:ins>
+      <w:r>
+        <w:rPr>
+          <w:rFonts w:ascii="Times New Roman" w:hAnsi="Times New Roman" w:cs="Times New Roman"/>
+        </w:rPr>
+        <w:t xml:space="preserve">power plants, </w:t>
+      </w:r>
+      <w:ins w:id="29" w:author="Microsoft Office User" w:date="2014-02-27T22:19:00Z">
+        <w:r>
+          <w:rPr>
+            <w:rFonts w:ascii="Times New Roman" w:hAnsi="Times New Roman" w:cs="Times New Roman"/>
+          </w:rPr>
+          <w:t xml:space="preserve">certain types of industries and </w:t>
+        </w:r>
+      </w:ins>
+      <w:r>
+        <w:rPr>
+          <w:rFonts w:ascii="Times New Roman" w:hAnsi="Times New Roman" w:cs="Times New Roman"/>
+        </w:rPr>
+        <w:t xml:space="preserve">factories, and automobiles. </w:t>
+      </w:r>
+      <w:ins w:id="30" w:author="Microsoft Office User" w:date="2014-02-27T20:23:00Z">
+        <w:r>
+          <w:rPr>
+            <w:rFonts w:ascii="Times New Roman" w:hAnsi="Times New Roman" w:cs="Times New Roman"/>
+          </w:rPr>
+          <w:t xml:space="preserve">Since Beijing relies heavily on </w:t>
+        </w:r>
+      </w:ins>
+      <w:ins w:id="31" w:author="Microsoft Office User" w:date="2014-02-27T20:24:00Z">
+        <w:r>
+          <w:rPr>
+            <w:rFonts w:ascii="Times New Roman" w:hAnsi="Times New Roman" w:cs="Times New Roman"/>
+          </w:rPr>
+          <w:t xml:space="preserve">the use of </w:t>
+        </w:r>
+      </w:ins>
+      <w:ins w:id="32" w:author="Microsoft Office User" w:date="2014-02-27T20:23:00Z">
+        <w:r>
+          <w:rPr>
+            <w:rFonts w:ascii="Times New Roman" w:hAnsi="Times New Roman" w:cs="Times New Roman"/>
+          </w:rPr>
+          <w:t xml:space="preserve">coal for </w:t>
+        </w:r>
+      </w:ins>
+      <w:ins w:id="33" w:author="Microsoft Office User" w:date="2014-02-27T20:24:00Z">
+        <w:r>
+          <w:rPr>
+            <w:rFonts w:ascii="Times New Roman" w:hAnsi="Times New Roman" w:cs="Times New Roman"/>
+          </w:rPr>
+          <w:t>power generation</w:t>
+        </w:r>
+      </w:ins>
+      <w:ins w:id="34" w:author="Microsoft Office User" w:date="2014-02-27T20:23:00Z">
+        <w:r>
+          <w:rPr>
+            <w:rFonts w:ascii="Times New Roman" w:hAnsi="Times New Roman" w:cs="Times New Roman"/>
+          </w:rPr>
+          <w:t xml:space="preserve"> and hot </w:t>
+        </w:r>
+      </w:ins>
+      <w:ins w:id="35" w:author="Microsoft Office User" w:date="2014-02-27T20:24:00Z">
+        <w:r>
+          <w:rPr>
+            <w:rFonts w:ascii="Times New Roman" w:hAnsi="Times New Roman" w:cs="Times New Roman"/>
+          </w:rPr>
+          <w:t xml:space="preserve">water </w:t>
+        </w:r>
+      </w:ins>
+      <w:ins w:id="36" w:author="Microsoft Office User" w:date="2014-02-27T20:23:00Z">
+        <w:r>
+          <w:rPr>
+            <w:rFonts w:ascii="Times New Roman" w:hAnsi="Times New Roman" w:cs="Times New Roman"/>
+          </w:rPr>
+          <w:t>production</w:t>
+        </w:r>
+      </w:ins>
+      <w:ins w:id="37" w:author="Microsoft Office User" w:date="2014-02-27T20:25:00Z">
+        <w:r>
+          <w:rPr>
+            <w:rFonts w:ascii="Times New Roman" w:hAnsi="Times New Roman" w:cs="Times New Roman"/>
+          </w:rPr>
+          <w:t xml:space="preserve"> and has seen a rapid growth in automobile and truck traffic in the last decade</w:t>
+        </w:r>
+      </w:ins>
+      <w:ins w:id="38" w:author="Microsoft Office User" w:date="2014-02-27T20:24:00Z">
+        <w:r>
+          <w:rPr>
+            <w:rFonts w:ascii="Times New Roman" w:hAnsi="Times New Roman" w:cs="Times New Roman"/>
+          </w:rPr>
+          <w:t xml:space="preserve">, </w:t>
+        </w:r>
+      </w:ins>
+      <w:ins w:id="39" w:author="Microsoft Office User" w:date="2014-02-27T20:27:00Z">
+        <w:r>
+          <w:rPr>
+            <w:rFonts w:ascii="Times New Roman" w:hAnsi="Times New Roman" w:cs="Times New Roman"/>
+          </w:rPr>
+          <w:t xml:space="preserve">annual average </w:t>
+        </w:r>
+      </w:ins>
+      <w:ins w:id="40" w:author="Microsoft Office User" w:date="2014-02-27T20:24:00Z">
+        <w:r>
+          <w:rPr>
+            <w:rFonts w:ascii="Times New Roman" w:hAnsi="Times New Roman" w:cs="Times New Roman"/>
+          </w:rPr>
+          <w:t xml:space="preserve">PM 2.5 concentrations are </w:t>
+        </w:r>
+      </w:ins>
+      <w:ins w:id="41" w:author="Microsoft Office User" w:date="2014-02-27T20:27:00Z">
+        <w:r>
+          <w:rPr>
+            <w:rFonts w:ascii="Times New Roman" w:hAnsi="Times New Roman" w:cs="Times New Roman"/>
+          </w:rPr>
+          <w:t xml:space="preserve">currently </w:t>
+        </w:r>
+      </w:ins>
+      <w:ins w:id="42" w:author="Microsoft Office User" w:date="2014-02-27T20:24:00Z">
+        <w:r>
+          <w:rPr>
+            <w:rFonts w:ascii="Times New Roman" w:hAnsi="Times New Roman" w:cs="Times New Roman"/>
+          </w:rPr>
+          <w:t xml:space="preserve">some of the highest in </w:t>
+        </w:r>
+      </w:ins>
+      <w:ins w:id="43" w:author="Microsoft Office User" w:date="2014-02-27T20:25:00Z">
+        <w:r>
+          <w:rPr>
+            <w:rFonts w:ascii="Times New Roman" w:hAnsi="Times New Roman" w:cs="Times New Roman"/>
+          </w:rPr>
+          <w:t>the</w:t>
+        </w:r>
+      </w:ins>
+      <w:ins w:id="44" w:author="Microsoft Office User" w:date="2014-02-27T20:24:00Z">
+        <w:r>
+          <w:rPr>
+            <w:rFonts w:ascii="Times New Roman" w:hAnsi="Times New Roman" w:cs="Times New Roman"/>
+          </w:rPr>
+          <w:t xml:space="preserve"> </w:t>
+        </w:r>
+      </w:ins>
+      <w:ins w:id="45" w:author="Microsoft Office User" w:date="2014-02-27T20:25:00Z">
+        <w:r>
+          <w:rPr>
+            <w:rFonts w:ascii="Times New Roman" w:hAnsi="Times New Roman" w:cs="Times New Roman"/>
+          </w:rPr>
+          <w:t xml:space="preserve">world.  </w:t>
+        </w:r>
+      </w:ins>
+      <w:r>
+        <w:rPr>
+          <w:rFonts w:ascii="Times New Roman" w:hAnsi="Times New Roman" w:cs="Times New Roman"/>
+        </w:rPr>
+        <w:t>PM</w:t>
       </w:r>
       <w:r>
         <w:rPr>
@@ -1069,7 +1528,27 @@
         <w:rPr>
           <w:rFonts w:ascii="Times New Roman" w:hAnsi="Times New Roman" w:cs="Times New Roman"/>
         </w:rPr>
-        <w:t>and difficult breathing.  +        <w:t xml:space="preserve">and difficult </w:t>
+      </w:r>
+      <w:commentRangeStart w:id="46"/>
+      <w:r>
+        <w:rPr>
+          <w:rFonts w:ascii="Times New Roman" w:hAnsi="Times New Roman" w:cs="Times New Roman"/>
+        </w:rPr>
+        <w:t>breathing</w:t>
+      </w:r>
+      <w:commentRangeEnd w:id="46"/>
+      <w:r>
+        <w:rPr>
+          <w:rStyle w:val="CommentReference"/>
+        </w:rPr>
+        <w:commentReference w:id="46"/>
+      </w:r>
+      <w:r>
+        <w:rPr>
+          <w:rFonts w:ascii="Times New Roman" w:hAnsi="Times New Roman" w:cs="Times New Roman"/>
+        </w:rPr>
+        <w:t>.   </w:t>
       </w:r>
     </w:p>
@@ -1088,6 +1567,7 @@
           <w:rFonts w:ascii="Times New Roman" w:hAnsi="Times New Roman" w:cs="Times New Roman"/>
         </w:rPr>
       </w:pPr>
+      <w:commentRangeStart w:id="47"/>
       <w:r>
         <w:rPr>
           <w:rFonts w:ascii="Times New Roman" w:hAnsi="Times New Roman" w:cs="Times New Roman"/>
@@ -1104,7 +1584,20 @@
         <w:rPr>
           <w:rFonts w:ascii="Times New Roman" w:hAnsi="Times New Roman" w:cs="Times New Roman"/>
         </w:rPr>
-        <w:t xml:space="preserve"> reduced visibility, as shown in the recent heavy pollution in Beijing in January 2013, where the pollution level reached 755 on th</w:t>
+        <w:t xml:space="preserve"> reduced visibility, as shown in the </w:t>
+      </w:r>
+      <w:commentRangeEnd w:id="47"/>
+      <w:r>
+        <w:rPr>
+          <w:rStyle w:val="CommentReference"/>
+        </w:rPr>
+        <w:commentReference w:id="47"/>
+      </w:r>
+      <w:r>
+        <w:rPr>
+          <w:rFonts w:ascii="Times New Roman" w:hAnsi="Times New Roman" w:cs="Times New Roman"/>
+        </w:rPr>
+        <w:t>recent heavy pollution in Beijing in January 2013, where the pollution level reached 755 on th</w:t>
       </w:r>
       <w:r>
         <w:rPr>
@@ -1122,7 +1615,14 @@
         <w:rPr>
           <w:rFonts w:ascii="Times New Roman" w:hAnsi="Times New Roman" w:cs="Times New Roman"/>
         </w:rPr>
-        <w:t xml:space="preserve">original upper limit of 500. Particulate matter pollution </w:t>
+        <w:t xml:space="preserve">original upper limit of 500. </w:t>
+      </w:r>
+      <w:commentRangeStart w:id="48"/>
+      <w:r>
+        <w:rPr>
+          <w:rFonts w:ascii="Times New Roman" w:hAnsi="Times New Roman" w:cs="Times New Roman"/>
+        </w:rPr>
+        <w:t xml:space="preserve">Particulate matter pollution </w:t>
       </w:r>
       <w:r>
         <w:rPr>
@@ -1295,6 +1795,13 @@
         </w:rPr>
         <w:t xml:space="preserve"> </w:t>
       </w:r>
+      <w:commentRangeEnd w:id="48"/>
+      <w:r>
+        <w:rPr>
+          <w:rStyle w:val="CommentReference"/>
+        </w:rPr>
+        <w:commentReference w:id="48"/>
+      </w:r>
       <w:r>
         <w:rPr>
           <w:rFonts w:ascii="Times New Roman" w:hAnsi="Times New Roman" w:cs="Times New Roman"/>
@@ -1323,7 +1830,21 @@
         <w:rPr>
           <w:rFonts w:ascii="Times New Roman" w:hAnsi="Times New Roman" w:cs="Times New Roman"/>
         </w:rPr>
-        <w:t xml:space="preserve">This paper will reference air quality measures to a globally recognized standard for determining outdoor air quality developed by the US EPA and referred to as the Air Quality Index (AQI).  </w:t>
+        <w:t xml:space="preserve">This paper will </w:t>
+      </w:r>
+      <w:ins w:id="49" w:author="Microsoft Office User" w:date="2014-02-27T22:22:00Z">
+        <w:r>
+          <w:rPr>
+            <w:rFonts w:ascii="Times New Roman" w:hAnsi="Times New Roman" w:cs="Times New Roman"/>
+          </w:rPr>
+          <w:t xml:space="preserve">on occasion </w:t>
+        </w:r>
+      </w:ins>
+      <w:r>
+        <w:rPr>
+          <w:rFonts w:ascii="Times New Roman" w:hAnsi="Times New Roman" w:cs="Times New Roman"/>
+        </w:rPr>
+        <w:t xml:space="preserve">reference air quality measures to a globally recognized standard for determining outdoor air quality developed by the US EPA and referred to as the Air Quality Index (AQI).  </w:t>
       </w:r>
       <w:r>
         <w:rPr>
@@ -1557,13 +2078,27 @@
         <w:rPr>
           <w:rFonts w:ascii="Times New Roman" w:hAnsi="Times New Roman" w:cs="Times New Roman"/>
         </w:rPr>
-        <w:t xml:space="preserve">rotection and </w:t>
-      </w:r>
-      <w:r>
-        <w:rPr>
-          <w:rFonts w:ascii="Times New Roman" w:hAnsi="Times New Roman" w:cs="Times New Roman"/>
-        </w:rPr>
-        <w:t>one monitoring site at the US Embassy.  P</w:t>
+        <w:t>rotection and</w:t>
+      </w:r>
+      <w:del w:id="50" w:author="Microsoft Office User" w:date="2014-02-27T22:23:00Z">
+        <w:r>
+          <w:rPr>
+            <w:rFonts w:ascii="Times New Roman" w:hAnsi="Times New Roman" w:cs="Times New Roman"/>
+          </w:rPr>
+          <w:delText xml:space="preserve"> </w:delText>
+        </w:r>
+        <w:r>
+          <w:rPr>
+            <w:rFonts w:ascii="Times New Roman" w:hAnsi="Times New Roman" w:cs="Times New Roman"/>
+          </w:rPr>
+          <w:delText>one monitoring site</w:delText>
+        </w:r>
+      </w:del>
+      <w:r>
+        <w:rPr>
+          <w:rFonts w:ascii="Times New Roman" w:hAnsi="Times New Roman" w:cs="Times New Roman"/>
+        </w:rPr>
+        <w:t xml:space="preserve"> at the US Embassy.  P</w:t>
       </w:r>
       <w:r>
         <w:rPr>
@@ -1827,7 +2362,42 @@
         <w:rPr>
           <w:rFonts w:ascii="Times New Roman" w:hAnsi="Times New Roman" w:cs="Times New Roman"/>
         </w:rPr>
-        <w:t>ere detected in</w:t>
+        <w:t xml:space="preserve">ere detected </w:t>
+      </w:r>
+      <w:ins w:id="51" w:author="Microsoft Office User" w:date="2014-02-27T22:26:00Z">
+        <w:r>
+          <w:rPr>
+            <w:rFonts w:ascii="Times New Roman" w:hAnsi="Times New Roman" w:cs="Times New Roman"/>
+          </w:rPr>
+          <w:t xml:space="preserve">using both the TSI AM510 </w:t>
+        </w:r>
+        <w:r>
+          <w:rPr>
+            <w:rFonts w:ascii="Times New Roman" w:hAnsi="Times New Roman" w:cs="Times New Roman"/>
+          </w:rPr>
+          <w:lastRenderedPageBreak/>
+          <w:t xml:space="preserve">Monitor and the </w:t>
+        </w:r>
+        <w:proofErr w:type="spellStart"/>
+        <w:r>
+          <w:rPr>
+            <w:rFonts w:ascii="Times New Roman" w:hAnsi="Times New Roman" w:cs="Times New Roman"/>
+          </w:rPr>
+          <w:t>DustTrak</w:t>
+        </w:r>
+        <w:proofErr w:type="spellEnd"/>
+        <w:r>
+          <w:rPr>
+            <w:rFonts w:ascii="Times New Roman" w:hAnsi="Times New Roman" w:cs="Times New Roman"/>
+          </w:rPr>
+          <w:t xml:space="preserve"> II </w:t>
+        </w:r>
+      </w:ins>
+      <w:r>
+        <w:rPr>
+          <w:rFonts w:ascii="Times New Roman" w:hAnsi="Times New Roman" w:cs="Times New Roman"/>
+        </w:rPr>
+        <w:t>in</w:t>
       </w:r>
       <w:r>
         <w:rPr>
@@ -1869,7 +2439,37 @@
         <w:rPr>
           <w:rFonts w:ascii="Times New Roman" w:hAnsi="Times New Roman" w:cs="Times New Roman"/>
         </w:rPr>
-        <w:t xml:space="preserve"> It was determined that p</w:t>
+        <w:t xml:space="preserve"> It was determined </w:t>
+      </w:r>
+      <w:ins w:id="52" w:author="Dane" w:date="2014-02-27T15:42:00Z">
+        <w:r>
+          <w:rPr>
+            <w:rFonts w:ascii="Times New Roman" w:hAnsi="Times New Roman" w:cs="Times New Roman"/>
+          </w:rPr>
+          <w:t xml:space="preserve">how was this determined? </w:t>
+        </w:r>
+      </w:ins>
+      <w:commentRangeStart w:id="53"/>
+      <w:proofErr w:type="gramStart"/>
+      <w:r>
+        <w:rPr>
+          <w:rFonts w:ascii="Times New Roman" w:hAnsi="Times New Roman" w:cs="Times New Roman"/>
+        </w:rPr>
+        <w:t>that</w:t>
+      </w:r>
+      <w:commentRangeEnd w:id="53"/>
+      <w:proofErr w:type="gramEnd"/>
+      <w:r>
+        <w:rPr>
+          <w:rStyle w:val="CommentReference"/>
+        </w:rPr>
+        <w:commentReference w:id="53"/>
+      </w:r>
+      <w:r>
+        <w:rPr>
+          <w:rFonts w:ascii="Times New Roman" w:hAnsi="Times New Roman" w:cs="Times New Roman"/>
+        </w:rPr>
+        <w:t xml:space="preserve"> p</w:t>
       </w:r>
       <w:r>
         <w:rPr>
@@ -1987,11 +2587,45 @@
         </w:rPr>
         <w:t xml:space="preserve">of </w:t>
       </w:r>
-      <w:r>
-        <w:rPr>
-          <w:rFonts w:ascii="Times New Roman" w:hAnsi="Times New Roman" w:cs="Times New Roman"/>
-        </w:rPr>
-        <w:t xml:space="preserve">change from a 2-stage to 3-stage filtration system, which allowed </w:t>
+      <w:commentRangeStart w:id="54"/>
+      <w:r>
+        <w:rPr>
+          <w:rFonts w:ascii="Times New Roman" w:hAnsi="Times New Roman" w:cs="Times New Roman"/>
+        </w:rPr>
+        <w:t>change</w:t>
+      </w:r>
+      <w:commentRangeEnd w:id="54"/>
+      <w:r>
+        <w:rPr>
+          <w:rStyle w:val="CommentReference"/>
+        </w:rPr>
+        <w:commentReference w:id="54"/>
+      </w:r>
+      <w:r>
+        <w:rPr>
+          <w:rFonts w:ascii="Times New Roman" w:hAnsi="Times New Roman" w:cs="Times New Roman"/>
+        </w:rPr>
+        <w:t xml:space="preserve"> from a </w:t>
+      </w:r>
+      <w:commentRangeStart w:id="55"/>
+      <w:r>
+        <w:rPr>
+          <w:rFonts w:ascii="Times New Roman" w:hAnsi="Times New Roman" w:cs="Times New Roman"/>
+        </w:rPr>
+        <w:t xml:space="preserve">2-stage </w:t>
+      </w:r>
+      <w:commentRangeEnd w:id="55"/>
+      <w:r>
+        <w:rPr>
+          <w:rStyle w:val="CommentReference"/>
+        </w:rPr>
+        <w:commentReference w:id="55"/>
+      </w:r>
+      <w:r>
+        <w:rPr>
+          <w:rFonts w:ascii="Times New Roman" w:hAnsi="Times New Roman" w:cs="Times New Roman"/>
+        </w:rPr>
+        <w:t xml:space="preserve">to 3-stage filtration system, which allowed </w:t>
       </w:r>
       <w:r>
         <w:rPr>
@@ -2034,7 +2668,27 @@
         <w:rPr>
           <w:rFonts w:ascii="Times New Roman" w:hAnsi="Times New Roman" w:cs="Times New Roman"/>
         </w:rPr>
-        <w:t xml:space="preserve">. HEPA is a type of air filter, or the collective group of air filters that meet the HEPA standard. The HEPA class H-14 filter implies that the filter separates &gt; 99.995% of particles with the size as small as 0.3 µm. </w:t>
+        <w:t xml:space="preserve">. HEPA is a type of air filter, or the collective group of air filters that meet the HEPA standard. The HEPA class H-14 filter implies that the filter separates &gt; 99.995% of particles with the size as small as 0.3 </w:t>
+      </w:r>
+      <w:commentRangeStart w:id="56"/>
+      <w:r>
+        <w:rPr>
+          <w:rFonts w:ascii="Times New Roman" w:hAnsi="Times New Roman" w:cs="Times New Roman"/>
+        </w:rPr>
+        <w:t>µm</w:t>
+      </w:r>
+      <w:commentRangeEnd w:id="56"/>
+      <w:r>
+        <w:rPr>
+          <w:rStyle w:val="CommentReference"/>
+        </w:rPr>
+        <w:commentReference w:id="56"/>
+      </w:r>
+      <w:r>
+        <w:rPr>
+          <w:rFonts w:ascii="Times New Roman" w:hAnsi="Times New Roman" w:cs="Times New Roman"/>
+        </w:rPr>
+        <w:t xml:space="preserve">. </w:t>
       </w:r>
     </w:p>
     <w:p>
@@ -2056,7 +2710,27 @@
         <w:rPr>
           <w:rFonts w:ascii="Times New Roman" w:hAnsi="Times New Roman" w:cs="Times New Roman"/>
         </w:rPr>
-        <w:t xml:space="preserve">The first phase of </w:t>
+        <w:t xml:space="preserve">The first phase </w:t>
+      </w:r>
+      <w:commentRangeStart w:id="57"/>
+      <w:r>
+        <w:rPr>
+          <w:rFonts w:ascii="Times New Roman" w:hAnsi="Times New Roman" w:cs="Times New Roman"/>
+        </w:rPr>
+        <w:t>of</w:t>
+      </w:r>
+      <w:commentRangeEnd w:id="57"/>
+      <w:r>
+        <w:rPr>
+          <w:rStyle w:val="CommentReference"/>
+        </w:rPr>
+        <w:commentReference w:id="57"/>
+      </w:r>
+      <w:r>
+        <w:rPr>
+          <w:rFonts w:ascii="Times New Roman" w:hAnsi="Times New Roman" w:cs="Times New Roman"/>
+        </w:rPr>
+        <w:t xml:space="preserve"> </w:t>
       </w:r>
       <w:r>
         <w:rPr>
@@ -2086,13 +2760,27 @@
         <w:rPr>
           <w:rFonts w:ascii="Times New Roman" w:hAnsi="Times New Roman" w:cs="Times New Roman"/>
         </w:rPr>
-        <w:t>a portion of the s</w:t>
+        <w:t xml:space="preserve">a portion of the </w:t>
+      </w:r>
+      <w:commentRangeStart w:id="58"/>
+      <w:r>
+        <w:rPr>
+          <w:rFonts w:ascii="Times New Roman" w:hAnsi="Times New Roman" w:cs="Times New Roman"/>
+        </w:rPr>
+        <w:t>s</w:t>
       </w:r>
       <w:r>
         <w:rPr>
           <w:rFonts w:ascii="Times New Roman" w:hAnsi="Times New Roman" w:cs="Times New Roman"/>
         </w:rPr>
         <w:t>chool</w:t>
+      </w:r>
+      <w:commentRangeEnd w:id="58"/>
+      <w:r>
+        <w:rPr>
+          <w:rStyle w:val="CommentReference"/>
+        </w:rPr>
+        <w:commentReference w:id="58"/>
       </w:r>
       <w:r>
         <w:rPr>
@@ -2858,6 +3546,194 @@
       </w:pPr>
     </w:p>
     <w:p>
+      <w:r>
+        <w:rPr>
+          <w:rFonts w:ascii="Times New Roman" w:hAnsi="Times New Roman" w:cs="Times New Roman"/>
+        </w:rPr>
+        <w:t>All new air handler unites are controlled by variable frequency drives for maximum energy conservation. Given the increase in the air volume that these units have provided the facility, ISB has noted a positive pressure within the building. This increased air volume and positive pressurization has required roughly a 10 percent increase in the amount of energy use to support the increased air volume and greater air-filtration.</w:t>
+      </w:r>
+      <w:ins w:id="59" w:author="Microsoft Office User" w:date="2014-03-02T22:21:00Z">
+        <w:r>
+          <w:rPr>
+            <w:rFonts w:ascii="Times New Roman" w:hAnsi="Times New Roman" w:cs="Times New Roman"/>
+          </w:rPr>
+          <w:t xml:space="preserve">  </w:t>
+        </w:r>
+        <w:r>
+          <w:t xml:space="preserve">The upgrades made during the summer of 2013 to the air handling system at ISB were expected to result in </w:t>
+        </w:r>
+        <w:r>
+          <w:rPr>
+            <w:rFonts w:ascii="Times New Roman" w:hAnsi="Times New Roman" w:cs="Times New Roman"/>
+          </w:rPr>
+          <w:t>a</w:t>
+        </w:r>
+        <w:r>
+          <w:rPr>
+            <w:rFonts w:ascii="Times New Roman" w:hAnsi="Times New Roman" w:cs="Times New Roman"/>
+          </w:rPr>
+          <w:t>n improvement in indoor air quality as measured by a</w:t>
+        </w:r>
+        <w:r>
+          <w:rPr>
+            <w:rFonts w:ascii="Times New Roman" w:hAnsi="Times New Roman" w:cs="Times New Roman"/>
+          </w:rPr>
+          <w:t xml:space="preserve"> significant reduction in PM</w:t>
+        </w:r>
+        <w:r>
+          <w:rPr>
+            <w:rFonts w:ascii="Times New Roman" w:hAnsi="Times New Roman" w:cs="Times New Roman"/>
+            <w:vertAlign w:val="subscript"/>
+          </w:rPr>
+          <w:t xml:space="preserve"> </w:t>
+        </w:r>
+        <w:r>
+          <w:rPr>
+            <w:rFonts w:ascii="Times New Roman" w:hAnsi="Times New Roman" w:cs="Times New Roman"/>
+          </w:rPr>
+          <w:t>2.5</w:t>
+        </w:r>
+        <w:r>
+          <w:rPr>
+            <w:rFonts w:ascii="Times New Roman" w:hAnsi="Times New Roman" w:cs="Times New Roman"/>
+            <w:vertAlign w:val="subscript"/>
+          </w:rPr>
+          <w:t xml:space="preserve"> </w:t>
+        </w:r>
+        <w:r>
+          <w:rPr>
+            <w:rFonts w:ascii="Times New Roman" w:hAnsi="Times New Roman" w:cs="Times New Roman"/>
+          </w:rPr>
+          <w:t xml:space="preserve">levels </w:t>
+        </w:r>
+        <w:r>
+          <w:rPr>
+            <w:rFonts w:ascii="Times New Roman" w:hAnsi="Times New Roman" w:cs="Times New Roman"/>
+          </w:rPr>
+          <w:t>within the building</w:t>
+        </w:r>
+      </w:ins>
+      <w:ins w:id="60" w:author="Dane" w:date="2014-02-27T15:09:00Z">
+        <w:r>
+          <w:rPr>
+            <w:rFonts w:ascii="Times New Roman" w:hAnsi="Times New Roman" w:cs="Times New Roman"/>
+          </w:rPr>
+          <w:t xml:space="preserve"> </w:t>
+        </w:r>
+      </w:ins>
+      <w:moveToRangeStart w:id="61" w:author="Dane" w:date="2014-02-27T15:09:00Z" w:name="move381277081"/>
+      <w:moveTo w:id="62" w:author="Dane" w:date="2014-02-27T15:09:00Z">
+        <w:r>
+          <w:rPr>
+            <w:rFonts w:ascii="Times New Roman" w:hAnsi="Times New Roman" w:cs="Times New Roman"/>
+          </w:rPr>
+          <w:t xml:space="preserve">It was </w:t>
+        </w:r>
+        <w:del w:id="63" w:author="Microsoft Office User" w:date="2014-03-02T22:20:00Z">
+          <w:r>
+            <w:rPr>
+              <w:rFonts w:ascii="Times New Roman" w:hAnsi="Times New Roman" w:cs="Times New Roman"/>
+            </w:rPr>
+            <w:delText>expected</w:delText>
+          </w:r>
+        </w:del>
+      </w:moveTo>
+      <w:ins w:id="64" w:author="Microsoft Office User" w:date="2014-03-02T22:20:00Z">
+        <w:r>
+          <w:rPr>
+            <w:rFonts w:ascii="Times New Roman" w:hAnsi="Times New Roman" w:cs="Times New Roman"/>
+          </w:rPr>
+          <w:t>predicted</w:t>
+        </w:r>
+      </w:ins>
+      <w:moveTo w:id="65" w:author="Dane" w:date="2014-02-27T15:09:00Z">
+        <w:r>
+          <w:rPr>
+            <w:rFonts w:ascii="Times New Roman" w:hAnsi="Times New Roman" w:cs="Times New Roman"/>
+          </w:rPr>
+          <w:t xml:space="preserve"> </w:t>
+        </w:r>
+        <w:commentRangeStart w:id="66"/>
+        <w:r>
+          <w:rPr>
+            <w:rFonts w:ascii="Times New Roman" w:hAnsi="Times New Roman" w:cs="Times New Roman"/>
+          </w:rPr>
+          <w:t>that</w:t>
+        </w:r>
+      </w:moveTo>
+      <w:commentRangeEnd w:id="66"/>
+      <w:r>
+        <w:rPr>
+          <w:rStyle w:val="CommentReference"/>
+        </w:rPr>
+        <w:commentReference w:id="66"/>
+      </w:r>
+      <w:moveTo w:id="67" w:author="Dane" w:date="2014-02-27T15:09:00Z">
+        <w:r>
+          <w:rPr>
+            <w:rFonts w:ascii="Times New Roman" w:hAnsi="Times New Roman" w:cs="Times New Roman"/>
+          </w:rPr>
+          <w:t xml:space="preserve"> the upgrades would</w:t>
+        </w:r>
+        <w:r>
+          <w:rPr>
+            <w:rFonts w:ascii="Times New Roman" w:hAnsi="Times New Roman" w:cs="Times New Roman"/>
+          </w:rPr>
+          <w:t xml:space="preserve"> achieve indoor PM2.5 levels </w:t>
+        </w:r>
+        <w:r>
+          <w:rPr>
+            <w:rFonts w:ascii="Times New Roman" w:hAnsi="Times New Roman" w:cs="Times New Roman"/>
+          </w:rPr>
+          <w:t xml:space="preserve">of less than 12 </w:t>
+        </w:r>
+        <w:r>
+          <w:rPr>
+            <w:rFonts w:ascii="Times New Roman" w:hAnsi="Times New Roman" w:cs="Times New Roman"/>
+          </w:rPr>
+          <w:t>µg/m</w:t>
+        </w:r>
+        <w:r>
+          <w:rPr>
+            <w:rFonts w:ascii="Times New Roman" w:hAnsi="Times New Roman" w:cs="Times New Roman"/>
+            <w:vertAlign w:val="superscript"/>
+          </w:rPr>
+          <w:t>3</w:t>
+        </w:r>
+        <w:r>
+          <w:rPr>
+            <w:rFonts w:ascii="Times New Roman" w:hAnsi="Times New Roman" w:cs="Times New Roman"/>
+          </w:rPr>
+          <w:t>, which would be within</w:t>
+        </w:r>
+        <w:r>
+          <w:rPr>
+            <w:rFonts w:ascii="Times New Roman" w:hAnsi="Times New Roman" w:cs="Times New Roman"/>
+          </w:rPr>
+          <w:t xml:space="preserve"> the </w:t>
+        </w:r>
+        <w:r>
+          <w:rPr>
+            <w:rFonts w:ascii="Times New Roman" w:hAnsi="Times New Roman" w:cs="Times New Roman"/>
+          </w:rPr>
+          <w:t xml:space="preserve">US EPA AQI </w:t>
+        </w:r>
+        <w:r>
+          <w:rPr>
+            <w:rFonts w:ascii="Times New Roman" w:hAnsi="Times New Roman" w:cs="Times New Roman"/>
+          </w:rPr>
+          <w:t>lev</w:t>
+        </w:r>
+        <w:r>
+          <w:rPr>
+            <w:rFonts w:ascii="Times New Roman" w:hAnsi="Times New Roman" w:cs="Times New Roman"/>
+          </w:rPr>
+          <w:t>el described as “Good” from a health information and public health risk perspective.</w:t>
+        </w:r>
+      </w:moveTo>
+    </w:p>
+    <w:moveToRangeEnd w:id="61"/>
+    <w:p>
       <w:pPr>
         <w:widowControl w:val="0"/>
         <w:autoSpaceDE w:val="0"/>
@@ -2865,35 +3741,10 @@
         <w:adjustRightInd w:val="0"/>
         <w:spacing w:after="0"/>
         <w:rPr>
-          <w:rFonts w:ascii="Times New Roman" w:hAnsi="Times New Roman" w:cs="Times New Roman"/>
-        </w:rPr>
-      </w:pPr>
-      <w:r>
-        <w:rPr>
-          <w:rFonts w:ascii="Times New Roman" w:hAnsi="Times New Roman" w:cs="Times New Roman"/>
-        </w:rPr>
-        <w:t xml:space="preserve">All new air handler </w:t>
-      </w:r>
-      <w:commentRangeStart w:id="2"/>
-      <w:r>
-        <w:rPr>
-          <w:rFonts w:ascii="Times New Roman" w:hAnsi="Times New Roman" w:cs="Times New Roman"/>
-        </w:rPr>
-        <w:t>unites</w:t>
-      </w:r>
-      <w:commentRangeEnd w:id="2"/>
-      <w:r>
-        <w:rPr>
-          <w:rStyle w:val="CommentReference"/>
-        </w:rPr>
-        <w:commentReference w:id="2"/>
-      </w:r>
-      <w:r>
-        <w:rPr>
-          <w:rFonts w:ascii="Times New Roman" w:hAnsi="Times New Roman" w:cs="Times New Roman"/>
-        </w:rPr>
-        <w:t xml:space="preserve"> are controlled by variable frequency drives for maximum energy conservation. Given the increase in the air volume that these units have provided the facility, ISB has noted a positive pressure within the building. This increased air volume and positive pressurization has required roughly a 10 percent increase in the amount of energy use to support the increased air volume and greater air-filtration.</w:t>
-      </w:r>
+          <w:del w:id="68" w:author="Microsoft Office User" w:date="2014-03-02T22:22:00Z"/>
+          <w:rFonts w:ascii="Times New Roman" w:hAnsi="Times New Roman" w:cs="Times New Roman"/>
+        </w:rPr>
+      </w:pPr>
     </w:p>
     <w:p>
       <w:pPr>
@@ -2911,206 +3762,216 @@
       <w:pPr>
         <w:contextualSpacing/>
         <w:rPr>
+          <w:del w:id="69" w:author="Microsoft Office User" w:date="2014-03-02T22:21:00Z"/>
           <w:rFonts w:ascii="Times New Roman" w:hAnsi="Times New Roman" w:cs="Times New Roman"/>
           <w:b/>
         </w:rPr>
       </w:pPr>
-      <w:r>
-        <w:rPr>
+      <w:del w:id="70" w:author="Microsoft Office User" w:date="2014-03-02T22:21:00Z">
+        <w:r>
+          <w:rPr>
+            <w:rFonts w:ascii="Times New Roman" w:hAnsi="Times New Roman" w:cs="Times New Roman"/>
+            <w:b/>
+          </w:rPr>
+          <w:delText>Hypothesis</w:delText>
+        </w:r>
+      </w:del>
+    </w:p>
+    <w:p>
+      <w:pPr>
+        <w:contextualSpacing/>
+        <w:rPr>
+          <w:del w:id="71" w:author="Microsoft Office User" w:date="2014-03-02T22:21:00Z"/>
+          <w:rFonts w:ascii="Times New Roman" w:hAnsi="Times New Roman" w:cs="Times New Roman"/>
+        </w:rPr>
+      </w:pPr>
+    </w:p>
+    <w:p>
+      <w:pPr>
+        <w:rPr>
+          <w:del w:id="72" w:author="Microsoft Office User" w:date="2014-03-02T22:22:00Z"/>
+        </w:rPr>
+      </w:pPr>
+      <w:del w:id="73" w:author="Microsoft Office User" w:date="2014-03-02T22:20:00Z">
+        <w:r>
+          <w:delText xml:space="preserve">The upgrades made </w:delText>
+        </w:r>
+        <w:r>
+          <w:delText xml:space="preserve">during the summer of 2013 to the air handling system at ISB were expected to result in </w:delText>
+        </w:r>
+        <w:r>
+          <w:rPr>
+            <w:rFonts w:ascii="Times New Roman" w:hAnsi="Times New Roman" w:cs="Times New Roman"/>
+          </w:rPr>
+          <w:delText>a</w:delText>
+        </w:r>
+        <w:r>
+          <w:rPr>
+            <w:rFonts w:ascii="Times New Roman" w:hAnsi="Times New Roman" w:cs="Times New Roman"/>
+          </w:rPr>
+          <w:delText>n improvement in indoor air quality as measured by a</w:delText>
+        </w:r>
+        <w:r>
+          <w:rPr>
+            <w:rFonts w:ascii="Times New Roman" w:hAnsi="Times New Roman" w:cs="Times New Roman"/>
+          </w:rPr>
+          <w:delText xml:space="preserve"> significant reduction in PM</w:delText>
+        </w:r>
+        <w:r>
+          <w:rPr>
+            <w:rFonts w:ascii="Times New Roman" w:hAnsi="Times New Roman" w:cs="Times New Roman"/>
+            <w:vertAlign w:val="subscript"/>
+          </w:rPr>
+          <w:delText xml:space="preserve"> </w:delText>
+        </w:r>
+        <w:r>
+          <w:rPr>
+            <w:rFonts w:ascii="Times New Roman" w:hAnsi="Times New Roman" w:cs="Times New Roman"/>
+          </w:rPr>
+          <w:delText>2.5</w:delText>
+        </w:r>
+        <w:r>
+          <w:rPr>
+            <w:rFonts w:ascii="Times New Roman" w:hAnsi="Times New Roman" w:cs="Times New Roman"/>
+            <w:vertAlign w:val="subscript"/>
+          </w:rPr>
+          <w:delText xml:space="preserve"> </w:delText>
+        </w:r>
+        <w:r>
+          <w:rPr>
+            <w:rFonts w:ascii="Times New Roman" w:hAnsi="Times New Roman" w:cs="Times New Roman"/>
+          </w:rPr>
+          <w:delText xml:space="preserve">levels </w:delText>
+        </w:r>
+        <w:r>
+          <w:rPr>
+            <w:rFonts w:ascii="Times New Roman" w:hAnsi="Times New Roman" w:cs="Times New Roman"/>
+          </w:rPr>
+          <w:delText>within the building</w:delText>
+        </w:r>
+      </w:del>
+      <w:del w:id="74" w:author="Microsoft Office User" w:date="2014-03-02T22:21:00Z">
+        <w:r>
+          <w:rPr>
+            <w:rFonts w:ascii="Times New Roman" w:hAnsi="Times New Roman" w:cs="Times New Roman"/>
+          </w:rPr>
+          <w:delText xml:space="preserve">.  </w:delText>
+        </w:r>
+      </w:del>
+      <w:moveFromRangeStart w:id="75" w:author="Dane" w:date="2014-02-27T15:09:00Z" w:name="move381277081"/>
+      <w:moveFrom w:id="76" w:author="Dane" w:date="2014-02-27T15:09:00Z">
+        <w:r>
+          <w:rPr>
+            <w:rFonts w:ascii="Times New Roman" w:hAnsi="Times New Roman" w:cs="Times New Roman"/>
+          </w:rPr>
+          <w:t>It was expected that the upgrades would</w:t>
+        </w:r>
+        <w:r>
+          <w:rPr>
+            <w:rFonts w:ascii="Times New Roman" w:hAnsi="Times New Roman" w:cs="Times New Roman"/>
+          </w:rPr>
+          <w:t xml:space="preserve"> achieve indoor PM2.5 levels </w:t>
+        </w:r>
+        <w:r>
+          <w:rPr>
+            <w:rFonts w:ascii="Times New Roman" w:hAnsi="Times New Roman" w:cs="Times New Roman"/>
+          </w:rPr>
+          <w:t xml:space="preserve">of less than 12 </w:t>
+        </w:r>
+        <w:r>
+          <w:rPr>
+            <w:rFonts w:ascii="Times New Roman" w:hAnsi="Times New Roman" w:cs="Times New Roman"/>
+          </w:rPr>
+          <w:t>µg/m</w:t>
+        </w:r>
+        <w:r>
+          <w:rPr>
+            <w:rFonts w:ascii="Times New Roman" w:hAnsi="Times New Roman" w:cs="Times New Roman"/>
+            <w:vertAlign w:val="superscript"/>
+          </w:rPr>
+          <w:t>3</w:t>
+        </w:r>
+        <w:r>
+          <w:rPr>
+            <w:rFonts w:ascii="Times New Roman" w:hAnsi="Times New Roman" w:cs="Times New Roman"/>
+          </w:rPr>
+          <w:t>, which would be within</w:t>
+        </w:r>
+        <w:r>
+          <w:rPr>
+            <w:rFonts w:ascii="Times New Roman" w:hAnsi="Times New Roman" w:cs="Times New Roman"/>
+          </w:rPr>
+          <w:t xml:space="preserve"> the </w:t>
+        </w:r>
+        <w:r>
+          <w:rPr>
+            <w:rFonts w:ascii="Times New Roman" w:hAnsi="Times New Roman" w:cs="Times New Roman"/>
+          </w:rPr>
+          <w:t xml:space="preserve">US EPA AQI </w:t>
+        </w:r>
+        <w:r>
+          <w:rPr>
+            <w:rFonts w:ascii="Times New Roman" w:hAnsi="Times New Roman" w:cs="Times New Roman"/>
+          </w:rPr>
+          <w:t>lev</w:t>
+        </w:r>
+        <w:r>
+          <w:rPr>
+            <w:rFonts w:ascii="Times New Roman" w:hAnsi="Times New Roman" w:cs="Times New Roman"/>
+          </w:rPr>
+          <w:t>el described as “Good” from a health information and public health risk perspect</w:t>
+        </w:r>
+        <w:del w:id="77" w:author="Microsoft Office User" w:date="2014-03-02T22:22:00Z">
+          <w:r>
+            <w:rPr>
+              <w:rFonts w:ascii="Times New Roman" w:hAnsi="Times New Roman" w:cs="Times New Roman"/>
+            </w:rPr>
+            <w:delText>ive.</w:delText>
+          </w:r>
+        </w:del>
+      </w:moveFrom>
+      <w:moveFromRangeEnd w:id="75"/>
+    </w:p>
+    <w:p>
+      <w:pPr>
+        <w:contextualSpacing/>
+        <w:rPr>
+          <w:del w:id="78" w:author="Microsoft Office User" w:date="2014-03-02T22:21:00Z"/>
+          <w:rFonts w:ascii="Times New Roman" w:hAnsi="Times New Roman" w:cs="Times New Roman"/>
+        </w:rPr>
+      </w:pPr>
+    </w:p>
+    <w:p>
+      <w:pPr>
+        <w:rPr>
+          <w:rFonts w:ascii="Times New Roman" w:hAnsi="Times New Roman" w:cs="Times New Roman"/>
+        </w:rPr>
+      </w:pPr>
+    </w:p>
+    <w:p>
+      <w:pPr>
+        <w:contextualSpacing/>
+        <w:rPr>
+          <w:del w:id="79" w:author="Microsoft Office User" w:date="2014-03-02T22:22:00Z"/>
           <w:rFonts w:ascii="Times New Roman" w:hAnsi="Times New Roman" w:cs="Times New Roman"/>
           <w:b/>
         </w:rPr>
-        <w:t>Hypothesis</w:t>
-      </w:r>
+      </w:pPr>
     </w:p>
     <w:p>
       <w:pPr>
         <w:contextualSpacing/>
         <w:rPr>
           <w:rFonts w:ascii="Times New Roman" w:hAnsi="Times New Roman" w:cs="Times New Roman"/>
-        </w:rPr>
-      </w:pPr>
-    </w:p>
-    <w:p>
-      <w:r>
-        <w:t xml:space="preserve">The upgrades made </w:t>
-      </w:r>
-      <w:r>
-        <w:t xml:space="preserve">during the summer of 2013 to the air handling system at ISB were expected to result in </w:t>
-      </w:r>
-      <w:r>
-        <w:rPr>
-          <w:rFonts w:ascii="Times New Roman" w:hAnsi="Times New Roman" w:cs="Times New Roman"/>
-        </w:rPr>
-        <w:t>a</w:t>
-      </w:r>
-      <w:r>
-        <w:rPr>
-          <w:rFonts w:ascii="Times New Roman" w:hAnsi="Times New Roman" w:cs="Times New Roman"/>
-        </w:rPr>
-        <w:t>n improvement in indoor air quality as measured by a</w:t>
-      </w:r>
-      <w:r>
-        <w:rPr>
-          <w:rFonts w:ascii="Times New Roman" w:hAnsi="Times New Roman" w:cs="Times New Roman"/>
-        </w:rPr>
-        <w:t xml:space="preserve"> significant reduction in PM</w:t>
-      </w:r>
-      <w:r>
-        <w:rPr>
-          <w:rFonts w:ascii="Times New Roman" w:hAnsi="Times New Roman" w:cs="Times New Roman"/>
-          <w:vertAlign w:val="subscript"/>
-        </w:rPr>
-        <w:t xml:space="preserve"> </w:t>
-      </w:r>
-      <w:r>
-        <w:rPr>
-          <w:rFonts w:ascii="Times New Roman" w:hAnsi="Times New Roman" w:cs="Times New Roman"/>
-        </w:rPr>
-        <w:t>2.5</w:t>
-      </w:r>
-      <w:r>
-        <w:rPr>
-          <w:rFonts w:ascii="Times New Roman" w:hAnsi="Times New Roman" w:cs="Times New Roman"/>
-          <w:vertAlign w:val="subscript"/>
-        </w:rPr>
-        <w:t xml:space="preserve"> </w:t>
-      </w:r>
-      <w:r>
-        <w:rPr>
-          <w:rFonts w:ascii="Times New Roman" w:hAnsi="Times New Roman" w:cs="Times New Roman"/>
-        </w:rPr>
-        <w:t xml:space="preserve">levels </w:t>
-      </w:r>
-      <w:r>
-        <w:rPr>
-          <w:rFonts w:ascii="Times New Roman" w:hAnsi="Times New Roman" w:cs="Times New Roman"/>
-        </w:rPr>
-        <w:t>within the building</w:t>
-      </w:r>
-      <w:r>
-        <w:rPr>
-          <w:rFonts w:ascii="Times New Roman" w:hAnsi="Times New Roman" w:cs="Times New Roman"/>
-        </w:rPr>
-        <w:t>.  It was expected that the upgrades would</w:t>
-      </w:r>
-      <w:r>
-        <w:rPr>
-          <w:rFonts w:ascii="Times New Roman" w:hAnsi="Times New Roman" w:cs="Times New Roman"/>
-        </w:rPr>
-        <w:t xml:space="preserve"> achieve indoor PM2.5 levels </w:t>
-      </w:r>
-      <w:r>
-        <w:rPr>
-          <w:rFonts w:ascii="Times New Roman" w:hAnsi="Times New Roman" w:cs="Times New Roman"/>
-        </w:rPr>
-        <w:t xml:space="preserve">of </w:t>
-      </w:r>
-      <w:commentRangeStart w:id="3"/>
-      <w:r>
-        <w:rPr>
-          <w:rFonts w:ascii="Times New Roman" w:hAnsi="Times New Roman" w:cs="Times New Roman"/>
-        </w:rPr>
-        <w:t xml:space="preserve">less than 12 </w:t>
-      </w:r>
-      <w:r>
-        <w:rPr>
-          <w:rFonts w:ascii="Times New Roman" w:hAnsi="Times New Roman" w:cs="Times New Roman"/>
-        </w:rPr>
-        <w:t>µg/m</w:t>
-      </w:r>
-      <w:r>
-        <w:rPr>
-          <w:rFonts w:ascii="Times New Roman" w:hAnsi="Times New Roman" w:cs="Times New Roman"/>
-          <w:vertAlign w:val="superscript"/>
-        </w:rPr>
-        <w:t>3</w:t>
-      </w:r>
-      <w:commentRangeEnd w:id="3"/>
-      <w:r>
-        <w:rPr>
-          <w:rStyle w:val="CommentReference"/>
-        </w:rPr>
-        <w:commentReference w:id="3"/>
-      </w:r>
-      <w:r>
-        <w:rPr>
-          <w:rFonts w:ascii="Times New Roman" w:hAnsi="Times New Roman" w:cs="Times New Roman"/>
-        </w:rPr>
-        <w:t>, which would be within</w:t>
-      </w:r>
-      <w:r>
-        <w:rPr>
-          <w:rFonts w:ascii="Times New Roman" w:hAnsi="Times New Roman" w:cs="Times New Roman"/>
-        </w:rPr>
-        <w:t xml:space="preserve"> the </w:t>
-      </w:r>
-      <w:r>
-        <w:rPr>
-          <w:rFonts w:ascii="Times New Roman" w:hAnsi="Times New Roman" w:cs="Times New Roman"/>
-        </w:rPr>
-        <w:t xml:space="preserve">US EPA AQI </w:t>
-      </w:r>
-      <w:r>
-        <w:rPr>
-          <w:rFonts w:ascii="Times New Roman" w:hAnsi="Times New Roman" w:cs="Times New Roman"/>
-        </w:rPr>
-        <w:t>lev</w:t>
-      </w:r>
-      <w:r>
-        <w:rPr>
-          <w:rFonts w:ascii="Times New Roman" w:hAnsi="Times New Roman" w:cs="Times New Roman"/>
-        </w:rPr>
-        <w:t>el described as “Good” from a health information and public health risk perspective.</w:t>
-      </w:r>
-    </w:p>
-    <w:p>
-      <w:pPr>
-        <w:contextualSpacing/>
-        <w:rPr>
-          <w:rFonts w:ascii="Times New Roman" w:hAnsi="Times New Roman" w:cs="Times New Roman"/>
-        </w:rPr>
-      </w:pPr>
-    </w:p>
-    <w:p>
-      <w:pPr>
-        <w:contextualSpacing/>
-        <w:rPr>
-          <w:rFonts w:ascii="Times New Roman" w:hAnsi="Times New Roman" w:cs="Times New Roman"/>
-        </w:rPr>
-      </w:pPr>
-    </w:p>
-    <w:p>
-      <w:pPr>
-        <w:contextualSpacing/>
-        <w:rPr>
-          <w:rFonts w:ascii="Times New Roman" w:hAnsi="Times New Roman" w:cs="Times New Roman"/>
           <w:b/>
         </w:rPr>
       </w:pPr>
-    </w:p>
-    <w:p>
-      <w:pPr>
-        <w:contextualSpacing/>
+      <w:r>
         <w:rPr>
           <w:rFonts w:ascii="Times New Roman" w:hAnsi="Times New Roman" w:cs="Times New Roman"/>
           <w:b/>
         </w:rPr>
-      </w:pPr>
-      <w:commentRangeStart w:id="4"/>
-      <w:r>
-        <w:rPr>
-          <w:rFonts w:ascii="Times New Roman" w:hAnsi="Times New Roman" w:cs="Times New Roman"/>
-          <w:b/>
-        </w:rPr>
         <w:t>METHODOLOGIES</w:t>
-      </w:r>
-      <w:commentRangeEnd w:id="4"/>
-      <w:r>
-        <w:rPr>
-          <w:rStyle w:val="CommentReference"/>
-        </w:rPr>
-        <w:commentReference w:id="4"/>
       </w:r>
     </w:p>
     <w:p>
@@ -3145,6 +4006,27 @@
           <w:numId w:val="1"/>
         </w:numPr>
         <w:rPr>
+          <w:ins w:id="80" w:author="Microsoft Office User" w:date="2014-02-27T22:27:00Z"/>
+          <w:rFonts w:ascii="Times New Roman" w:hAnsi="Times New Roman" w:cs="Times New Roman"/>
+        </w:rPr>
+      </w:pPr>
+      <w:ins w:id="81" w:author="Microsoft Office User" w:date="2014-02-27T22:27:00Z">
+        <w:r>
+          <w:rPr>
+            <w:rFonts w:ascii="Times New Roman" w:hAnsi="Times New Roman" w:cs="Times New Roman"/>
+          </w:rPr>
+          <w:t>1 TSI AM510 PM2.5 Monitor</w:t>
+        </w:r>
+      </w:ins>
+    </w:p>
+    <w:p>
+      <w:pPr>
+        <w:pStyle w:val="ListParagraph"/>
+        <w:numPr>
+          <w:ilvl w:val="0"/>
+          <w:numId w:val="1"/>
+        </w:numPr>
+        <w:rPr>
           <w:rFonts w:ascii="Times New Roman" w:hAnsi="Times New Roman" w:cs="Times New Roman"/>
         </w:rPr>
       </w:pPr>
@@ -3300,43 +4182,65 @@
         </w:rPr>
         <w:t xml:space="preserve"> stabilized, usually within </w:t>
       </w:r>
-      <w:r>
-        <w:rPr>
-          <w:rFonts w:ascii="Times New Roman" w:hAnsi="Times New Roman" w:cs="Times New Roman"/>
-        </w:rPr>
-        <w:t>5-1</w:t>
-      </w:r>
-      <w:r>
-        <w:rPr>
-          <w:rFonts w:ascii="Times New Roman" w:hAnsi="Times New Roman" w:cs="Times New Roman"/>
-        </w:rPr>
-        <w:t xml:space="preserve">0 seconds, </w:t>
-      </w:r>
-      <w:commentRangeStart w:id="5"/>
-      <w:r>
-        <w:rPr>
-          <w:rFonts w:ascii="Times New Roman" w:hAnsi="Times New Roman" w:cs="Times New Roman"/>
-        </w:rPr>
-        <w:t>at 26 indoor and 1 outdoor</w:t>
-      </w:r>
-      <w:commentRangeEnd w:id="5"/>
+      <w:ins w:id="82" w:author="Microsoft Office User" w:date="2014-03-02T22:17:00Z">
+        <w:r>
+          <w:rPr>
+            <w:rFonts w:ascii="Times New Roman" w:hAnsi="Times New Roman" w:cs="Times New Roman"/>
+          </w:rPr>
+          <w:t>30</w:t>
+        </w:r>
+      </w:ins>
+      <w:del w:id="83" w:author="Microsoft Office User" w:date="2014-03-02T22:17:00Z">
+        <w:r>
+          <w:rPr>
+            <w:rFonts w:ascii="Times New Roman" w:hAnsi="Times New Roman" w:cs="Times New Roman"/>
+          </w:rPr>
+          <w:delText>5-1</w:delText>
+        </w:r>
+        <w:r>
+          <w:rPr>
+            <w:rFonts w:ascii="Times New Roman" w:hAnsi="Times New Roman" w:cs="Times New Roman"/>
+          </w:rPr>
+          <w:delText>0</w:delText>
+        </w:r>
+      </w:del>
+      <w:r>
+        <w:rPr>
+          <w:rFonts w:ascii="Times New Roman" w:hAnsi="Times New Roman" w:cs="Times New Roman"/>
+        </w:rPr>
+        <w:t xml:space="preserve"> seconds, </w:t>
+      </w:r>
+      <w:r>
+        <w:rPr>
+          <w:rFonts w:ascii="Times New Roman" w:hAnsi="Times New Roman" w:cs="Times New Roman"/>
+        </w:rPr>
+        <w:t xml:space="preserve">at 26 indoor and 1 outdoor monitoring site at three times during each day in the </w:t>
+      </w:r>
+      <w:r>
+        <w:rPr>
+          <w:rFonts w:ascii="Times New Roman" w:hAnsi="Times New Roman" w:cs="Times New Roman"/>
+        </w:rPr>
+        <w:t xml:space="preserve">pre and post </w:t>
+      </w:r>
+      <w:commentRangeStart w:id="84"/>
+      <w:r>
+        <w:rPr>
+          <w:rFonts w:ascii="Times New Roman" w:hAnsi="Times New Roman" w:cs="Times New Roman"/>
+        </w:rPr>
+        <w:t>study</w:t>
+      </w:r>
+      <w:commentRangeEnd w:id="84"/>
       <w:r>
         <w:rPr>
           <w:rStyle w:val="CommentReference"/>
         </w:rPr>
-        <w:commentReference w:id="5"/>
-      </w:r>
-      <w:r>
-        <w:rPr>
-          <w:rFonts w:ascii="Times New Roman" w:hAnsi="Times New Roman" w:cs="Times New Roman"/>
-        </w:rPr>
-        <w:t xml:space="preserve"> monitoring site at three times during each day in the </w:t>
-      </w:r>
-      <w:r>
-        <w:rPr>
-          <w:rFonts w:ascii="Times New Roman" w:hAnsi="Times New Roman" w:cs="Times New Roman"/>
-        </w:rPr>
-        <w:t xml:space="preserve">pre and post study.  </w:t>
+        <w:commentReference w:id="84"/>
+      </w:r>
+      <w:r>
+        <w:rPr>
+          <w:rFonts w:ascii="Times New Roman" w:hAnsi="Times New Roman" w:cs="Times New Roman"/>
+        </w:rPr>
+        <w:t xml:space="preserve">.  </w:t>
       </w:r>
     </w:p>
     <w:p>
@@ -3348,6 +4252,9 @@
         </w:numPr>
         <w:rPr>
           <w:rFonts w:ascii="Times New Roman" w:hAnsi="Times New Roman" w:cs="Times New Roman"/>
+          <w:rPrChange w:id="85" w:author="Dane" w:date="2014-02-27T15:11:00Z">
+            <w:rPr/>
+          </w:rPrChange>
         </w:rPr>
       </w:pPr>
       <w:r>
@@ -3403,6 +4310,7 @@
       <w:pPr>
         <w:contextualSpacing/>
         <w:rPr>
+          <w:ins w:id="86" w:author="Dane" w:date="2014-02-27T15:11:00Z"/>
           <w:rFonts w:ascii="Times New Roman" w:hAnsi="Times New Roman" w:cs="Times New Roman"/>
         </w:rPr>
       </w:pPr>
@@ -3412,11 +4320,120 @@
         </w:rPr>
         <w:t> </w:t>
       </w:r>
+      <w:ins w:id="87" w:author="Dane" w:date="2014-02-27T15:11:00Z">
+        <w:r>
+          <w:rPr>
+            <w:rFonts w:ascii="Times New Roman" w:hAnsi="Times New Roman" w:cs="Times New Roman"/>
+          </w:rPr>
+          <w:t xml:space="preserve"> </w:t>
+        </w:r>
+        <w:r>
+          <w:rPr>
+            <w:rFonts w:ascii="Times New Roman" w:hAnsi="Times New Roman" w:cs="Times New Roman"/>
+          </w:rPr>
+          <w:t xml:space="preserve">The two TSI DUSTTRAK II Aerosol Monitors (models 8530 and 8532) we used in our study were handheld monitors, </w:t>
+        </w:r>
+        <w:r>
+          <w:rPr>
+            <w:rFonts w:ascii="Times New Roman" w:hAnsi="Times New Roman" w:cs="Times New Roman"/>
+          </w:rPr>
+          <w:t>which were operated with standard factory calibration factor of 1.0 being used</w:t>
+        </w:r>
+        <w:r>
+          <w:rPr>
+            <w:rFonts w:ascii="Times New Roman" w:hAnsi="Times New Roman" w:cs="Times New Roman"/>
+          </w:rPr>
+          <w:t xml:space="preserve">. In addition, because </w:t>
+        </w:r>
+        <w:r>
+          <w:rPr>
+            <w:rFonts w:ascii="Times New Roman" w:hAnsi="Times New Roman" w:cs="Times New Roman"/>
+          </w:rPr>
+          <w:t>Relative Humidity can impact the reliability of these PM 2.5 Monitors</w:t>
+        </w:r>
+        <w:r>
+          <w:rPr>
+            <w:rFonts w:ascii="Times New Roman" w:hAnsi="Times New Roman" w:cs="Times New Roman"/>
+          </w:rPr>
+          <w:t xml:space="preserve">, results from </w:t>
+        </w:r>
+        <w:r>
+          <w:rPr>
+            <w:rFonts w:ascii="Times New Roman" w:hAnsi="Times New Roman" w:cs="Times New Roman"/>
+          </w:rPr>
+          <w:t>outdoor readings by the PM 2.5 M</w:t>
+        </w:r>
+        <w:r>
+          <w:rPr>
+            <w:rFonts w:ascii="Times New Roman" w:hAnsi="Times New Roman" w:cs="Times New Roman"/>
+          </w:rPr>
+          <w:t>onitors may als</w:t>
+        </w:r>
+        <w:r>
+          <w:rPr>
+            <w:rFonts w:ascii="Times New Roman" w:hAnsi="Times New Roman" w:cs="Times New Roman"/>
+          </w:rPr>
+          <w:t>o experience some inaccuracies during readings taken at higher humidity levels</w:t>
+        </w:r>
+        <w:r>
+          <w:rPr>
+            <w:rFonts w:ascii="Times New Roman" w:hAnsi="Times New Roman" w:cs="Times New Roman"/>
+          </w:rPr>
+          <w:t>.</w:t>
+        </w:r>
+        <w:r>
+          <w:rPr>
+            <w:rFonts w:ascii="Times New Roman" w:hAnsi="Times New Roman" w:cs="Times New Roman"/>
+          </w:rPr>
+          <w:t xml:space="preserve">  E</w:t>
+        </w:r>
+        <w:r>
+          <w:rPr>
+            <w:rFonts w:ascii="Times New Roman" w:hAnsi="Times New Roman" w:cs="Times New Roman"/>
+          </w:rPr>
+          <w:t>ffo</w:t>
+        </w:r>
+        <w:r>
+          <w:rPr>
+            <w:rFonts w:ascii="Times New Roman" w:hAnsi="Times New Roman" w:cs="Times New Roman"/>
+          </w:rPr>
+          <w:t>rts to correct PM2.5 values at times with high levels of RH</w:t>
+        </w:r>
+        <w:r>
+          <w:rPr>
+            <w:rFonts w:ascii="Times New Roman" w:hAnsi="Times New Roman" w:cs="Times New Roman"/>
+          </w:rPr>
+          <w:t xml:space="preserve"> were not made</w:t>
+        </w:r>
+        <w:r>
+          <w:rPr>
+            <w:rFonts w:ascii="Times New Roman" w:hAnsi="Times New Roman" w:cs="Times New Roman"/>
+          </w:rPr>
+          <w:t xml:space="preserve"> since indoor and outdoor RH values were not measured, though conditioned indoor air RH levels were most likely below 50%.</w:t>
+        </w:r>
+      </w:ins>
     </w:p>
     <w:p>
       <w:pPr>
         <w:contextualSpacing/>
         <w:rPr>
+          <w:ins w:id="88" w:author="Dane" w:date="2014-02-27T15:11:00Z"/>
+          <w:rFonts w:ascii="Times New Roman" w:hAnsi="Times New Roman" w:cs="Times New Roman"/>
+        </w:rPr>
+      </w:pPr>
+    </w:p>
+    <w:p>
+      <w:pPr>
+        <w:contextualSpacing/>
+        <w:rPr>
+          <w:rFonts w:ascii="Times New Roman" w:hAnsi="Times New Roman" w:cs="Times New Roman"/>
+        </w:rPr>
+      </w:pPr>
+    </w:p>
+    <w:p>
+      <w:pPr>
+        <w:contextualSpacing/>
+        <w:rPr>
           <w:rFonts w:ascii="Times New Roman" w:hAnsi="Times New Roman" w:cs="Times New Roman"/>
         </w:rPr>
       </w:pPr>
@@ -3443,6 +4460,76 @@
           <w:rFonts w:ascii="Times New Roman" w:hAnsi="Times New Roman" w:cs="Times New Roman"/>
         </w:rPr>
       </w:pPr>
+      <w:r>
+        <w:rPr>
+          <w:rFonts w:ascii="Times New Roman" w:hAnsi="Times New Roman" w:cs="Times New Roman"/>
+          <w:noProof/>
+          <w:lang w:eastAsia="en-US"/>
+        </w:rPr>
+        <w:lastRenderedPageBreak/>
+        <w:drawing>
+          <wp:anchor distT="0" distB="0" distL="114300" distR="114300" simplePos="0" relativeHeight="251665408" behindDoc="0" locked="0" layoutInCell="1" allowOverlap="1" wp14:anchorId="626FB0F2" wp14:editId="4654751A">
+            <wp:simplePos x="0" y="0"/>
+            <wp:positionH relativeFrom="column">
+              <wp:posOffset>297815</wp:posOffset>
+            </wp:positionH>
+            <wp:positionV relativeFrom="paragraph">
+              <wp:posOffset>1598295</wp:posOffset>
+            </wp:positionV>
+            <wp:extent cx="5414010" cy="3709670"/>
+            <wp:effectExtent l="0" t="0" r="0" b="5080"/>
+            <wp:wrapSquare wrapText="bothSides"/>
+            <wp:docPr id="2" name="Picture 2" descr="Macintosh HD:Users:alexander.guo:Dropbox:Screenshots:Screenshot 2014-02-24 11.04.41.png"/>
+            <wp:cNvGraphicFramePr>
+              <a:graphicFrameLocks xmlns:a="http://schemas.openxmlformats.org/drawingml/2006/main" noChangeAspect="1"/>
+            </wp:cNvGraphicFramePr>
+            <a:graphic xmlns:a="http://schemas.openxmlformats.org/drawingml/2006/main">
+              <a:graphicData uri="http://schemas.openxmlformats.org/drawingml/2006/picture">
+                <pic:pic xmlns:pic="http://schemas.openxmlformats.org/drawingml/2006/picture">
+                  <pic:nvPicPr>
+                    <pic:cNvPr id="0" name="Picture 1" descr="Macintosh HD:Users:alexander.guo:Dropbox:Screenshots:Screenshot 2014-02-24 11.04.41.png"/>
+                    <pic:cNvPicPr>
+                      <a:picLocks noChangeAspect="1" noChangeArrowheads="1"/>
+                    </pic:cNvPicPr>
+                  </pic:nvPicPr>
+                  <pic:blipFill>
+                    <a:blip r:embed="rId8">
+                      <a:extLst>
+                        <a:ext uri="{28A0092B-C50C-407E-A947-70E740481C1C}">
+                          <a14:useLocalDpi xmlns:a14="http://schemas.microsoft.com/office/drawing/2010/main" val="0"/>
+                        </a:ext>
+                      </a:extLst>
+                    </a:blip>
+                    <a:srcRect/>
+                    <a:stretch>
+                      <a:fillRect/>
+                    </a:stretch>
+                  </pic:blipFill>
+                  <pic:spPr bwMode="auto">
+                    <a:xfrm>
+                      <a:off x="0" y="0"/>
+                      <a:ext cx="5414010" cy="3709670"/>
+                    </a:xfrm>
+                    <a:prstGeom prst="rect">
+                      <a:avLst/>
+                    </a:prstGeom>
+                    <a:noFill/>
+                    <a:ln>
+                      <a:noFill/>
+                    </a:ln>
+                  </pic:spPr>
+                </pic:pic>
+              </a:graphicData>
+            </a:graphic>
+            <wp14:sizeRelH relativeFrom="page">
+              <wp14:pctWidth>0</wp14:pctWidth>
+            </wp14:sizeRelH>
+            <wp14:sizeRelV relativeFrom="page">
+              <wp14:pctHeight>0</wp14:pctHeight>
+            </wp14:sizeRelV>
+          </wp:anchor>
+        </w:drawing>
+      </w:r>
       <w:r>
         <w:rPr>
           <w:rFonts w:ascii="Times New Roman" w:hAnsi="Times New Roman" w:cs="Times New Roman"/>
@@ -3452,7 +4539,7 @@
         <mc:AlternateContent>
           <mc:Choice Requires="wps">
             <w:drawing>
-              <wp:anchor distT="0" distB="0" distL="114300" distR="114300" simplePos="0" relativeHeight="251657215" behindDoc="0" locked="0" layoutInCell="1" allowOverlap="1" wp14:anchorId="5BFA93B7" wp14:editId="642A53DA">
+              <wp:anchor distT="0" distB="0" distL="114300" distR="114300" simplePos="0" relativeHeight="251657215" behindDoc="0" locked="0" layoutInCell="1" allowOverlap="1" wp14:anchorId="5BFA93B7" wp14:editId="78226A0C">
                 <wp:simplePos x="0" y="0"/>
                 <wp:positionH relativeFrom="column">
                   <wp:posOffset>0</wp:posOffset>
@@ -3525,14 +4612,273 @@
                                 <w:rFonts w:ascii="Times New Roman" w:hAnsi="Times New Roman" w:cs="Times New Roman"/>
                               </w:rPr>
                             </w:pPr>
-                            <w:proofErr w:type="gramStart"/>
                             <w:r>
                               <w:rPr>
                                 <w:rFonts w:ascii="Times New Roman" w:hAnsi="Times New Roman" w:cs="Times New Roman"/>
                               </w:rPr>
                               <w:t>Figure 1: PM2.5 concentration of each room during the before (red) and after (blue) implementation periods, respectively.</w:t>
                             </w:r>
-                            <w:proofErr w:type="gramEnd"/>
+                          </w:p>
+                        </w:txbxContent>
+                      </wps:txbx>
+                      <wps:bodyPr rot="0" spcFirstLastPara="0" vertOverflow="overflow" horzOverflow="overflow" vert="horz" wrap="square" lIns="91440" tIns="45720" rIns="91440" bIns="45720" numCol="1" spcCol="0" rtlCol="0" fromWordArt="0" anchor="t" anchorCtr="0" forceAA="0" compatLnSpc="1">
+                        <a:prstTxWarp prst="textNoShape">
+                          <a:avLst/>
+                        </a:prstTxWarp>
+                        <a:noAutofit/>
+                      </wps:bodyPr>
+                    </wps:wsp>
+                  </a:graphicData>
+                </a:graphic>
+                <wp14:sizeRelH relativeFrom="margin">
+                  <wp14:pctWidth>0</wp14:pctWidth>
+                </wp14:sizeRelH>
+                <wp14:sizeRelV relativeFrom="margin">
+                  <wp14:pctHeight>0</wp14:pctHeight>
+                </wp14:sizeRelV>
+              </wp:anchor>
+            </w:drawing>
+          </mc:Choice>
+          <mc:Fallback>
+            <w:pict>
+              <v:shapetype id="_x0000_t202" coordsize="21600,21600" o:spt="202" path="m,l,21600r21600,l21600,xe">
+                <v:stroke joinstyle="miter"/>
+                <v:path gradientshapeok="t" o:connecttype="rect"/>
+              </v:shapetype>
+              <v:shape id="Text Box 9" o:spid="_x0000_s1026" type="#_x0000_t202" style="position:absolute;margin-left:0;margin-top:119.65pt;width:450pt;height:306.9pt;z-index:251657215;visibility:visible;mso-wrap-style:square;mso-width-percent:0;mso-height-percent:0;mso-wrap-distance-left:9pt;mso-wrap-distance-top:0;mso-wrap-distance-right:9pt;mso-wrap-distance-bottom:0;mso-position-horizontal:absolute;mso-position-horizontal-relative:text;mso-position-vertical:absolute;mso-position-vertical-relative:text;mso-width-percent:0;mso-height-percent:0;mso-width-relative:margin;mso-height-relative:margin;v-text-anchor:top" o:gfxdata="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" filled="f" strokecolor="black [3213]">
+                <v:textbox>
+                  <w:txbxContent>
+                    <w:p/>
+                    <w:p/>
+                    <w:p/>
+                    <w:p/>
+                    <w:p/>
+                    <w:p/>
+                    <w:p/>
+                    <w:p/>
+                    <w:p/>
+                    <w:p/>
+                    <w:p/>
+                    <w:p/>
+                    <w:p/>
+                    <w:p>
+                      <w:pPr>
+                        <w:rPr>
+                          <w:rFonts w:ascii="Times New Roman" w:hAnsi="Times New Roman" w:cs="Times New Roman"/>
+                        </w:rPr>
+                      </w:pPr>
+                      <w:r>
+                        <w:rPr>
+                          <w:rFonts w:ascii="Times New Roman" w:hAnsi="Times New Roman" w:cs="Times New Roman"/>
+                        </w:rPr>
+                        <w:t>Figure 1: PM2.5 concentration of each room during the before (red) and after (blue) implementation periods, respectively.</w:t>
+                      </w:r>
+                    </w:p>
+                  </w:txbxContent>
+                </v:textbox>
+                <w10:wrap type="square"/>
+              </v:shape>
+            </w:pict>
+          </mc:Fallback>
+        </mc:AlternateContent>
+      </w:r>
+      <w:r>
+        <w:rPr>
+          <w:rFonts w:ascii="Times New Roman" w:hAnsi="Times New Roman" w:cs="Times New Roman"/>
+        </w:rPr>
+        <w:t xml:space="preserve">The results of </w:t>
+      </w:r>
+      <w:r>
+        <w:rPr>
+          <w:rFonts w:hint="eastAsia"/>
+          <w:lang w:eastAsia="zh-CN"/>
+        </w:rPr>
+        <w:t>t</w:t>
+      </w:r>
+      <w:r>
+        <w:t>he monitoring of indoor air quali</w:t>
+      </w:r>
+      <w:r>
+        <w:t xml:space="preserve">ty before and after the air handling system upgrades previously described </w:t>
+      </w:r>
+      <w:r>
+        <w:rPr>
+          <w:rFonts w:ascii="Times New Roman" w:hAnsi="Times New Roman" w:cs="Times New Roman"/>
+        </w:rPr>
+        <w:t xml:space="preserve">can be demonstrated in the following 4 figures. Figure 1 represents </w:t>
+      </w:r>
+      <w:r>
+        <w:rPr>
+          <w:rFonts w:ascii="Times New Roman" w:hAnsi="Times New Roman" w:cs="Times New Roman"/>
+        </w:rPr>
+        <w:t>a direct comparison between the average PM2.5 concentration of each room before and after implementation</w:t>
+      </w:r>
+      <w:r>
+        <w:rPr>
+          <w:rFonts w:ascii="Times New Roman" w:hAnsi="Times New Roman" w:cs="Times New Roman"/>
+        </w:rPr>
+        <w:t xml:space="preserve"> wit</w:t>
+      </w:r>
+      <w:r>
+        <w:rPr>
+          <w:rFonts w:ascii="Times New Roman" w:hAnsi="Times New Roman" w:cs="Times New Roman"/>
+        </w:rPr>
+        <w:t>h rooms with upgraded air handler</w:t>
+      </w:r>
+      <w:r>
+        <w:rPr>
+          <w:rFonts w:ascii="Times New Roman" w:hAnsi="Times New Roman" w:cs="Times New Roman"/>
+        </w:rPr>
+        <w:t>s separated from those without</w:t>
+      </w:r>
+      <w:r>
+        <w:rPr>
+          <w:rFonts w:ascii="Times New Roman" w:hAnsi="Times New Roman" w:cs="Times New Roman"/>
+        </w:rPr>
+        <w:t xml:space="preserve">; </w:t>
+      </w:r>
+      <w:r>
+        <w:rPr>
+          <w:rFonts w:ascii="Times New Roman" w:hAnsi="Times New Roman" w:cs="Times New Roman"/>
+        </w:rPr>
+        <w:t>Figure 2 and figure 3 individually represent the average indoor PM2.5 compared to the average outdoor PM2.5 on each data collection day of the period befor</w:t>
+      </w:r>
+      <w:r>
+        <w:rPr>
+          <w:rFonts w:ascii="Times New Roman" w:hAnsi="Times New Roman" w:cs="Times New Roman"/>
+        </w:rPr>
+        <w:t xml:space="preserve">e </w:t>
+      </w:r>
+      <w:r>
+        <w:rPr>
+          <w:rFonts w:ascii="Times New Roman" w:hAnsi="Times New Roman" w:cs="Times New Roman"/>
+        </w:rPr>
+        <w:t xml:space="preserve">and after implementation, respectively. Lastly, </w:t>
+      </w:r>
+      <w:ins w:id="89" w:author="Dane" w:date="2014-02-27T15:45:00Z">
+        <w:r>
+          <w:rPr>
+            <w:rFonts w:ascii="Times New Roman" w:hAnsi="Times New Roman" w:cs="Times New Roman"/>
+          </w:rPr>
+          <w:t>Table 1</w:t>
+        </w:r>
+      </w:ins>
+      <w:r>
+        <w:rPr>
+          <w:rFonts w:ascii="Times New Roman" w:hAnsi="Times New Roman" w:cs="Times New Roman"/>
+        </w:rPr>
+        <w:t xml:space="preserve"> presents </w:t>
+      </w:r>
+      <w:ins w:id="90" w:author="Dane" w:date="2014-02-27T15:45:00Z">
+        <w:r>
+          <w:rPr>
+            <w:rFonts w:ascii="Times New Roman" w:hAnsi="Times New Roman" w:cs="Times New Roman"/>
+          </w:rPr>
+          <w:t xml:space="preserve">the average indoor and outdoor concentrations observed </w:t>
+        </w:r>
+      </w:ins>
+      <w:r>
+        <w:rPr>
+          <w:rFonts w:ascii="Times New Roman" w:hAnsi="Times New Roman" w:cs="Times New Roman"/>
+        </w:rPr>
+        <w:t>the ratio for the two periods are compared.</w:t>
+      </w:r>
+    </w:p>
+    <w:p>
+      <w:pPr>
+        <w:contextualSpacing/>
+        <w:rPr>
+          <w:rFonts w:ascii="Times New Roman" w:hAnsi="Times New Roman" w:cs="Times New Roman"/>
+        </w:rPr>
+      </w:pPr>
+      <w:r>
+        <w:rPr>
+          <w:rFonts w:ascii="Times New Roman" w:hAnsi="Times New Roman" w:cs="Times New Roman"/>
+          <w:noProof/>
+          <w:lang w:eastAsia="en-US"/>
+        </w:rPr>
+        <w:lastRenderedPageBreak/>
+        <mc:AlternateContent>
+          <mc:Choice Requires="wps">
+            <w:drawing>
+              <wp:anchor distT="0" distB="0" distL="114300" distR="114300" simplePos="0" relativeHeight="251662336" behindDoc="0" locked="0" layoutInCell="1" allowOverlap="1" wp14:anchorId="7502EC4D" wp14:editId="7D1F834C">
+                <wp:simplePos x="0" y="0"/>
+                <wp:positionH relativeFrom="column">
+                  <wp:posOffset>0</wp:posOffset>
+                </wp:positionH>
+                <wp:positionV relativeFrom="paragraph">
+                  <wp:posOffset>-228600</wp:posOffset>
+                </wp:positionV>
+                <wp:extent cx="5943600" cy="4114800"/>
+                <wp:effectExtent l="0" t="0" r="25400" b="25400"/>
+                <wp:wrapSquare wrapText="bothSides"/>
+                <wp:docPr id="10" name="Text Box 10"/>
+                <wp:cNvGraphicFramePr/>
+                <a:graphic xmlns:a="http://schemas.openxmlformats.org/drawingml/2006/main">
+                  <a:graphicData uri="http://schemas.microsoft.com/office/word/2010/wordprocessingShape">
+                    <wps:wsp>
+                      <wps:cNvSpPr txBox="1"/>
+                      <wps:spPr>
+                        <a:xfrm>
+                          <a:off x="0" y="0"/>
+                          <a:ext cx="5943600" cy="4114800"/>
+                        </a:xfrm>
+                        <a:prstGeom prst="rect">
+                          <a:avLst/>
+                        </a:prstGeom>
+                        <a:noFill/>
+                        <a:ln>
+                          <a:solidFill>
+                            <a:schemeClr val="tx1"/>
+                          </a:solidFill>
+                        </a:ln>
+                        <a:effectLst/>
+                        <a:extLst>
+                          <a:ext uri="{C572A759-6A51-4108-AA02-DFA0A04FC94B}">
+                            <ma14:wrappingTextBoxFlag xmlns:ma14="http://schemas.microsoft.com/office/mac/drawingml/2011/main"/>
+                          </a:ext>
+                        </a:extLst>
+                      </wps:spPr>
+                      <wps:style>
+                        <a:lnRef idx="0">
+                          <a:schemeClr val="accent1"/>
+                        </a:lnRef>
+                        <a:fillRef idx="0">
+                          <a:schemeClr val="accent1"/>
+                        </a:fillRef>
+                        <a:effectRef idx="0">
+                          <a:schemeClr val="accent1"/>
+                        </a:effectRef>
+                        <a:fontRef idx="minor">
+                          <a:schemeClr val="dk1"/>
+                        </a:fontRef>
+                      </wps:style>
+                      <wps:txbx>
+                        <w:txbxContent>
+                          <w:p/>
+                          <w:p/>
+                          <w:p/>
+                          <w:p/>
+                          <w:p/>
+                          <w:p/>
+                          <w:p/>
+                          <w:p/>
+                          <w:p/>
+                          <w:p/>
+                          <w:p/>
+                          <w:p/>
+                          <w:p>
+                            <w:pPr>
+                              <w:rPr>
+                                <w:rFonts w:ascii="Times New Roman" w:hAnsi="Times New Roman" w:cs="Times New Roman"/>
+                              </w:rPr>
+                            </w:pPr>
+                            <w:r>
+                              <w:rPr>
+                                <w:rFonts w:ascii="Times New Roman" w:hAnsi="Times New Roman" w:cs="Times New Roman"/>
+                              </w:rPr>
+                              <w:t>Figure 2: Daily average of outdoor (red) and indoor (blue) PM2.5 concentration before implementation of new filters.</w:t>
+                            </w:r>
                           </w:p>
                         </w:txbxContent>
                       </wps:txbx>
@@ -3560,10 +4906,9 @@
                 <v:stroke joinstyle="miter"/>
                 <v:path gradientshapeok="t" o:connecttype="rect"/>
               </v:shapetype>
-              <v:shape id="Text Box 9" o:spid="_x0000_s1026" type="#_x0000_t202" style="position:absolute;margin-left:0;margin-top:119.65pt;width:450pt;height:306.9pt;z-index:251657215;visibility:visible;mso-wrap-style:square;mso-width-percent:0;mso-height-percent:0;mso-wrap-distance-left:9pt;mso-wrap-distance-top:0;mso-wrap-distance-right:9pt;mso-wrap-distance-bottom:0;mso-position-horizontal:absolute;mso-position-horizontal-relative:text;mso-position-vertical:absolute;mso-position-vertical-relative:text;mso-width-percent:0;mso-height-percent:0;mso-width-relative:margin;mso-height-relative:margin;v-text-anchor:top" o:gfxdata="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" filled="f" strokecolor="black [3213]">
+              <v:shape id="Text Box 10" o:spid="_x0000_s1027" type="#_x0000_t202" style="position:absolute;margin-left:0;margin-top:-17.95pt;width:468pt;height:324pt;z-index:251662336;visibility:visible;mso-wrap-style:square;mso-width-percent:0;mso-height-percent:0;mso-wrap-distance-left:9pt;mso-wrap-distance-top:0;mso-wrap-distance-right:9pt;mso-wrap-distance-bottom:0;mso-position-horizontal:absolute;mso-position-horizontal-relative:text;mso-position-vertical:absolute;mso-position-vertical-relative:text;mso-width-percent:0;mso-height-percent:0;mso-width-relative:margin;mso-height-relative:margin;v-text-anchor:top" o:gfxdata="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" filled="f" strokecolor="black [3213]">
                 <v:textbox>
                   <w:txbxContent>
-                    <w:p/>
                     <w:p/>
                     <w:p/>
                     <w:p/>
@@ -3582,14 +4927,12 @@
                           <w:rFonts w:ascii="Times New Roman" w:hAnsi="Times New Roman" w:cs="Times New Roman"/>
                         </w:rPr>
                       </w:pPr>
-                      <w:proofErr w:type="gramStart"/>
                       <w:r>
                         <w:rPr>
                           <w:rFonts w:ascii="Times New Roman" w:hAnsi="Times New Roman" w:cs="Times New Roman"/>
                         </w:rPr>
-                        <w:t>Figure 1: PM2.5 concentration of each room during the before (red) and after (blue) implementation periods, respectively.</w:t>
+                        <w:t>Figure 2: Daily average of outdoor (red) and indoor (blue) PM2.5 concentration before implementation of new filters.</w:t>
                       </w:r>
-                      <w:proofErr w:type="gramEnd"/>
                     </w:p>
                   </w:txbxContent>
                 </v:textbox>
@@ -3605,200 +4948,10 @@
           <w:noProof/>
           <w:lang w:eastAsia="en-US"/>
         </w:rPr>
-        <w:drawing>
-          <wp:anchor distT="0" distB="0" distL="114300" distR="114300" simplePos="0" relativeHeight="251665408" behindDoc="0" locked="0" layoutInCell="1" allowOverlap="1" wp14:anchorId="626FB0F2" wp14:editId="390ACA5A">
-            <wp:simplePos x="0" y="0"/>
-            <wp:positionH relativeFrom="column">
-              <wp:posOffset>0</wp:posOffset>
-            </wp:positionH>
-            <wp:positionV relativeFrom="paragraph">
-              <wp:posOffset>1595755</wp:posOffset>
-            </wp:positionV>
-            <wp:extent cx="5715000" cy="3916045"/>
-            <wp:effectExtent l="0" t="0" r="0" b="0"/>
-            <wp:wrapSquare wrapText="bothSides"/>
-            <wp:docPr id="2" name="Picture 2" descr="Macintosh HD:Users:alexander.guo:Dropbox:Screenshots:Screenshot 2014-02-24 11.04.41.png"/>
-            <wp:cNvGraphicFramePr>
-              <a:graphicFrameLocks xmlns:a="http://schemas.openxmlformats.org/drawingml/2006/main" noChangeAspect="1"/>
-            </wp:cNvGraphicFramePr>
-            <a:graphic xmlns:a="http://schemas.openxmlformats.org/drawingml/2006/main">
-              <a:graphicData uri="http://schemas.openxmlformats.org/drawingml/2006/picture">
-                <pic:pic xmlns:pic="http://schemas.openxmlformats.org/drawingml/2006/picture">
-                  <pic:nvPicPr>
-                    <pic:cNvPr id="0" name="Picture 1" descr="Macintosh HD:Users:alexander.guo:Dropbox:Screenshots:Screenshot 2014-02-24 11.04.41.png"/>
-                    <pic:cNvPicPr>
-                      <a:picLocks noChangeAspect="1" noChangeArrowheads="1"/>
-                    </pic:cNvPicPr>
-                  </pic:nvPicPr>
-                  <pic:blipFill>
-                    <a:blip r:embed="rId8">
-                      <a:extLst>
-                        <a:ext uri="{28A0092B-C50C-407E-A947-70E740481C1C}">
-                          <a14:useLocalDpi xmlns:a14="http://schemas.microsoft.com/office/drawing/2010/main" val="0"/>
-                        </a:ext>
-                      </a:extLst>
-                    </a:blip>
-                    <a:srcRect/>
-                    <a:stretch>
-                      <a:fillRect/>
-                    </a:stretch>
-                  </pic:blipFill>
-                  <pic:spPr bwMode="auto">
-                    <a:xfrm>
-                      <a:off x="0" y="0"/>
-                      <a:ext cx="5715000" cy="3916045"/>
-                    </a:xfrm>
-                    <a:prstGeom prst="rect">
-                      <a:avLst/>
-                    </a:prstGeom>
-                    <a:noFill/>
-                    <a:ln>
-                      <a:noFill/>
-                    </a:ln>
-                  </pic:spPr>
-                </pic:pic>
-              </a:graphicData>
-            </a:graphic>
-            <wp14:sizeRelH relativeFrom="page">
-              <wp14:pctWidth>0</wp14:pctWidth>
-            </wp14:sizeRelH>
-            <wp14:sizeRelV relativeFrom="page">
-              <wp14:pctHeight>0</wp14:pctHeight>
-            </wp14:sizeRelV>
-          </wp:anchor>
-        </w:drawing>
-      </w:r>
-      <w:r>
-        <w:rPr>
-          <w:rFonts w:ascii="Times New Roman" w:hAnsi="Times New Roman" w:cs="Times New Roman"/>
-        </w:rPr>
-        <w:t xml:space="preserve">The results of </w:t>
-      </w:r>
-      <w:r>
-        <w:rPr>
-          <w:rFonts w:hint="eastAsia"/>
-          <w:lang w:eastAsia="zh-CN"/>
-        </w:rPr>
-        <w:t>t</w:t>
-      </w:r>
-      <w:r>
-        <w:t>he monitoring of indoor air quali</w:t>
-      </w:r>
-      <w:r>
-        <w:t xml:space="preserve">ty before and after the air handling system upgrades previously described </w:t>
-      </w:r>
-      <w:r>
-        <w:rPr>
-          <w:rFonts w:ascii="Times New Roman" w:hAnsi="Times New Roman" w:cs="Times New Roman"/>
-        </w:rPr>
-        <w:t xml:space="preserve">can be demonstrated in the following 4 figures. Figure 1 represents </w:t>
-      </w:r>
-      <w:r>
-        <w:rPr>
-          <w:rFonts w:ascii="Times New Roman" w:hAnsi="Times New Roman" w:cs="Times New Roman"/>
-        </w:rPr>
-        <w:t>a direct comparison between the average PM2.5 concentration of each room before and after implementation</w:t>
-      </w:r>
-      <w:r>
-        <w:rPr>
-          <w:rFonts w:ascii="Times New Roman" w:hAnsi="Times New Roman" w:cs="Times New Roman"/>
-        </w:rPr>
-        <w:t xml:space="preserve"> wit</w:t>
-      </w:r>
-      <w:r>
-        <w:rPr>
-          <w:rFonts w:ascii="Times New Roman" w:hAnsi="Times New Roman" w:cs="Times New Roman"/>
-        </w:rPr>
-        <w:t>h rooms with upgraded air handler</w:t>
-      </w:r>
-      <w:r>
-        <w:rPr>
-          <w:rFonts w:ascii="Times New Roman" w:hAnsi="Times New Roman" w:cs="Times New Roman"/>
-        </w:rPr>
-        <w:t>s separated from those without</w:t>
-      </w:r>
-      <w:r>
-        <w:rPr>
-          <w:rFonts w:ascii="Times New Roman" w:hAnsi="Times New Roman" w:cs="Times New Roman"/>
-        </w:rPr>
-        <w:t xml:space="preserve">; </w:t>
-      </w:r>
-      <w:r>
-        <w:rPr>
-          <w:rFonts w:ascii="Times New Roman" w:hAnsi="Times New Roman" w:cs="Times New Roman"/>
-        </w:rPr>
-        <w:t>Figure 2 and figure 3 individually represent the average indoor PM2.5 compared to the average outdoor PM2.5 on each data collection day of the period befor</w:t>
-      </w:r>
-      <w:r>
-        <w:rPr>
-          <w:rFonts w:ascii="Times New Roman" w:hAnsi="Times New Roman" w:cs="Times New Roman"/>
-        </w:rPr>
-        <w:t xml:space="preserve">e </w:t>
-      </w:r>
-      <w:r>
-        <w:rPr>
-          <w:rFonts w:ascii="Times New Roman" w:hAnsi="Times New Roman" w:cs="Times New Roman"/>
-        </w:rPr>
-        <w:t>and after implementation, respectively. Lastly, figure 4 represents an overall table in which the ratio of average indoor PM2.5 and outdoor PM2.5 for the</w:t>
-      </w:r>
-      <w:commentRangeStart w:id="6"/>
-      <w:r>
-        <w:rPr>
-          <w:rFonts w:ascii="Times New Roman" w:hAnsi="Times New Roman" w:cs="Times New Roman"/>
-        </w:rPr>
-        <w:t xml:space="preserve"> two periods </w:t>
-      </w:r>
-      <w:commentRangeEnd w:id="6"/>
-      <w:r>
-        <w:rPr>
-          <w:rStyle w:val="CommentReference"/>
-        </w:rPr>
-        <w:commentReference w:id="6"/>
-      </w:r>
-      <w:r>
-        <w:rPr>
-          <w:rFonts w:ascii="Times New Roman" w:hAnsi="Times New Roman" w:cs="Times New Roman"/>
-        </w:rPr>
-        <w:t xml:space="preserve">are </w:t>
-      </w:r>
-      <w:commentRangeStart w:id="7"/>
-      <w:r>
-        <w:rPr>
-          <w:rFonts w:ascii="Times New Roman" w:hAnsi="Times New Roman" w:cs="Times New Roman"/>
-        </w:rPr>
-        <w:t>compared</w:t>
-      </w:r>
-      <w:commentRangeEnd w:id="7"/>
-      <w:r>
-        <w:rPr>
-          <w:rStyle w:val="CommentReference"/>
-        </w:rPr>
-        <w:commentReference w:id="7"/>
-      </w:r>
-      <w:r>
-        <w:rPr>
-          <w:rFonts w:ascii="Times New Roman" w:hAnsi="Times New Roman" w:cs="Times New Roman"/>
-        </w:rPr>
-        <w:t>.</w:t>
-      </w:r>
-    </w:p>
-    <w:p>
-      <w:pPr>
-        <w:contextualSpacing/>
-        <w:rPr>
-          <w:rFonts w:ascii="Times New Roman" w:hAnsi="Times New Roman" w:cs="Times New Roman"/>
-        </w:rPr>
-      </w:pPr>
-      <w:r>
-        <w:rPr>
-          <w:rFonts w:ascii="Times New Roman" w:hAnsi="Times New Roman" w:cs="Times New Roman"/>
-          <w:noProof/>
-          <w:lang w:eastAsia="en-US"/>
-        </w:rPr>
         <mc:AlternateContent>
           <mc:Choice Requires="wps">
             <w:drawing>
-              <wp:anchor distT="0" distB="0" distL="114300" distR="114300" simplePos="0" relativeHeight="251664384" behindDoc="0" locked="0" layoutInCell="1" allowOverlap="1" wp14:anchorId="2E6A6213" wp14:editId="42413ECE">
+              <wp:anchor distT="0" distB="0" distL="114300" distR="114300" simplePos="0" relativeHeight="251664384" behindDoc="0" locked="0" layoutInCell="1" allowOverlap="1" wp14:anchorId="2E6A6213" wp14:editId="56B74D2D">
                 <wp:simplePos x="0" y="0"/>
                 <wp:positionH relativeFrom="column">
                   <wp:posOffset>0</wp:posOffset>
@@ -3874,21 +5027,7 @@
                               <w:rPr>
                                 <w:rFonts w:ascii="Times New Roman" w:hAnsi="Times New Roman" w:cs="Times New Roman"/>
                               </w:rPr>
-                              <w:t xml:space="preserve">Figure 3: Daily average of </w:t>
-                            </w:r>
-                            <w:proofErr w:type="gramStart"/>
-                            <w:r>
-                              <w:rPr>
-                                <w:rFonts w:ascii="Times New Roman" w:hAnsi="Times New Roman" w:cs="Times New Roman"/>
-                              </w:rPr>
-                              <w:t>outdoor (red)</w:t>
-                            </w:r>
-                            <w:proofErr w:type="gramEnd"/>
-                            <w:r>
-                              <w:rPr>
-                                <w:rFonts w:ascii="Times New Roman" w:hAnsi="Times New Roman" w:cs="Times New Roman"/>
-                              </w:rPr>
-                              <w:t xml:space="preserve"> and indoor (blue) PM2.5 concentration after implementation of new filters.</w:t>
+                              <w:t>Figure 3: Daily average of outdoor (red) and indoor (blue) PM2.5 concentration after implementation of new filters.</w:t>
                             </w:r>
                           </w:p>
                         </w:txbxContent>
@@ -3913,7 +5052,7 @@
           </mc:Choice>
           <mc:Fallback>
             <w:pict>
-              <v:shape id="Text Box 11" o:spid="_x0000_s1027" type="#_x0000_t202" style="position:absolute;margin-left:0;margin-top:306pt;width:468pt;height:324pt;z-index:251664384;visibility:visible;mso-wrap-style:square;mso-width-percent:0;mso-height-percent:0;mso-wrap-distance-left:9pt;mso-wrap-distance-top:0;mso-wrap-distance-right:9pt;mso-wrap-distance-bottom:0;mso-position-horizontal:absolute;mso-position-horizontal-relative:text;mso-position-vertical:absolute;mso-position-vertical-relative:text;mso-width-percent:0;mso-height-percent:0;mso-width-relative:margin;mso-height-relative:margin;v-text-anchor:top" o:gfxdata="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" filled="f" strokecolor="black [3213]">
+              <v:shape id="Text Box 11" o:spid="_x0000_s1028" type="#_x0000_t202" style="position:absolute;margin-left:0;margin-top:306pt;width:468pt;height:324pt;z-index:251664384;visibility:visible;mso-wrap-style:square;mso-width-percent:0;mso-height-percent:0;mso-wrap-distance-left:9pt;mso-wrap-distance-top:0;mso-wrap-distance-right:9pt;mso-wrap-distance-bottom:0;mso-position-horizontal:absolute;mso-position-horizontal-relative:text;mso-position-vertical:absolute;mso-position-vertical-relative:text;mso-width-percent:0;mso-height-percent:0;mso-width-relative:margin;mso-height-relative:margin;v-text-anchor:top" o:gfxdata="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" filled="f" strokecolor="black [3213]">
                 <v:textbox>
                   <w:txbxContent>
                     <w:p/>
@@ -3938,21 +5077,7 @@
                         <w:rPr>
                           <w:rFonts w:ascii="Times New Roman" w:hAnsi="Times New Roman" w:cs="Times New Roman"/>
                         </w:rPr>
-                        <w:t xml:space="preserve">Figure 3: Daily average of </w:t>
-                      </w:r>
-                      <w:proofErr w:type="gramStart"/>
-                      <w:r>
-                        <w:rPr>
-                          <w:rFonts w:ascii="Times New Roman" w:hAnsi="Times New Roman" w:cs="Times New Roman"/>
-                        </w:rPr>
-                        <w:t>outdoor (red)</w:t>
-                      </w:r>
-                      <w:proofErr w:type="gramEnd"/>
-                      <w:r>
-                        <w:rPr>
-                          <w:rFonts w:ascii="Times New Roman" w:hAnsi="Times New Roman" w:cs="Times New Roman"/>
-                        </w:rPr>
-                        <w:t xml:space="preserve"> and indoor (blue) PM2.5 concentration after implementation of new filters.</w:t>
+                        <w:t>Figure 3: Daily average of outdoor (red) and indoor (blue) PM2.5 concentration after implementation of new filters.</w:t>
                       </w:r>
                     </w:p>
                   </w:txbxContent>
@@ -4039,7 +5164,7 @@
           <w:lang w:eastAsia="en-US"/>
         </w:rPr>
         <w:drawing>
-          <wp:anchor distT="0" distB="0" distL="114300" distR="114300" simplePos="0" relativeHeight="251659264" behindDoc="0" locked="0" layoutInCell="1" allowOverlap="1" wp14:anchorId="688FE598" wp14:editId="7367ED2E">
+          <wp:anchor distT="0" distB="0" distL="114300" distR="114300" simplePos="0" relativeHeight="251659264" behindDoc="0" locked="0" layoutInCell="1" allowOverlap="1" wp14:anchorId="688FE598" wp14:editId="6B6EDF97">
             <wp:simplePos x="0" y="0"/>
             <wp:positionH relativeFrom="column">
               <wp:posOffset>0</wp:posOffset>
@@ -4104,180 +5229,6 @@
       <w:r>
         <w:rPr>
           <w:rFonts w:ascii="Times New Roman" w:hAnsi="Times New Roman" w:cs="Times New Roman"/>
-          <w:noProof/>
-          <w:lang w:eastAsia="en-US"/>
-        </w:rPr>
-        <mc:AlternateContent>
-          <mc:Choice Requires="wps">
-            <w:drawing>
-              <wp:anchor distT="0" distB="0" distL="114300" distR="114300" simplePos="0" relativeHeight="251662336" behindDoc="0" locked="0" layoutInCell="1" allowOverlap="1" wp14:anchorId="7502EC4D" wp14:editId="0C304A13">
-                <wp:simplePos x="0" y="0"/>
-                <wp:positionH relativeFrom="column">
-                  <wp:posOffset>0</wp:posOffset>
-                </wp:positionH>
-                <wp:positionV relativeFrom="paragraph">
-                  <wp:posOffset>-228600</wp:posOffset>
-                </wp:positionV>
-                <wp:extent cx="5943600" cy="4114800"/>
-                <wp:effectExtent l="0" t="0" r="25400" b="25400"/>
-                <wp:wrapSquare wrapText="bothSides"/>
-                <wp:docPr id="10" name="Text Box 10"/>
-                <wp:cNvGraphicFramePr/>
-                <a:graphic xmlns:a="http://schemas.openxmlformats.org/drawingml/2006/main">
-                  <a:graphicData uri="http://schemas.microsoft.com/office/word/2010/wordprocessingShape">
-                    <wps:wsp>
-                      <wps:cNvSpPr txBox="1"/>
-                      <wps:spPr>
-                        <a:xfrm>
-                          <a:off x="0" y="0"/>
-                          <a:ext cx="5943600" cy="4114800"/>
-                        </a:xfrm>
-                        <a:prstGeom prst="rect">
-                          <a:avLst/>
-                        </a:prstGeom>
-                        <a:noFill/>
-                        <a:ln>
-                          <a:solidFill>
-                            <a:schemeClr val="tx1"/>
-                          </a:solidFill>
-                        </a:ln>
-                        <a:effectLst/>
-                        <a:extLst>
-                          <a:ext uri="{C572A759-6A51-4108-AA02-DFA0A04FC94B}">
-                            <ma14:wrappingTextBoxFlag xmlns:ma14="http://schemas.microsoft.com/office/mac/drawingml/2011/main"/>
-                          </a:ext>
-                        </a:extLst>
-                      </wps:spPr>
-                      <wps:style>
-                        <a:lnRef idx="0">
-                          <a:schemeClr val="accent1"/>
-                        </a:lnRef>
-                        <a:fillRef idx="0">
-                          <a:schemeClr val="accent1"/>
-                        </a:fillRef>
-                        <a:effectRef idx="0">
-                          <a:schemeClr val="accent1"/>
-                        </a:effectRef>
-                        <a:fontRef idx="minor">
-                          <a:schemeClr val="dk1"/>
-                        </a:fontRef>
-                      </wps:style>
-                      <wps:txbx>
-                        <w:txbxContent>
-                          <w:p/>
-                          <w:p/>
-                          <w:p/>
-                          <w:p/>
-                          <w:p/>
-                          <w:p/>
-                          <w:p/>
-                          <w:p/>
-                          <w:p/>
-                          <w:p/>
-                          <w:p/>
-                          <w:p/>
-                          <w:p>
-                            <w:pPr>
-                              <w:rPr>
-                                <w:rFonts w:ascii="Times New Roman" w:hAnsi="Times New Roman" w:cs="Times New Roman"/>
-                              </w:rPr>
-                            </w:pPr>
-                            <w:r>
-                              <w:rPr>
-                                <w:rFonts w:ascii="Times New Roman" w:hAnsi="Times New Roman" w:cs="Times New Roman"/>
-                              </w:rPr>
-                              <w:t xml:space="preserve">Figure 2: Daily average of </w:t>
-                            </w:r>
-                            <w:proofErr w:type="gramStart"/>
-                            <w:r>
-                              <w:rPr>
-                                <w:rFonts w:ascii="Times New Roman" w:hAnsi="Times New Roman" w:cs="Times New Roman"/>
-                              </w:rPr>
-                              <w:t>outdoor (red)</w:t>
-                            </w:r>
-                            <w:proofErr w:type="gramEnd"/>
-                            <w:r>
-                              <w:rPr>
-                                <w:rFonts w:ascii="Times New Roman" w:hAnsi="Times New Roman" w:cs="Times New Roman"/>
-                              </w:rPr>
-                              <w:t xml:space="preserve"> and indoor (blue) PM2.5 concentration before implementation of new filters.</w:t>
-                            </w:r>
-                          </w:p>
-                        </w:txbxContent>
-                      </wps:txbx>
-                      <wps:bodyPr rot="0" spcFirstLastPara="0" vertOverflow="overflow" horzOverflow="overflow" vert="horz" wrap="square" lIns="91440" tIns="45720" rIns="91440" bIns="45720" numCol="1" spcCol="0" rtlCol="0" fromWordArt="0" anchor="t" anchorCtr="0" forceAA="0" compatLnSpc="1">
-                        <a:prstTxWarp prst="textNoShape">
-                          <a:avLst/>
-                        </a:prstTxWarp>
-                        <a:noAutofit/>
-                      </wps:bodyPr>
-                    </wps:wsp>
-                  </a:graphicData>
-                </a:graphic>
-                <wp14:sizeRelH relativeFrom="margin">
-                  <wp14:pctWidth>0</wp14:pctWidth>
-                </wp14:sizeRelH>
-                <wp14:sizeRelV relativeFrom="margin">
-                  <wp14:pctHeight>0</wp14:pctHeight>
-                </wp14:sizeRelV>
-              </wp:anchor>
-            </w:drawing>
-          </mc:Choice>
-          <mc:Fallback>
-            <w:pict>
-              <v:shape id="Text Box 10" o:spid="_x0000_s1028" type="#_x0000_t202" style="position:absolute;margin-left:0;margin-top:-17.95pt;width:468pt;height:324pt;z-index:251662336;visibility:visible;mso-wrap-style:square;mso-width-percent:0;mso-height-percent:0;mso-wrap-distance-left:9pt;mso-wrap-distance-top:0;mso-wrap-distance-right:9pt;mso-wrap-distance-bottom:0;mso-position-horizontal:absolute;mso-position-horizontal-relative:text;mso-position-vertical:absolute;mso-position-vertical-relative:text;mso-width-percent:0;mso-height-percent:0;mso-width-relative:margin;mso-height-relative:margin;v-text-anchor:top" o:gfxdata="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" filled="f" strokecolor="black [3213]">
-                <v:textbox>
-                  <w:txbxContent>
-                    <w:p/>
-                    <w:p/>
-                    <w:p/>
-                    <w:p/>
-                    <w:p/>
-                    <w:p/>
-                    <w:p/>
-                    <w:p/>
-                    <w:p/>
-                    <w:p/>
-                    <w:p/>
-                    <w:p/>
-                    <w:p>
-                      <w:pPr>
-                        <w:rPr>
-                          <w:rFonts w:ascii="Times New Roman" w:hAnsi="Times New Roman" w:cs="Times New Roman"/>
-                        </w:rPr>
-                      </w:pPr>
-                      <w:r>
-                        <w:rPr>
-                          <w:rFonts w:ascii="Times New Roman" w:hAnsi="Times New Roman" w:cs="Times New Roman"/>
-                        </w:rPr>
-                        <w:t xml:space="preserve">Figure 2: Daily average of </w:t>
-                      </w:r>
-                      <w:proofErr w:type="gramStart"/>
-                      <w:r>
-                        <w:rPr>
-                          <w:rFonts w:ascii="Times New Roman" w:hAnsi="Times New Roman" w:cs="Times New Roman"/>
-                        </w:rPr>
-                        <w:t>outdoor (red)</w:t>
-                      </w:r>
-                      <w:proofErr w:type="gramEnd"/>
-                      <w:r>
-                        <w:rPr>
-                          <w:rFonts w:ascii="Times New Roman" w:hAnsi="Times New Roman" w:cs="Times New Roman"/>
-                        </w:rPr>
-                        <w:t xml:space="preserve"> and indoor (blue) PM2.5 concentration before implementation of new filters.</w:t>
-                      </w:r>
-                    </w:p>
-                  </w:txbxContent>
-                </v:textbox>
-                <w10:wrap type="square"/>
-              </v:shape>
-            </w:pict>
-          </mc:Fallback>
-        </mc:AlternateContent>
-      </w:r>
-      <w:r>
-        <w:rPr>
-          <w:rFonts w:ascii="Times New Roman" w:hAnsi="Times New Roman" w:cs="Times New Roman"/>
         </w:rPr>
         <w:br w:type="page"/>
       </w:r>
@@ -4682,32 +5633,25 @@
           <w:rFonts w:ascii="Times New Roman" w:hAnsi="Times New Roman" w:cs="Times New Roman"/>
         </w:rPr>
       </w:pPr>
-      <w:commentRangeStart w:id="8"/>
-      <w:r>
-        <w:rPr>
-          <w:rFonts w:ascii="Times New Roman" w:hAnsi="Times New Roman" w:cs="Times New Roman"/>
-        </w:rPr>
-        <w:t>As indicated in figure 4</w:t>
-      </w:r>
-      <w:commentRangeEnd w:id="8"/>
-      <w:r>
-        <w:rPr>
-          <w:rStyle w:val="CommentReference"/>
-        </w:rPr>
-        <w:commentReference w:id="8"/>
-      </w:r>
-      <w:r>
-        <w:rPr>
-          <w:rFonts w:ascii="Times New Roman" w:hAnsi="Times New Roman" w:cs="Times New Roman"/>
-        </w:rPr>
-        <w:t xml:space="preserve">, </w:t>
-      </w:r>
-      <w:commentRangeStart w:id="9"/>
-      <w:r>
-        <w:rPr>
-          <w:rFonts w:ascii="Times New Roman" w:hAnsi="Times New Roman" w:cs="Times New Roman"/>
-        </w:rPr>
-        <w:t>the</w:t>
+      <w:r>
+        <w:rPr>
+          <w:rFonts w:ascii="Times New Roman" w:hAnsi="Times New Roman" w:cs="Times New Roman"/>
+        </w:rPr>
+        <w:t xml:space="preserve">As indicated in </w:t>
+      </w:r>
+      <w:ins w:id="91" w:author="Dane" w:date="2014-02-27T15:46:00Z">
+        <w:r>
+          <w:rPr>
+            <w:rFonts w:ascii="Times New Roman" w:hAnsi="Times New Roman" w:cs="Times New Roman"/>
+          </w:rPr>
+          <w:t>Table 1</w:t>
+        </w:r>
+      </w:ins>
+      <w:r>
+        <w:rPr>
+          <w:rFonts w:ascii="Times New Roman" w:hAnsi="Times New Roman" w:cs="Times New Roman"/>
+        </w:rPr>
+        <w:t>, the</w:t>
       </w:r>
       <w:r>
         <w:rPr>
@@ -4719,20 +5663,7 @@
         <w:rPr>
           <w:rFonts w:ascii="Times New Roman" w:hAnsi="Times New Roman" w:cs="Times New Roman"/>
         </w:rPr>
-        <w:t xml:space="preserve">ndoor PM2.5 </w:t>
-      </w:r>
-      <w:commentRangeEnd w:id="9"/>
-      <w:r>
-        <w:rPr>
-          <w:rStyle w:val="CommentReference"/>
-        </w:rPr>
-        <w:commentReference w:id="9"/>
-      </w:r>
-      <w:r>
-        <w:rPr>
-          <w:rFonts w:ascii="Times New Roman" w:hAnsi="Times New Roman" w:cs="Times New Roman"/>
-        </w:rPr>
-        <w:t xml:space="preserve">levels experienced </w:t>
+        <w:t xml:space="preserve">ndoor PM2.5 levels experienced </w:t>
       </w:r>
       <w:r>
         <w:rPr>
@@ -4848,112 +5779,310 @@
         <w:contextualSpacing/>
         <w:rPr>
           <w:rFonts w:ascii="Times New Roman" w:hAnsi="Times New Roman" w:cs="Times New Roman"/>
-        </w:rPr>
-      </w:pPr>
-      <w:r>
-        <w:rPr>
-          <w:rFonts w:ascii="Times New Roman" w:hAnsi="Times New Roman" w:cs="Times New Roman"/>
-        </w:rPr>
-        <w:t xml:space="preserve">The two TSI DUSTTRAK II Aerosol Monitors (models 8530 and 8532) we used in our study were handheld monitors, </w:t>
-      </w:r>
-      <w:r>
-        <w:rPr>
-          <w:rFonts w:ascii="Times New Roman" w:hAnsi="Times New Roman" w:cs="Times New Roman"/>
-        </w:rPr>
-        <w:t>which were operated with standard factory calibration factor of 1.0 being used</w:t>
-      </w:r>
-      <w:r>
-        <w:rPr>
-          <w:rFonts w:ascii="Times New Roman" w:hAnsi="Times New Roman" w:cs="Times New Roman"/>
-        </w:rPr>
-        <w:t xml:space="preserve">. In addition, because </w:t>
-      </w:r>
-      <w:r>
-        <w:rPr>
-          <w:rFonts w:ascii="Times New Roman" w:hAnsi="Times New Roman" w:cs="Times New Roman"/>
-        </w:rPr>
-        <w:t>Relative Humidity can impact the reliability of these PM 2.5 Monitors</w:t>
-      </w:r>
-      <w:r>
-        <w:rPr>
-          <w:rFonts w:ascii="Times New Roman" w:hAnsi="Times New Roman" w:cs="Times New Roman"/>
-        </w:rPr>
-        <w:t xml:space="preserve">, results from </w:t>
-      </w:r>
-      <w:r>
-        <w:rPr>
-          <w:rFonts w:ascii="Times New Roman" w:hAnsi="Times New Roman" w:cs="Times New Roman"/>
-        </w:rPr>
-        <w:t>outdoor readings by the PM 2.5 M</w:t>
-      </w:r>
-      <w:r>
-        <w:rPr>
-          <w:rFonts w:ascii="Times New Roman" w:hAnsi="Times New Roman" w:cs="Times New Roman"/>
-        </w:rPr>
-        <w:t>onitors may als</w:t>
-      </w:r>
-      <w:r>
-        <w:rPr>
-          <w:rFonts w:ascii="Times New Roman" w:hAnsi="Times New Roman" w:cs="Times New Roman"/>
-        </w:rPr>
-        <w:t>o experience some inaccuracies during readings taken at higher humidity levels</w:t>
-      </w:r>
-      <w:r>
-        <w:rPr>
-          <w:rFonts w:ascii="Times New Roman" w:hAnsi="Times New Roman" w:cs="Times New Roman"/>
+          <w:b/>
+        </w:rPr>
+      </w:pPr>
+      <w:r>
+        <w:rPr>
+          <w:rFonts w:ascii="Times New Roman" w:hAnsi="Times New Roman" w:cs="Times New Roman"/>
+          <w:b/>
+        </w:rPr>
+        <w:t>CONCLUSIONS</w:t>
+      </w:r>
+    </w:p>
+    <w:p>
+      <w:pPr>
+        <w:contextualSpacing/>
+        <w:rPr>
+          <w:rFonts w:ascii="Times New Roman" w:hAnsi="Times New Roman" w:cs="Times New Roman"/>
+        </w:rPr>
+      </w:pPr>
+    </w:p>
+    <w:p>
+      <w:pPr>
+        <w:contextualSpacing/>
+        <w:rPr>
+          <w:rFonts w:ascii="Times New Roman" w:hAnsi="Times New Roman"/>
+        </w:rPr>
+      </w:pPr>
+      <w:r>
+        <w:rPr>
+          <w:rFonts w:ascii="Times New Roman" w:hAnsi="Times New Roman"/>
+        </w:rPr>
+        <w:t xml:space="preserve">This </w:t>
+      </w:r>
+      <w:r>
+        <w:rPr>
+          <w:rFonts w:ascii="Times New Roman" w:hAnsi="Times New Roman"/>
+        </w:rPr>
+        <w:t xml:space="preserve">study </w:t>
+      </w:r>
+      <w:r>
+        <w:rPr>
+          <w:rFonts w:ascii="Times New Roman" w:hAnsi="Times New Roman"/>
+        </w:rPr>
+        <w:t>supports the</w:t>
+      </w:r>
+      <w:r>
+        <w:rPr>
+          <w:rFonts w:ascii="Times New Roman" w:hAnsi="Times New Roman"/>
+        </w:rPr>
+        <w:t xml:space="preserve"> effectiveness of air quality targeted</w:t>
+      </w:r>
+      <w:r>
+        <w:rPr>
+          <w:rFonts w:ascii="Times New Roman" w:hAnsi="Times New Roman"/>
+        </w:rPr>
+        <w:t xml:space="preserve"> upgrades </w:t>
+      </w:r>
+      <w:r>
+        <w:rPr>
+          <w:rFonts w:ascii="Times New Roman" w:hAnsi="Times New Roman"/>
+        </w:rPr>
+        <w:t xml:space="preserve">to about half of the Air Handling Units </w:t>
+      </w:r>
+      <w:r>
+        <w:rPr>
+          <w:rFonts w:ascii="Times New Roman" w:hAnsi="Times New Roman"/>
+        </w:rPr>
+        <w:t>at</w:t>
+      </w:r>
+      <w:r>
+        <w:rPr>
+          <w:rFonts w:ascii="Times New Roman" w:hAnsi="Times New Roman"/>
+        </w:rPr>
+        <w:t xml:space="preserve"> ISB</w:t>
+      </w:r>
+      <w:r>
+        <w:rPr>
+          <w:rFonts w:ascii="Times New Roman" w:hAnsi="Times New Roman"/>
+        </w:rPr>
+        <w:t>.  The installation of 35 new AHUs</w:t>
+      </w:r>
+      <w:r>
+        <w:rPr>
+          <w:rFonts w:ascii="Times New Roman" w:hAnsi="Times New Roman"/>
+        </w:rPr>
+        <w:t>,</w:t>
+      </w:r>
+      <w:r>
+        <w:rPr>
+          <w:rFonts w:ascii="Times New Roman" w:hAnsi="Times New Roman"/>
+        </w:rPr>
+        <w:t xml:space="preserve"> </w:t>
+      </w:r>
+      <w:r>
+        <w:rPr>
+          <w:rFonts w:ascii="Times New Roman" w:hAnsi="Times New Roman"/>
+        </w:rPr>
+        <w:t xml:space="preserve">which created positive building pressurization and 3-stage filtration, which included H-14 filters, were able to adequately address </w:t>
+      </w:r>
+      <w:r>
+        <w:rPr>
+          <w:rFonts w:ascii="Times New Roman" w:hAnsi="Times New Roman"/>
+        </w:rPr>
+        <w:t xml:space="preserve">the issues of </w:t>
+      </w:r>
+      <w:r>
+        <w:rPr>
+          <w:rFonts w:ascii="Times New Roman" w:hAnsi="Times New Roman"/>
+        </w:rPr>
+        <w:t xml:space="preserve">poor indoor air quality.  These upgrades worked </w:t>
+      </w:r>
+      <w:r>
+        <w:rPr>
+          <w:rFonts w:ascii="Times New Roman" w:hAnsi="Times New Roman"/>
+        </w:rPr>
+        <w:t xml:space="preserve">through fixing problems </w:t>
+      </w:r>
+      <w:r>
+        <w:rPr>
+          <w:rFonts w:ascii="Times New Roman" w:hAnsi="Times New Roman"/>
+        </w:rPr>
+        <w:t>of infiltration of poor outdoor air at exits and operable windows due to</w:t>
+      </w:r>
+      <w:r>
+        <w:rPr>
+          <w:rFonts w:ascii="Times New Roman" w:hAnsi="Times New Roman"/>
+        </w:rPr>
+        <w:t xml:space="preserve"> </w:t>
+      </w:r>
+      <w:r>
+        <w:rPr>
+          <w:rFonts w:ascii="Times New Roman" w:hAnsi="Times New Roman"/>
+        </w:rPr>
+        <w:t>nega</w:t>
+      </w:r>
+      <w:r>
+        <w:rPr>
+          <w:rFonts w:ascii="Times New Roman" w:hAnsi="Times New Roman"/>
+        </w:rPr>
+        <w:t>tive building pressurization and</w:t>
+      </w:r>
+      <w:r>
+        <w:rPr>
+          <w:rFonts w:ascii="Times New Roman" w:hAnsi="Times New Roman"/>
+        </w:rPr>
+        <w:t xml:space="preserve"> inadequate </w:t>
+      </w:r>
+      <w:r>
+        <w:rPr>
+          <w:rFonts w:ascii="Times New Roman" w:hAnsi="Times New Roman"/>
+        </w:rPr>
+        <w:t>filtration</w:t>
+      </w:r>
+      <w:r>
+        <w:rPr>
+          <w:rFonts w:ascii="Times New Roman" w:hAnsi="Times New Roman"/>
+        </w:rPr>
+        <w:t xml:space="preserve"> of fresh air intakes and the effects of these upgrades were most notable during days of very high PM 2.5 concentrations</w:t>
+      </w:r>
+      <w:r>
+        <w:rPr>
+          <w:rFonts w:ascii="Times New Roman" w:hAnsi="Times New Roman"/>
         </w:rPr>
         <w:t>.</w:t>
       </w:r>
       <w:r>
         <w:rPr>
-          <w:rFonts w:ascii="Times New Roman" w:hAnsi="Times New Roman" w:cs="Times New Roman"/>
-        </w:rPr>
-        <w:t xml:space="preserve">  </w:t>
-      </w:r>
-      <w:commentRangeStart w:id="10"/>
-      <w:r>
-        <w:rPr>
-          <w:rFonts w:ascii="Times New Roman" w:hAnsi="Times New Roman" w:cs="Times New Roman"/>
-        </w:rPr>
-        <w:t>E</w:t>
-      </w:r>
-      <w:r>
-        <w:rPr>
-          <w:rFonts w:ascii="Times New Roman" w:hAnsi="Times New Roman" w:cs="Times New Roman"/>
-        </w:rPr>
-        <w:t>ffo</w:t>
-      </w:r>
-      <w:r>
-        <w:rPr>
-          <w:rFonts w:ascii="Times New Roman" w:hAnsi="Times New Roman" w:cs="Times New Roman"/>
-        </w:rPr>
-        <w:t>rts to correct PM2.5 values at times with high levels of RH</w:t>
-      </w:r>
-      <w:r>
-        <w:rPr>
-          <w:rFonts w:ascii="Times New Roman" w:hAnsi="Times New Roman" w:cs="Times New Roman"/>
-        </w:rPr>
-        <w:t xml:space="preserve"> were not made</w:t>
-      </w:r>
-      <w:r>
-        <w:rPr>
-          <w:rFonts w:ascii="Times New Roman" w:hAnsi="Times New Roman" w:cs="Times New Roman"/>
-        </w:rPr>
-        <w:t xml:space="preserve"> since indoor and outdoor RH values were not measured, though conditioned indoor air RH levels were most likely below 50%.</w:t>
-      </w:r>
-      <w:commentRangeEnd w:id="10"/>
-      <w:r>
-        <w:rPr>
-          <w:rStyle w:val="CommentReference"/>
-        </w:rPr>
-        <w:commentReference w:id="10"/>
+          <w:rFonts w:ascii="Times New Roman" w:hAnsi="Times New Roman"/>
+        </w:rPr>
+        <w:t xml:space="preserve"> Results show that </w:t>
+      </w:r>
+      <w:r>
+        <w:rPr>
+          <w:rFonts w:ascii="Times New Roman" w:hAnsi="Times New Roman"/>
+        </w:rPr>
+        <w:t>with the upgrades described</w:t>
+      </w:r>
+      <w:r>
+        <w:rPr>
+          <w:rFonts w:ascii="Times New Roman" w:hAnsi="Times New Roman"/>
+        </w:rPr>
+        <w:t xml:space="preserve">, the average </w:t>
+      </w:r>
+      <w:r>
+        <w:rPr>
+          <w:rFonts w:ascii="Times New Roman" w:hAnsi="Times New Roman"/>
+        </w:rPr>
+        <w:t>PM2.5 concentration</w:t>
+      </w:r>
+      <w:r>
+        <w:rPr>
+          <w:rFonts w:ascii="Times New Roman" w:hAnsi="Times New Roman"/>
+        </w:rPr>
+        <w:t xml:space="preserve"> </w:t>
+      </w:r>
+      <w:r>
+        <w:rPr>
+          <w:rFonts w:ascii="Times New Roman" w:hAnsi="Times New Roman"/>
+        </w:rPr>
+        <w:t>o</w:t>
+      </w:r>
+      <w:r>
+        <w:rPr>
+          <w:rFonts w:ascii="Times New Roman" w:hAnsi="Times New Roman"/>
+        </w:rPr>
+        <w:t xml:space="preserve">f indoor air dropped from 18% of the average outdoor PM 2.5 </w:t>
+      </w:r>
+      <w:proofErr w:type="gramStart"/>
+      <w:r>
+        <w:rPr>
+          <w:rFonts w:ascii="Times New Roman" w:hAnsi="Times New Roman"/>
+        </w:rPr>
+        <w:t>concentration</w:t>
+      </w:r>
+      <w:proofErr w:type="gramEnd"/>
+      <w:r>
+        <w:rPr>
+          <w:rFonts w:ascii="Times New Roman" w:hAnsi="Times New Roman"/>
+        </w:rPr>
+        <w:t xml:space="preserve"> to less than 5% of the average</w:t>
+      </w:r>
+      <w:r>
+        <w:rPr>
+          <w:rFonts w:ascii="Times New Roman" w:hAnsi="Times New Roman"/>
+        </w:rPr>
+        <w:t xml:space="preserve"> outdoor </w:t>
+      </w:r>
+      <w:r>
+        <w:rPr>
+          <w:rFonts w:ascii="Times New Roman" w:hAnsi="Times New Roman"/>
+        </w:rPr>
+        <w:t>PM2.5 concentration</w:t>
+      </w:r>
+      <w:r>
+        <w:rPr>
+          <w:rFonts w:ascii="Times New Roman" w:hAnsi="Times New Roman"/>
+        </w:rPr>
+        <w:t xml:space="preserve">.  </w:t>
+      </w:r>
+      <w:r>
+        <w:rPr>
+          <w:rFonts w:ascii="Times New Roman" w:hAnsi="Times New Roman"/>
+        </w:rPr>
+        <w:t>Therefore, schools in highly polluted cities ca</w:t>
+      </w:r>
+      <w:r>
+        <w:rPr>
+          <w:rFonts w:ascii="Times New Roman" w:hAnsi="Times New Roman"/>
+        </w:rPr>
+        <w:t xml:space="preserve">n safeguard the health of </w:t>
+      </w:r>
+      <w:r>
+        <w:rPr>
+          <w:rFonts w:ascii="Times New Roman" w:hAnsi="Times New Roman"/>
+        </w:rPr>
+        <w:t xml:space="preserve">students and </w:t>
+      </w:r>
+      <w:r>
+        <w:rPr>
+          <w:rFonts w:ascii="Times New Roman" w:hAnsi="Times New Roman"/>
+        </w:rPr>
+        <w:t>staff</w:t>
+      </w:r>
+      <w:r>
+        <w:rPr>
+          <w:rFonts w:ascii="Times New Roman" w:hAnsi="Times New Roman"/>
+        </w:rPr>
+        <w:t xml:space="preserve"> through targeted air management improvements.</w:t>
+      </w:r>
+      <w:r>
+        <w:rPr>
+          <w:rFonts w:ascii="Times New Roman" w:hAnsi="Times New Roman"/>
+        </w:rPr>
+        <w:t xml:space="preserve"> </w:t>
+      </w:r>
+      <w:r>
+        <w:rPr>
+          <w:rFonts w:ascii="Times New Roman" w:hAnsi="Times New Roman"/>
+        </w:rPr>
+        <w:t>The researchers</w:t>
+      </w:r>
+      <w:r>
+        <w:rPr>
+          <w:rFonts w:ascii="Times New Roman" w:hAnsi="Times New Roman"/>
+        </w:rPr>
+        <w:t xml:space="preserve"> </w:t>
+      </w:r>
+      <w:r>
+        <w:rPr>
+          <w:rFonts w:ascii="Times New Roman" w:hAnsi="Times New Roman"/>
+        </w:rPr>
+        <w:t xml:space="preserve">also </w:t>
+      </w:r>
+      <w:r>
+        <w:rPr>
+          <w:rFonts w:ascii="Times New Roman" w:hAnsi="Times New Roman"/>
+        </w:rPr>
+        <w:t>found that high school students could be trained to effectively conduct such studies.</w:t>
       </w:r>
     </w:p>
     <w:p>
       <w:pPr>
         <w:contextualSpacing/>
         <w:rPr>
-          <w:rFonts w:ascii="Times New Roman" w:hAnsi="Times New Roman" w:cs="Times New Roman"/>
+          <w:rFonts w:ascii="Times New Roman" w:hAnsi="Times New Roman"/>
         </w:rPr>
       </w:pPr>
     </w:p>
@@ -4961,6 +6090,22 @@
       <w:pPr>
         <w:contextualSpacing/>
         <w:rPr>
+          <w:rFonts w:ascii="Times New Roman" w:hAnsi="Times New Roman"/>
+        </w:rPr>
+      </w:pPr>
+    </w:p>
+    <w:p>
+      <w:pPr>
+        <w:contextualSpacing/>
+        <w:rPr>
+          <w:rFonts w:ascii="Times New Roman" w:hAnsi="Times New Roman" w:cs="Times New Roman"/>
+        </w:rPr>
+      </w:pPr>
+    </w:p>
+    <w:p>
+      <w:pPr>
+        <w:contextualSpacing/>
+        <w:rPr>
           <w:rFonts w:ascii="Times New Roman" w:hAnsi="Times New Roman" w:cs="Times New Roman"/>
           <w:b/>
         </w:rPr>
@@ -4970,7 +6115,14 @@
           <w:rFonts w:ascii="Times New Roman" w:hAnsi="Times New Roman" w:cs="Times New Roman"/>
           <w:b/>
         </w:rPr>
-        <w:t>CONCLUSIONS</w:t>
+        <w:t>ACKNOWLEDGEMENTS</w:t>
+      </w:r>
+      <w:r>
+        <w:rPr>
+          <w:rFonts w:ascii="Times New Roman" w:hAnsi="Times New Roman" w:cs="Times New Roman"/>
+          <w:b/>
+        </w:rPr>
+        <w:t xml:space="preserve"> </w:t>
       </w:r>
     </w:p>
     <w:p>
@@ -4978,6 +6130,7 @@
         <w:contextualSpacing/>
         <w:rPr>
           <w:rFonts w:ascii="Times New Roman" w:hAnsi="Times New Roman" w:cs="Times New Roman"/>
+          <w:b/>
         </w:rPr>
       </w:pPr>
     </w:p>
@@ -4985,287 +6138,22 @@
       <w:pPr>
         <w:contextualSpacing/>
         <w:rPr>
-          <w:rFonts w:ascii="Times New Roman" w:hAnsi="Times New Roman"/>
-        </w:rPr>
-      </w:pPr>
-      <w:r>
-        <w:rPr>
-          <w:rFonts w:ascii="Times New Roman" w:hAnsi="Times New Roman"/>
-        </w:rPr>
-        <w:t xml:space="preserve">This </w:t>
-      </w:r>
-      <w:r>
-        <w:rPr>
-          <w:rFonts w:ascii="Times New Roman" w:hAnsi="Times New Roman"/>
-        </w:rPr>
-        <w:t xml:space="preserve">study </w:t>
-      </w:r>
-      <w:r>
-        <w:rPr>
-          <w:rFonts w:ascii="Times New Roman" w:hAnsi="Times New Roman"/>
-        </w:rPr>
-        <w:t>supports the</w:t>
-      </w:r>
-      <w:r>
-        <w:rPr>
-          <w:rFonts w:ascii="Times New Roman" w:hAnsi="Times New Roman"/>
-        </w:rPr>
-        <w:t xml:space="preserve"> effectiveness of air quality targeted</w:t>
-      </w:r>
-      <w:r>
-        <w:rPr>
-          <w:rFonts w:ascii="Times New Roman" w:hAnsi="Times New Roman"/>
-        </w:rPr>
-        <w:t xml:space="preserve"> upgrades </w:t>
-      </w:r>
-      <w:r>
-        <w:rPr>
-          <w:rFonts w:ascii="Times New Roman" w:hAnsi="Times New Roman"/>
-        </w:rPr>
-        <w:t xml:space="preserve">to about half of the Air Handling Units </w:t>
-      </w:r>
-      <w:r>
-        <w:rPr>
-          <w:rFonts w:ascii="Times New Roman" w:hAnsi="Times New Roman"/>
-        </w:rPr>
-        <w:t>at</w:t>
-      </w:r>
-      <w:r>
-        <w:rPr>
-          <w:rFonts w:ascii="Times New Roman" w:hAnsi="Times New Roman"/>
-        </w:rPr>
-        <w:t xml:space="preserve"> ISB</w:t>
-      </w:r>
-      <w:r>
-        <w:rPr>
-          <w:rFonts w:ascii="Times New Roman" w:hAnsi="Times New Roman"/>
-        </w:rPr>
-        <w:t>.  The installation of 35 new AHUs</w:t>
-      </w:r>
-      <w:r>
-        <w:rPr>
-          <w:rFonts w:ascii="Times New Roman" w:hAnsi="Times New Roman"/>
-        </w:rPr>
-        <w:t>,</w:t>
-      </w:r>
-      <w:r>
-        <w:rPr>
-          <w:rFonts w:ascii="Times New Roman" w:hAnsi="Times New Roman"/>
-        </w:rPr>
-        <w:t xml:space="preserve"> </w:t>
-      </w:r>
-      <w:r>
-        <w:rPr>
-          <w:rFonts w:ascii="Times New Roman" w:hAnsi="Times New Roman"/>
-        </w:rPr>
-        <w:t xml:space="preserve">which created positive building pressurization and 3-stage filtration, which included H-14 filters, were able to adequately address </w:t>
-      </w:r>
-      <w:r>
-        <w:rPr>
-          <w:rFonts w:ascii="Times New Roman" w:hAnsi="Times New Roman"/>
-        </w:rPr>
-        <w:t xml:space="preserve">the issues of </w:t>
-      </w:r>
-      <w:r>
-        <w:rPr>
-          <w:rFonts w:ascii="Times New Roman" w:hAnsi="Times New Roman"/>
-        </w:rPr>
-        <w:t xml:space="preserve">poor indoor air quality.  These upgrades worked </w:t>
-      </w:r>
-      <w:r>
-        <w:rPr>
-          <w:rFonts w:ascii="Times New Roman" w:hAnsi="Times New Roman"/>
-        </w:rPr>
-        <w:t xml:space="preserve">through fixing problems </w:t>
-      </w:r>
-      <w:r>
-        <w:rPr>
-          <w:rFonts w:ascii="Times New Roman" w:hAnsi="Times New Roman"/>
-        </w:rPr>
-        <w:t>of infiltration of poor outdoor air at exits and operable windows due to</w:t>
-      </w:r>
-      <w:r>
-        <w:rPr>
-          <w:rFonts w:ascii="Times New Roman" w:hAnsi="Times New Roman"/>
-        </w:rPr>
-        <w:t xml:space="preserve"> </w:t>
-      </w:r>
-      <w:r>
-        <w:rPr>
-          <w:rFonts w:ascii="Times New Roman" w:hAnsi="Times New Roman"/>
-        </w:rPr>
-        <w:t>nega</w:t>
-      </w:r>
-      <w:r>
-        <w:rPr>
-          <w:rFonts w:ascii="Times New Roman" w:hAnsi="Times New Roman"/>
-        </w:rPr>
-        <w:t>tive building pressurization and</w:t>
-      </w:r>
-      <w:r>
-        <w:rPr>
-          <w:rFonts w:ascii="Times New Roman" w:hAnsi="Times New Roman"/>
-        </w:rPr>
-        <w:t xml:space="preserve"> inadequate </w:t>
-      </w:r>
-      <w:r>
-        <w:rPr>
-          <w:rFonts w:ascii="Times New Roman" w:hAnsi="Times New Roman"/>
-        </w:rPr>
-        <w:t>filtration</w:t>
-      </w:r>
-      <w:r>
-        <w:rPr>
-          <w:rFonts w:ascii="Times New Roman" w:hAnsi="Times New Roman"/>
-        </w:rPr>
-        <w:t xml:space="preserve"> of fresh air intakes and the effects of these upgrades were most notable during days of very high PM 2.5 concentrations</w:t>
-      </w:r>
-      <w:r>
-        <w:rPr>
-          <w:rFonts w:ascii="Times New Roman" w:hAnsi="Times New Roman"/>
-        </w:rPr>
-        <w:t>.</w:t>
-      </w:r>
-      <w:r>
-        <w:rPr>
-          <w:rFonts w:ascii="Times New Roman" w:hAnsi="Times New Roman"/>
-        </w:rPr>
-        <w:t xml:space="preserve"> Results show that </w:t>
-      </w:r>
-      <w:r>
-        <w:rPr>
-          <w:rFonts w:ascii="Times New Roman" w:hAnsi="Times New Roman"/>
-        </w:rPr>
-        <w:t>with the upgrades described</w:t>
-      </w:r>
-      <w:r>
-        <w:rPr>
-          <w:rFonts w:ascii="Times New Roman" w:hAnsi="Times New Roman"/>
-        </w:rPr>
-        <w:t xml:space="preserve">, the average </w:t>
-      </w:r>
-      <w:r>
-        <w:rPr>
-          <w:rFonts w:ascii="Times New Roman" w:hAnsi="Times New Roman"/>
-        </w:rPr>
-        <w:t>PM2.5 concentration</w:t>
-      </w:r>
-      <w:r>
-        <w:rPr>
-          <w:rFonts w:ascii="Times New Roman" w:hAnsi="Times New Roman"/>
-        </w:rPr>
-        <w:t xml:space="preserve"> </w:t>
-      </w:r>
-      <w:r>
-        <w:rPr>
-          <w:rFonts w:ascii="Times New Roman" w:hAnsi="Times New Roman"/>
-        </w:rPr>
-        <w:t>o</w:t>
-      </w:r>
-      <w:r>
-        <w:rPr>
-          <w:rFonts w:ascii="Times New Roman" w:hAnsi="Times New Roman"/>
-        </w:rPr>
-        <w:t xml:space="preserve">f indoor air dropped from 18% of the average outdoor PM 2.5 </w:t>
-      </w:r>
-      <w:proofErr w:type="gramStart"/>
-      <w:r>
-        <w:rPr>
-          <w:rFonts w:ascii="Times New Roman" w:hAnsi="Times New Roman"/>
-        </w:rPr>
-        <w:t>concentration</w:t>
-      </w:r>
-      <w:proofErr w:type="gramEnd"/>
-      <w:r>
-        <w:rPr>
-          <w:rFonts w:ascii="Times New Roman" w:hAnsi="Times New Roman"/>
-        </w:rPr>
-        <w:t xml:space="preserve"> to less than 5% of the average</w:t>
-      </w:r>
-      <w:r>
-        <w:rPr>
-          <w:rFonts w:ascii="Times New Roman" w:hAnsi="Times New Roman"/>
-        </w:rPr>
-        <w:t xml:space="preserve"> outdoor </w:t>
-      </w:r>
-      <w:r>
-        <w:rPr>
-          <w:rFonts w:ascii="Times New Roman" w:hAnsi="Times New Roman"/>
-        </w:rPr>
-        <w:t>PM2.5 concentration</w:t>
-      </w:r>
-      <w:r>
-        <w:rPr>
-          <w:rFonts w:ascii="Times New Roman" w:hAnsi="Times New Roman"/>
-        </w:rPr>
-        <w:t xml:space="preserve">.  </w:t>
-      </w:r>
-      <w:r>
-        <w:rPr>
-          <w:rFonts w:ascii="Times New Roman" w:hAnsi="Times New Roman"/>
-        </w:rPr>
-        <w:t>Therefore, schools in highly polluted cities ca</w:t>
-      </w:r>
-      <w:r>
-        <w:rPr>
-          <w:rFonts w:ascii="Times New Roman" w:hAnsi="Times New Roman"/>
-        </w:rPr>
-        <w:t xml:space="preserve">n safeguard the health of </w:t>
-      </w:r>
-      <w:r>
-        <w:rPr>
-          <w:rFonts w:ascii="Times New Roman" w:hAnsi="Times New Roman"/>
-        </w:rPr>
-        <w:t xml:space="preserve">students and </w:t>
-      </w:r>
-      <w:r>
-        <w:rPr>
-          <w:rFonts w:ascii="Times New Roman" w:hAnsi="Times New Roman"/>
-        </w:rPr>
-        <w:t>staff</w:t>
-      </w:r>
-      <w:r>
-        <w:rPr>
-          <w:rFonts w:ascii="Times New Roman" w:hAnsi="Times New Roman"/>
-        </w:rPr>
-        <w:t xml:space="preserve"> through targeted air management improvements.</w:t>
-      </w:r>
-      <w:r>
-        <w:rPr>
-          <w:rFonts w:ascii="Times New Roman" w:hAnsi="Times New Roman"/>
-        </w:rPr>
-        <w:t xml:space="preserve"> </w:t>
-      </w:r>
-      <w:r>
-        <w:rPr>
-          <w:rFonts w:ascii="Times New Roman" w:hAnsi="Times New Roman"/>
-        </w:rPr>
-        <w:t>The researchers</w:t>
-      </w:r>
-      <w:r>
-        <w:rPr>
-          <w:rFonts w:ascii="Times New Roman" w:hAnsi="Times New Roman"/>
-        </w:rPr>
-        <w:t xml:space="preserve"> </w:t>
-      </w:r>
-      <w:r>
-        <w:rPr>
-          <w:rFonts w:ascii="Times New Roman" w:hAnsi="Times New Roman"/>
-        </w:rPr>
-        <w:t xml:space="preserve">also </w:t>
-      </w:r>
-      <w:r>
-        <w:rPr>
-          <w:rFonts w:ascii="Times New Roman" w:hAnsi="Times New Roman"/>
-        </w:rPr>
-        <w:t>found that high school students could be trained to effectively conduct such studies.</w:t>
+          <w:rFonts w:ascii="Times New Roman" w:hAnsi="Times New Roman" w:cs="Times New Roman"/>
+        </w:rPr>
+      </w:pPr>
+      <w:r>
+        <w:rPr>
+          <w:rFonts w:ascii="Times New Roman" w:hAnsi="Times New Roman" w:cs="Times New Roman"/>
+        </w:rPr>
+        <w:t>To be added in subsequent updated version of this manuscript</w:t>
       </w:r>
     </w:p>
     <w:p>
       <w:pPr>
         <w:contextualSpacing/>
         <w:rPr>
-          <w:rFonts w:ascii="Times New Roman" w:hAnsi="Times New Roman"/>
+          <w:rFonts w:ascii="Times New Roman" w:hAnsi="Times New Roman" w:cs="Times New Roman"/>
+          <w:b/>
         </w:rPr>
       </w:pPr>
     </w:p>
@@ -5273,9 +6161,17 @@
       <w:pPr>
         <w:contextualSpacing/>
         <w:rPr>
-          <w:rFonts w:ascii="Times New Roman" w:hAnsi="Times New Roman"/>
-        </w:rPr>
-      </w:pPr>
+          <w:rFonts w:ascii="Times New Roman" w:hAnsi="Times New Roman" w:cs="Times New Roman"/>
+          <w:b/>
+        </w:rPr>
+      </w:pPr>
+      <w:r>
+        <w:rPr>
+          <w:rFonts w:ascii="Times New Roman" w:hAnsi="Times New Roman" w:cs="Times New Roman"/>
+          <w:b/>
+        </w:rPr>
+        <w:t>REFERENCES</w:t>
+      </w:r>
     </w:p>
     <w:p>
       <w:pPr>
@@ -5290,108 +6186,13 @@
         <w:contextualSpacing/>
         <w:rPr>
           <w:rFonts w:ascii="Times New Roman" w:hAnsi="Times New Roman" w:cs="Times New Roman"/>
-          <w:b/>
-        </w:rPr>
-      </w:pPr>
-      <w:r>
-        <w:rPr>
-          <w:rFonts w:ascii="Times New Roman" w:hAnsi="Times New Roman" w:cs="Times New Roman"/>
-          <w:b/>
-        </w:rPr>
-        <w:t>ACKNOWLEDGEMENTS</w:t>
-      </w:r>
-      <w:r>
-        <w:rPr>
-          <w:rFonts w:ascii="Times New Roman" w:hAnsi="Times New Roman" w:cs="Times New Roman"/>
-          <w:b/>
-        </w:rPr>
-        <w:t xml:space="preserve"> </w:t>
-      </w:r>
-    </w:p>
-    <w:p>
-      <w:pPr>
-        <w:contextualSpacing/>
-        <w:rPr>
-          <w:rFonts w:ascii="Times New Roman" w:hAnsi="Times New Roman" w:cs="Times New Roman"/>
-          <w:b/>
-        </w:rPr>
-      </w:pPr>
-    </w:p>
-    <w:p>
-      <w:pPr>
-        <w:contextualSpacing/>
-        <w:rPr>
-          <w:rFonts w:ascii="Times New Roman" w:hAnsi="Times New Roman" w:cs="Times New Roman"/>
-        </w:rPr>
-      </w:pPr>
-      <w:commentRangeStart w:id="11"/>
-      <w:r>
-        <w:rPr>
-          <w:rFonts w:ascii="Times New Roman" w:hAnsi="Times New Roman" w:cs="Times New Roman"/>
-        </w:rPr>
-        <w:t>To be added in subsequent updated version of this manuscript</w:t>
-      </w:r>
-      <w:commentRangeEnd w:id="11"/>
-      <w:r>
-        <w:rPr>
-          <w:rStyle w:val="CommentReference"/>
-        </w:rPr>
-        <w:commentReference w:id="11"/>
-      </w:r>
-    </w:p>
-    <w:p>
-      <w:pPr>
-        <w:contextualSpacing/>
-        <w:rPr>
-          <w:rFonts w:ascii="Times New Roman" w:hAnsi="Times New Roman" w:cs="Times New Roman"/>
-          <w:b/>
-        </w:rPr>
-      </w:pPr>
-    </w:p>
-    <w:p>
-      <w:pPr>
-        <w:contextualSpacing/>
-        <w:rPr>
-          <w:rFonts w:ascii="Times New Roman" w:hAnsi="Times New Roman" w:cs="Times New Roman"/>
-          <w:b/>
-        </w:rPr>
-      </w:pPr>
-      <w:r>
-        <w:rPr>
-          <w:rFonts w:ascii="Times New Roman" w:hAnsi="Times New Roman" w:cs="Times New Roman"/>
-          <w:b/>
-        </w:rPr>
-        <w:t>REFERENCES</w:t>
-      </w:r>
-    </w:p>
-    <w:p>
-      <w:pPr>
-        <w:contextualSpacing/>
-        <w:rPr>
-          <w:rFonts w:ascii="Times New Roman" w:hAnsi="Times New Roman" w:cs="Times New Roman"/>
-        </w:rPr>
-      </w:pPr>
-    </w:p>
-    <w:p>
-      <w:pPr>
-        <w:contextualSpacing/>
-        <w:rPr>
-          <w:rFonts w:ascii="Times New Roman" w:hAnsi="Times New Roman" w:cs="Times New Roman"/>
-        </w:rPr>
-      </w:pPr>
-      <w:commentRangeStart w:id="12"/>
+        </w:rPr>
+      </w:pPr>
       <w:r>
         <w:rPr>
           <w:rFonts w:ascii="Times New Roman" w:hAnsi="Times New Roman" w:cs="Times New Roman"/>
         </w:rPr>
         <w:t>To be added to next updated version of this manuscript</w:t>
-      </w:r>
-      <w:commentRangeEnd w:id="12"/>
-      <w:r>
-        <w:rPr>
-          <w:rStyle w:val="CommentReference"/>
-        </w:rPr>
-        <w:commentReference w:id="12"/>
       </w:r>
     </w:p>
     <w:sectPr>
@@ -5405,7 +6206,7 @@
 
 <file path=word/comments.xml><?xml version="1.0" encoding="utf-8"?>
 <w:comments xmlns:wpc="http://schemas.microsoft.com/office/word/2010/wordprocessingCanvas" xmlns:mo="http://schemas.microsoft.com/office/mac/office/2008/main" xmlns:mc="http://schemas.openxmlformats.org/markup-compatibility/2006" xmlns:mv="urn:schemas-microsoft-com:mac:vml" xmlns:o="urn:schemas-microsoft-com:office:office" xmlns:r="http://schemas.openxmlformats.org/officeDocument/2006/relationships" xmlns:m="http://schemas.openxmlformats.org/officeDocument/2006/math" xmlns:v="urn:schemas-microsoft-com:vml" xmlns:wp14="http://schemas.microsoft.com/office/word/2010/wordprocessingDrawing" xmlns:wp="http://schemas.openxmlformats.org/drawingml/2006/wordprocessingDrawing" xmlns:w10="urn:schemas-microsoft-com:office:word" xmlns:w="http://schemas.openxmlformats.org/wordprocessingml/2006/main" xmlns:w14="http://schemas.microsoft.com/office/word/2010/wordml" xmlns:wpg="http://schemas.microsoft.com/office/word/2010/wordprocessingGroup" xmlns:wpi="http://schemas.microsoft.com/office/word/2010/wordprocessingInk" xmlns:wne="http://schemas.microsoft.com/office/word/2006/wordml" xmlns:wps="http://schemas.microsoft.com/office/word/2010/wordprocessingShape" mc:Ignorable="w14 wp14">
-  <w:comment w:id="1" w:author="Markus Feng [STUDENT]" w:date="2014-02-26T12:58:00Z" w:initials="xf">
+  <w:comment w:id="5" w:author="Microsoft Office User" w:date="2014-02-27T22:05:00Z" w:initials="MU">
     <w:p>
       <w:pPr>
         <w:pStyle w:val="CommentText"/>
@@ -5417,11 +6218,14 @@
         <w:annotationRef/>
       </w:r>
       <w:r>
-        <w:t>Provide evidence in results section</w:t>
+        <w:rPr>
+          <w:rStyle w:val="CommentReference"/>
+        </w:rPr>
+        <w:t>8 entrances (4? of them with newly constructed double door entry systems. Perhaps note out of how many total building entrances?</w:t>
       </w:r>
     </w:p>
   </w:comment>
-  <w:comment w:id="2" w:author="Markus Feng [STUDENT]" w:date="2014-02-26T13:12:00Z" w:initials="xf">
+  <w:comment w:id="11" w:author="Microsoft Office User" w:date="2014-02-27T22:12:00Z" w:initials="MU">
     <w:p>
       <w:pPr>
         <w:pStyle w:val="CommentText"/>
@@ -5433,11 +6237,24 @@
         <w:annotationRef/>
       </w:r>
       <w:r>
-        <w:t>Spelling</w:t>
+        <w:t>Recalculate this against an average for all the days that had outdoor PM2.5 levels above 200</w:t>
+      </w:r>
+      <w:bookmarkStart w:id="12" w:name="_GoBack"/>
+      <w:bookmarkEnd w:id="12"/>
+      <w:r>
+        <w:t xml:space="preserve"> micrograms/</w:t>
+      </w:r>
+      <w:proofErr w:type="gramStart"/>
+      <w:r>
+        <w:t>m3  and</w:t>
+      </w:r>
+      <w:proofErr w:type="gramEnd"/>
+      <w:r>
+        <w:t xml:space="preserve"> possibly add the highest overall daily value during the post period.</w:t>
       </w:r>
     </w:p>
   </w:comment>
-  <w:comment w:id="3" w:author="Markus Feng [STUDENT]" w:date="2014-02-26T13:12:00Z" w:initials="xf">
+  <w:comment w:id="46" w:author="Microsoft Office User" w:date="2014-02-27T20:19:00Z" w:initials="MU">
     <w:p>
       <w:pPr>
         <w:pStyle w:val="CommentText"/>
@@ -5449,11 +6266,19 @@
         <w:annotationRef/>
       </w:r>
       <w:r>
-        <w:t>More vague</w:t>
+        <w:t>Perhaps simply state: Following initial student testing of indoor PM 2.5 concentration during 2012-2013 school year using the TSI AM510 Portable Particle Monitor</w:t>
+      </w:r>
+      <w:proofErr w:type="gramStart"/>
+      <w:r>
+        <w:t>,  and</w:t>
+      </w:r>
+      <w:proofErr w:type="gramEnd"/>
+      <w:r>
+        <w:t xml:space="preserve"> increasing awareness of air quality issues, ISB Administrators were motivated to find a long-term solution to the problems that were resulting in poor indoor air quality in order to adequately protect students, staff and faculty from the harmful health effects of high PM 2.5 concentrations.</w:t>
       </w:r>
     </w:p>
   </w:comment>
-  <w:comment w:id="4" w:author="Markus Feng [STUDENT]" w:date="2014-02-26T13:07:00Z" w:initials="xf">
+  <w:comment w:id="47" w:author="Microsoft Office User" w:date="2014-02-27T22:25:00Z" w:initials="MU">
     <w:p>
       <w:pPr>
         <w:pStyle w:val="CommentText"/>
@@ -5465,11 +6290,11 @@
         <w:annotationRef/>
       </w:r>
       <w:r>
-        <w:t>Increased research about Methodologies</w:t>
+        <w:t>Delete this and move the next bit to below where it talks about AQI levels above 500.</w:t>
       </w:r>
     </w:p>
   </w:comment>
-  <w:comment w:id="5" w:author="Markus Feng [STUDENT]" w:date="2014-02-26T13:10:00Z" w:initials="xf">
+  <w:comment w:id="48" w:author="Microsoft Office User" w:date="2014-02-27T20:03:00Z" w:initials="MU">
     <w:p>
       <w:pPr>
         <w:pStyle w:val="CommentText"/>
@@ -5481,17 +6306,11 @@
         <w:annotationRef/>
       </w:r>
       <w:r>
-        <w:t xml:space="preserve">Note how many are </w:t>
-      </w:r>
-      <w:r>
-        <w:t>upgraded</w:t>
-      </w:r>
-      <w:r>
-        <w:t xml:space="preserve"> and how many are not</w:t>
+        <w:t>Delete this</w:t>
       </w:r>
     </w:p>
   </w:comment>
-  <w:comment w:id="6" w:author="Markus Feng [STUDENT]" w:date="2014-02-26T13:09:00Z" w:initials="xf">
+  <w:comment w:id="53" w:author="Microsoft Office User" w:date="2014-02-27T20:45:00Z" w:initials="MU">
     <w:p>
       <w:pPr>
         <w:pStyle w:val="CommentText"/>
@@ -5503,11 +6322,27 @@
         <w:annotationRef/>
       </w:r>
       <w:r>
-        <w:t>More values on the X and Y axes, more gridlines</w:t>
+        <w:t xml:space="preserve">Answer: During the year prior to the study, students monitoring indoor air quality as part of a science class using several hand-held TSI AM510 Particle Monitors, found that concentrations of PM2.5 were relatively high inside the building.  In addition, the existing fresh air handlers were found to not adequately filter out PM 2.5 during very polluted days. It was believed that these existing air handlers, which employed two-stage filtration using F? </w:t>
+      </w:r>
+      <w:proofErr w:type="gramStart"/>
+      <w:r>
+        <w:t>and</w:t>
+      </w:r>
+      <w:proofErr w:type="gramEnd"/>
+      <w:r>
+        <w:t xml:space="preserve"> F? </w:t>
+      </w:r>
+      <w:proofErr w:type="gramStart"/>
+      <w:r>
+        <w:t>filters</w:t>
+      </w:r>
+      <w:proofErr w:type="gramEnd"/>
+      <w:r>
+        <w:t xml:space="preserve"> were inadequate in reducing the PM 2.5 concentrations.  Rather than continue to use these, which resulted in pushing more polluted air into the building than existed in the building on days with exceptionally high PM 2.5 levels, the air handling units were temporarily shut down, which created negative pressure in the school and caused even more infiltration of highly polluted air through doorways and gaps around operable windows.  On these days, existing return air handlers were not sufficient to maintain positive building pressurization as was evident by a significant wind rushing in when the doors were opened.  Through prior indoor air sampling on days with outdoor air quality with the TSI AM510 2.5 Particle Monitor </w:t>
       </w:r>
     </w:p>
   </w:comment>
-  <w:comment w:id="7" w:author="Markus Feng [STUDENT]" w:date="2014-02-26T12:58:00Z" w:initials="xf">
+  <w:comment w:id="54" w:author="Microsoft Office User" w:date="2014-02-27T19:45:00Z" w:initials="MU">
     <w:p>
       <w:pPr>
         <w:pStyle w:val="CommentText"/>
@@ -5519,16 +6354,129 @@
         <w:annotationRef/>
       </w:r>
       <w:r>
-        <w:t xml:space="preserve">Make data in Graphs more </w:t>
+        <w:t>Find out how many double door exit atria were already in place prior to the study and how many were constructed during this period of upgrades to facilitate the reduction in infiltration of polluted air from outside.</w:t>
+      </w:r>
+    </w:p>
+  </w:comment>
+  <w:comment w:id="55" w:author="Microsoft Office User" w:date="2014-02-27T20:35:00Z" w:initials="MU">
+    <w:p>
+      <w:pPr>
+        <w:pStyle w:val="CommentText"/>
+      </w:pPr>
+      <w:r>
+        <w:rPr>
+          <w:rStyle w:val="CommentReference"/>
+        </w:rPr>
+        <w:annotationRef/>
+      </w:r>
+      <w:r>
+        <w:t>Describe the brand, type and filtering system and flow volumes of the existing fresh air handing units.  Define the 2 filter types and ratings.</w:t>
+      </w:r>
+    </w:p>
+  </w:comment>
+  <w:comment w:id="56" w:author="Dane" w:date="2014-02-27T16:57:00Z" w:initials="D">
+    <w:p>
+      <w:pPr>
+        <w:pStyle w:val="CommentText"/>
+      </w:pPr>
+      <w:r>
+        <w:rPr>
+          <w:rStyle w:val="CommentReference"/>
+        </w:rPr>
+        <w:annotationRef/>
+      </w:r>
+      <w:r>
+        <w:t>Expand description of original system.</w:t>
+      </w:r>
+    </w:p>
+    <w:p>
+      <w:pPr>
+        <w:pStyle w:val="CommentText"/>
+      </w:pPr>
+      <w:r>
+        <w:t>Provide data on the # of m2 or m3 of ventilated space</w:t>
+      </w:r>
+    </w:p>
+  </w:comment>
+  <w:comment w:id="57" w:author="Dane" w:date="2014-02-27T16:58:00Z" w:initials="D">
+    <w:p>
+      <w:pPr>
+        <w:pStyle w:val="CommentText"/>
+      </w:pPr>
+      <w:r>
+        <w:rPr>
+          <w:rStyle w:val="CommentReference"/>
+        </w:rPr>
+        <w:annotationRef/>
+      </w:r>
+      <w:r>
+        <w:t>Talk about phases, but only mention the “first” one?  Describe more completely.</w:t>
+      </w:r>
+    </w:p>
+  </w:comment>
+  <w:comment w:id="58" w:author="Microsoft Office User" w:date="2014-02-27T20:16:00Z" w:initials="MU">
+    <w:p>
+      <w:pPr>
+        <w:pStyle w:val="CommentText"/>
+      </w:pPr>
+      <w:r>
+        <w:rPr>
+          <w:rStyle w:val="CommentReference"/>
+        </w:rPr>
+        <w:annotationRef/>
+      </w:r>
+      <w:r>
+        <w:t>Building is 51,000 m</w:t>
+      </w:r>
+      <w:r>
+        <w:rPr>
+          <w:vertAlign w:val="superscript"/>
+        </w:rPr>
+        <w:t>2</w:t>
+      </w:r>
+    </w:p>
+  </w:comment>
+  <w:comment w:id="66" w:author="Dane" w:date="2014-02-27T17:00:00Z" w:initials="D">
+    <w:p>
+      <w:pPr>
+        <w:pStyle w:val="CommentText"/>
+      </w:pPr>
+      <w:r>
+        <w:rPr>
+          <w:rStyle w:val="CommentReference"/>
+        </w:rPr>
+        <w:annotationRef/>
+      </w:r>
+      <w:r>
+        <w:t xml:space="preserve">What was the basis of the design value—did somebody do </w:t>
       </w:r>
       <w:proofErr w:type="spellStart"/>
       <w:r>
-        <w:t>appearant</w:t>
+        <w:t>eng</w:t>
       </w:r>
       <w:proofErr w:type="spellEnd"/>
+      <w:r>
+        <w:t xml:space="preserve"> </w:t>
+      </w:r>
+      <w:proofErr w:type="spellStart"/>
+      <w:r>
+        <w:t>caluclations</w:t>
+      </w:r>
+      <w:proofErr w:type="spellEnd"/>
+      <w:r>
+        <w:t xml:space="preserve">?  If </w:t>
+      </w:r>
+      <w:proofErr w:type="spellStart"/>
+      <w:r>
+        <w:t>yest</w:t>
+      </w:r>
+      <w:proofErr w:type="spellEnd"/>
+      <w:r>
+        <w:t xml:space="preserve"> try to describe the design process and goals a bit.  This need work.</w:t>
+      </w:r>
     </w:p>
   </w:comment>
-  <w:comment w:id="8" w:author="Markus Feng [STUDENT]" w:date="2014-02-26T12:59:00Z" w:initials="xf">
+  <w:comment w:id="84" w:author="Dane" w:date="2014-02-27T16:49:00Z" w:initials="D">
     <w:p>
       <w:pPr>
         <w:pStyle w:val="CommentText"/>
@@ -5540,79 +6488,23 @@
         <w:annotationRef/>
       </w:r>
       <w:r>
-        <w:t>Table showing different types of days – calculate percent reduction per day-type</w:t>
-      </w:r>
-    </w:p>
-  </w:comment>
-  <w:comment w:id="9" w:author="Markus Feng [STUDENT]" w:date="2014-02-26T13:02:00Z" w:initials="xf">
-    <w:p>
-      <w:pPr>
-        <w:pStyle w:val="CommentText"/>
-      </w:pPr>
-      <w:r>
-        <w:rPr>
-          <w:rStyle w:val="CommentReference"/>
-        </w:rPr>
-        <w:annotationRef/>
-      </w:r>
-      <w:r>
-        <w:t>Fix formatting, make sure all data points on graph are still on graph</w:t>
-      </w:r>
-    </w:p>
-  </w:comment>
-  <w:comment w:id="10" w:author="Markus Feng [STUDENT]" w:date="2014-02-26T13:04:00Z" w:initials="xf">
-    <w:p>
-      <w:pPr>
-        <w:pStyle w:val="CommentText"/>
-      </w:pPr>
-      <w:r>
-        <w:rPr>
-          <w:rStyle w:val="CommentReference"/>
-        </w:rPr>
-        <w:annotationRef/>
-      </w:r>
-      <w:r>
-        <w:t xml:space="preserve">Insert more things from </w:t>
+        <w:t xml:space="preserve">How long were readings made?  15 </w:t>
       </w:r>
       <w:proofErr w:type="spellStart"/>
       <w:r>
-        <w:t>ppt</w:t>
+        <w:t>mn</w:t>
       </w:r>
       <w:proofErr w:type="spellEnd"/>
       <w:r>
-        <w:t xml:space="preserve"> that show different types of analysis.</w:t>
-      </w:r>
-    </w:p>
-  </w:comment>
-  <w:comment w:id="11" w:author="Markus Feng [STUDENT]" w:date="2014-02-26T13:11:00Z" w:initials="xf">
-    <w:p>
-      <w:pPr>
-        <w:pStyle w:val="CommentText"/>
-      </w:pPr>
-      <w:r>
-        <w:rPr>
-          <w:rStyle w:val="CommentReference"/>
-        </w:rPr>
-        <w:annotationRef/>
-      </w:r>
-      <w:r>
-        <w:t>Finish</w:t>
-      </w:r>
-    </w:p>
-  </w:comment>
-  <w:comment w:id="12" w:author="Markus Feng [STUDENT]" w:date="2014-02-26T13:11:00Z" w:initials="xf">
-    <w:p>
-      <w:pPr>
-        <w:pStyle w:val="CommentText"/>
-      </w:pPr>
-      <w:r>
-        <w:rPr>
-          <w:rStyle w:val="CommentReference"/>
-        </w:rPr>
-        <w:annotationRef/>
-      </w:r>
-      <w:r>
-        <w:t>Finish</w:t>
+        <w:t xml:space="preserve">, 1 hour—and were there repeat readings?  Seems maybe if </w:t>
+      </w:r>
+      <w:proofErr w:type="spellStart"/>
+      <w:r>
+        <w:t>procdure</w:t>
+      </w:r>
+      <w:proofErr w:type="spellEnd"/>
+      <w:r>
+        <w:t xml:space="preserve"> 3 applies to these readings.</w:t>
       </w:r>
     </w:p>
   </w:comment>
@@ -6299,6 +7191,16 @@
       <w:szCs w:val="20"/>
     </w:rPr>
   </w:style>
+  <w:style w:type="paragraph" w:styleId="Revision">
+    <w:name w:val="Revision"/>
+    <w:hidden/>
+    <w:uiPriority w:val="99"/>
+    <w:semiHidden/>
+    <w:rsid w:val="009B76F5"/>
+    <w:pPr>
+      <w:spacing w:after="0"/>
+    </w:pPr>
+  </w:style>
 </w:styles>
 </file>
 
@@ -6714,6 +7616,16 @@
       <w:sz w:val="20"/>
       <w:szCs w:val="20"/>
     </w:rPr>
+  </w:style>
+  <w:style w:type="paragraph" w:styleId="Revision">
+    <w:name w:val="Revision"/>
+    <w:hidden/>
+    <w:uiPriority w:val="99"/>
+    <w:semiHidden/>
+    <w:rsid w:val="009B76F5"/>
+    <w:pPr>
+      <w:spacing w:after="0"/>
+    </w:pPr>
   </w:style>
 </w:styles>
 </file>
@@ -7041,7 +7953,7 @@
 </file>
 
 <file path=customXml/itemProps1.xml><?xml version="1.0" encoding="utf-8"?>
-<ds:datastoreItem xmlns:ds="http://schemas.openxmlformats.org/officeDocument/2006/customXml" ds:itemID="{09B943BA-8844-794F-B388-72056A47A7FD}">
+<ds:datastoreItem xmlns:ds="http://schemas.openxmlformats.org/officeDocument/2006/customXml" ds:itemID="{ED50C92F-82E4-164A-B7AF-615C79B8BBAA}">
   <ds:schemaRefs>
     <ds:schemaRef ds:uri="http://schemas.openxmlformats.org/officeDocument/2006/bibliography"/>
   </ds:schemaRefs>

</xml_diff>

<commit_message>
Changed graphs to add RH
(no captions yet for graphs)
</commit_message>
<xml_diff>
--- a/Latest.docx
+++ b/Latest.docx
@@ -787,7 +787,7 @@
         </w:rPr>
         <w:t xml:space="preserve"> µg/m3. Therefore, </w:t>
       </w:r>
-      <w:ins w:id="13" w:author="Microsoft Office User" w:date="2014-02-27T19:59:00Z">
+      <w:ins w:id="12" w:author="Microsoft Office User" w:date="2014-02-27T19:59:00Z">
         <w:r>
           <w:rPr>
             <w:rFonts w:ascii="Times New Roman" w:hAnsi="Times New Roman" w:cs="Times New Roman"/>
@@ -795,7 +795,7 @@
           <w:t>buildings</w:t>
         </w:r>
       </w:ins>
-      <w:ins w:id="14" w:author="Microsoft Office User" w:date="2014-02-27T22:13:00Z">
+      <w:ins w:id="13" w:author="Microsoft Office User" w:date="2014-02-27T22:13:00Z">
         <w:r>
           <w:rPr>
             <w:rFonts w:ascii="Times New Roman" w:hAnsi="Times New Roman" w:cs="Times New Roman"/>
@@ -803,14 +803,6 @@
           <w:t xml:space="preserve"> </w:t>
         </w:r>
       </w:ins>
-      <w:del w:id="15" w:author="Microsoft Office User" w:date="2014-02-27T19:59:00Z">
-        <w:r>
-          <w:rPr>
-            <w:rFonts w:ascii="Times New Roman" w:hAnsi="Times New Roman" w:cs="Times New Roman"/>
-          </w:rPr>
-          <w:delText xml:space="preserve">schools </w:delText>
-        </w:r>
-      </w:del>
       <w:r>
         <w:rPr>
           <w:rFonts w:ascii="Times New Roman" w:hAnsi="Times New Roman" w:cs="Times New Roman"/>
@@ -997,7 +989,7 @@
         </w:rPr>
         <w:t xml:space="preserve">Particulate matter is a major air pollutant that is composed of mixtures of extremely small particles and liquid droplets. Particle pollution is made up of a number of components, including </w:t>
       </w:r>
-      <w:ins w:id="16" w:author="Microsoft Office User" w:date="2014-02-27T20:31:00Z">
+      <w:ins w:id="14" w:author="Microsoft Office User" w:date="2014-02-27T20:31:00Z">
         <w:r>
           <w:rPr>
             <w:rFonts w:ascii="Times New Roman" w:hAnsi="Times New Roman" w:cs="Times New Roman"/>
@@ -1141,21 +1133,7 @@
         <w:rPr>
           <w:rFonts w:ascii="Times New Roman" w:hAnsi="Times New Roman" w:cs="Times New Roman"/>
         </w:rPr>
-        <w:t>factories. These particles are capable of being inhaled through normal bodies and may</w:t>
-      </w:r>
-      <w:del w:id="17" w:author="Microsoft Office User" w:date="2014-02-27T20:21:00Z">
-        <w:r>
-          <w:rPr>
-            <w:rFonts w:ascii="Times New Roman" w:hAnsi="Times New Roman" w:cs="Times New Roman"/>
-          </w:rPr>
-          <w:delText xml:space="preserve"> even</w:delText>
-        </w:r>
-      </w:del>
-      <w:r>
-        <w:rPr>
-          <w:rFonts w:ascii="Times New Roman" w:hAnsi="Times New Roman" w:cs="Times New Roman"/>
-        </w:rPr>
-        <w:t xml:space="preserve"> reach the lungs. Fine particles, on the other hand, are smaller than 2.5 </w:t>
+        <w:t xml:space="preserve">factories. These particles are capable of being inhaled through normal bodies and may reach the lungs. Fine particles, on the other hand, are smaller than 2.5 </w:t>
       </w:r>
       <w:proofErr w:type="spellStart"/>
       <w:r>
@@ -1184,15 +1162,7 @@
         </w:rPr>
         <w:t xml:space="preserve">), and are mainly </w:t>
       </w:r>
-      <w:del w:id="18" w:author="Microsoft Office User" w:date="2014-02-27T20:22:00Z">
-        <w:r>
-          <w:rPr>
-            <w:rFonts w:ascii="Times New Roman" w:hAnsi="Times New Roman" w:cs="Times New Roman"/>
-          </w:rPr>
-          <w:delText>found after</w:delText>
-        </w:r>
-      </w:del>
-      <w:ins w:id="19" w:author="Microsoft Office User" w:date="2014-02-27T20:22:00Z">
+      <w:ins w:id="15" w:author="Microsoft Office User" w:date="2014-02-27T20:22:00Z">
         <w:r>
           <w:rPr>
             <w:rFonts w:ascii="Times New Roman" w:hAnsi="Times New Roman" w:cs="Times New Roman"/>
@@ -1206,7 +1176,7 @@
         </w:rPr>
         <w:t xml:space="preserve"> combustion</w:t>
       </w:r>
-      <w:ins w:id="20" w:author="Microsoft Office User" w:date="2014-02-27T22:16:00Z">
+      <w:ins w:id="16" w:author="Microsoft Office User" w:date="2014-02-27T22:16:00Z">
         <w:r>
           <w:rPr>
             <w:rFonts w:ascii="Times New Roman" w:hAnsi="Times New Roman" w:cs="Times New Roman"/>
@@ -1214,217 +1184,169 @@
           <w:t>.  In and around Beijing, this combustion</w:t>
         </w:r>
       </w:ins>
-      <w:del w:id="21" w:author="Microsoft Office User" w:date="2014-02-27T22:16:00Z">
-        <w:r>
-          <w:rPr>
-            <w:rFonts w:ascii="Times New Roman" w:hAnsi="Times New Roman" w:cs="Times New Roman"/>
-          </w:rPr>
-          <w:delText xml:space="preserve">, including </w:delText>
-        </w:r>
-      </w:del>
-      <w:del w:id="22" w:author="Microsoft Office User" w:date="2014-02-27T22:15:00Z">
-        <w:r>
-          <w:rPr>
-            <w:rFonts w:ascii="Times New Roman" w:hAnsi="Times New Roman" w:cs="Times New Roman"/>
-          </w:rPr>
-          <w:delText xml:space="preserve">forest </w:delText>
-        </w:r>
-      </w:del>
-      <w:del w:id="23" w:author="Microsoft Office User" w:date="2014-02-27T22:16:00Z">
-        <w:r>
-          <w:rPr>
-            <w:rFonts w:ascii="Times New Roman" w:hAnsi="Times New Roman" w:cs="Times New Roman"/>
-          </w:rPr>
-          <w:delText>fires</w:delText>
-        </w:r>
-      </w:del>
-      <w:ins w:id="24" w:author="Microsoft Office User" w:date="2014-02-27T22:18:00Z">
-        <w:r>
-          <w:rPr>
-            <w:rFonts w:ascii="Times New Roman" w:hAnsi="Times New Roman" w:cs="Times New Roman"/>
-          </w:rPr>
-          <w:t xml:space="preserve"> is primarily associated with</w:t>
+      <w:ins w:id="17" w:author="Microsoft Office User" w:date="2014-02-27T22:18:00Z">
+        <w:r>
+          <w:rPr>
+            <w:rFonts w:ascii="Times New Roman" w:hAnsi="Times New Roman" w:cs="Times New Roman"/>
+          </w:rPr>
+          <w:t xml:space="preserve"> is primarily associated with emissions</w:t>
         </w:r>
       </w:ins>
-      <w:del w:id="25" w:author="Microsoft Office User" w:date="2014-02-27T22:18:00Z">
-        <w:r>
-          <w:rPr>
-            <w:rFonts w:ascii="Times New Roman" w:hAnsi="Times New Roman" w:cs="Times New Roman"/>
-          </w:rPr>
-          <w:delText>,</w:delText>
-        </w:r>
-      </w:del>
-      <w:ins w:id="26" w:author="Microsoft Office User" w:date="2014-02-27T22:18:00Z">
-        <w:r>
-          <w:rPr>
-            <w:rFonts w:ascii="Times New Roman" w:hAnsi="Times New Roman" w:cs="Times New Roman"/>
-          </w:rPr>
-          <w:t xml:space="preserve"> emissions</w:t>
+      <w:r>
+        <w:rPr>
+          <w:rFonts w:ascii="Times New Roman" w:hAnsi="Times New Roman" w:cs="Times New Roman"/>
+        </w:rPr>
+        <w:t xml:space="preserve"> from </w:t>
+      </w:r>
+      <w:ins w:id="18" w:author="Microsoft Office User" w:date="2014-02-27T22:18:00Z">
+        <w:r>
+          <w:rPr>
+            <w:rFonts w:ascii="Times New Roman" w:hAnsi="Times New Roman" w:cs="Times New Roman"/>
+          </w:rPr>
+          <w:t xml:space="preserve">coal </w:t>
         </w:r>
       </w:ins>
-      <w:del w:id="27" w:author="Microsoft Office User" w:date="2014-02-27T22:18:00Z">
-        <w:r>
-          <w:rPr>
-            <w:rFonts w:ascii="Times New Roman" w:hAnsi="Times New Roman" w:cs="Times New Roman"/>
-          </w:rPr>
-          <w:delText xml:space="preserve"> gas emitted</w:delText>
-        </w:r>
-      </w:del>
-      <w:r>
-        <w:rPr>
-          <w:rFonts w:ascii="Times New Roman" w:hAnsi="Times New Roman" w:cs="Times New Roman"/>
-        </w:rPr>
-        <w:t xml:space="preserve"> from </w:t>
-      </w:r>
-      <w:ins w:id="28" w:author="Microsoft Office User" w:date="2014-02-27T22:18:00Z">
-        <w:r>
-          <w:rPr>
-            <w:rFonts w:ascii="Times New Roman" w:hAnsi="Times New Roman" w:cs="Times New Roman"/>
-          </w:rPr>
-          <w:t xml:space="preserve">coal </w:t>
+      <w:r>
+        <w:rPr>
+          <w:rFonts w:ascii="Times New Roman" w:hAnsi="Times New Roman" w:cs="Times New Roman"/>
+        </w:rPr>
+        <w:t xml:space="preserve">power plants, </w:t>
+      </w:r>
+      <w:ins w:id="19" w:author="Microsoft Office User" w:date="2014-02-27T22:19:00Z">
+        <w:r>
+          <w:rPr>
+            <w:rFonts w:ascii="Times New Roman" w:hAnsi="Times New Roman" w:cs="Times New Roman"/>
+          </w:rPr>
+          <w:t xml:space="preserve">certain types of industries and </w:t>
         </w:r>
       </w:ins>
       <w:r>
         <w:rPr>
           <w:rFonts w:ascii="Times New Roman" w:hAnsi="Times New Roman" w:cs="Times New Roman"/>
         </w:rPr>
-        <w:t xml:space="preserve">power plants, </w:t>
-      </w:r>
-      <w:ins w:id="29" w:author="Microsoft Office User" w:date="2014-02-27T22:19:00Z">
-        <w:r>
-          <w:rPr>
-            <w:rFonts w:ascii="Times New Roman" w:hAnsi="Times New Roman" w:cs="Times New Roman"/>
-          </w:rPr>
-          <w:t xml:space="preserve">certain types of industries and </w:t>
+        <w:t xml:space="preserve">factories, and automobiles. </w:t>
+      </w:r>
+      <w:ins w:id="20" w:author="Microsoft Office User" w:date="2014-02-27T20:23:00Z">
+        <w:r>
+          <w:rPr>
+            <w:rFonts w:ascii="Times New Roman" w:hAnsi="Times New Roman" w:cs="Times New Roman"/>
+          </w:rPr>
+          <w:t xml:space="preserve">Since Beijing relies heavily on </w:t>
         </w:r>
       </w:ins>
-      <w:r>
-        <w:rPr>
-          <w:rFonts w:ascii="Times New Roman" w:hAnsi="Times New Roman" w:cs="Times New Roman"/>
-        </w:rPr>
-        <w:t xml:space="preserve">factories, and automobiles. </w:t>
-      </w:r>
-      <w:ins w:id="30" w:author="Microsoft Office User" w:date="2014-02-27T20:23:00Z">
-        <w:r>
-          <w:rPr>
-            <w:rFonts w:ascii="Times New Roman" w:hAnsi="Times New Roman" w:cs="Times New Roman"/>
-          </w:rPr>
-          <w:t xml:space="preserve">Since Beijing relies heavily on </w:t>
+      <w:ins w:id="21" w:author="Microsoft Office User" w:date="2014-02-27T20:24:00Z">
+        <w:r>
+          <w:rPr>
+            <w:rFonts w:ascii="Times New Roman" w:hAnsi="Times New Roman" w:cs="Times New Roman"/>
+          </w:rPr>
+          <w:t xml:space="preserve">the use of </w:t>
         </w:r>
       </w:ins>
-      <w:ins w:id="31" w:author="Microsoft Office User" w:date="2014-02-27T20:24:00Z">
-        <w:r>
-          <w:rPr>
-            <w:rFonts w:ascii="Times New Roman" w:hAnsi="Times New Roman" w:cs="Times New Roman"/>
-          </w:rPr>
-          <w:t xml:space="preserve">the use of </w:t>
+      <w:ins w:id="22" w:author="Microsoft Office User" w:date="2014-02-27T20:23:00Z">
+        <w:r>
+          <w:rPr>
+            <w:rFonts w:ascii="Times New Roman" w:hAnsi="Times New Roman" w:cs="Times New Roman"/>
+          </w:rPr>
+          <w:t xml:space="preserve">coal for </w:t>
         </w:r>
       </w:ins>
-      <w:ins w:id="32" w:author="Microsoft Office User" w:date="2014-02-27T20:23:00Z">
-        <w:r>
-          <w:rPr>
-            <w:rFonts w:ascii="Times New Roman" w:hAnsi="Times New Roman" w:cs="Times New Roman"/>
-          </w:rPr>
-          <w:t xml:space="preserve">coal for </w:t>
+      <w:ins w:id="23" w:author="Microsoft Office User" w:date="2014-02-27T20:24:00Z">
+        <w:r>
+          <w:rPr>
+            <w:rFonts w:ascii="Times New Roman" w:hAnsi="Times New Roman" w:cs="Times New Roman"/>
+          </w:rPr>
+          <w:t>power generation</w:t>
         </w:r>
       </w:ins>
-      <w:ins w:id="33" w:author="Microsoft Office User" w:date="2014-02-27T20:24:00Z">
-        <w:r>
-          <w:rPr>
-            <w:rFonts w:ascii="Times New Roman" w:hAnsi="Times New Roman" w:cs="Times New Roman"/>
-          </w:rPr>
-          <w:t>power generation</w:t>
+      <w:ins w:id="24" w:author="Microsoft Office User" w:date="2014-02-27T20:23:00Z">
+        <w:r>
+          <w:rPr>
+            <w:rFonts w:ascii="Times New Roman" w:hAnsi="Times New Roman" w:cs="Times New Roman"/>
+          </w:rPr>
+          <w:t xml:space="preserve"> and hot </w:t>
         </w:r>
       </w:ins>
-      <w:ins w:id="34" w:author="Microsoft Office User" w:date="2014-02-27T20:23:00Z">
-        <w:r>
-          <w:rPr>
-            <w:rFonts w:ascii="Times New Roman" w:hAnsi="Times New Roman" w:cs="Times New Roman"/>
-          </w:rPr>
-          <w:t xml:space="preserve"> and hot </w:t>
+      <w:ins w:id="25" w:author="Microsoft Office User" w:date="2014-02-27T20:24:00Z">
+        <w:r>
+          <w:rPr>
+            <w:rFonts w:ascii="Times New Roman" w:hAnsi="Times New Roman" w:cs="Times New Roman"/>
+          </w:rPr>
+          <w:t xml:space="preserve">water </w:t>
         </w:r>
       </w:ins>
-      <w:ins w:id="35" w:author="Microsoft Office User" w:date="2014-02-27T20:24:00Z">
-        <w:r>
-          <w:rPr>
-            <w:rFonts w:ascii="Times New Roman" w:hAnsi="Times New Roman" w:cs="Times New Roman"/>
-          </w:rPr>
-          <w:t xml:space="preserve">water </w:t>
+      <w:ins w:id="26" w:author="Microsoft Office User" w:date="2014-02-27T20:23:00Z">
+        <w:r>
+          <w:rPr>
+            <w:rFonts w:ascii="Times New Roman" w:hAnsi="Times New Roman" w:cs="Times New Roman"/>
+          </w:rPr>
+          <w:t>production</w:t>
         </w:r>
       </w:ins>
-      <w:ins w:id="36" w:author="Microsoft Office User" w:date="2014-02-27T20:23:00Z">
-        <w:r>
-          <w:rPr>
-            <w:rFonts w:ascii="Times New Roman" w:hAnsi="Times New Roman" w:cs="Times New Roman"/>
-          </w:rPr>
-          <w:t>production</w:t>
+      <w:ins w:id="27" w:author="Microsoft Office User" w:date="2014-02-27T20:25:00Z">
+        <w:r>
+          <w:rPr>
+            <w:rFonts w:ascii="Times New Roman" w:hAnsi="Times New Roman" w:cs="Times New Roman"/>
+          </w:rPr>
+          <w:t xml:space="preserve"> and has seen a rapid growth in automobile and truck traffic in the last decade</w:t>
         </w:r>
       </w:ins>
-      <w:ins w:id="37" w:author="Microsoft Office User" w:date="2014-02-27T20:25:00Z">
-        <w:r>
-          <w:rPr>
-            <w:rFonts w:ascii="Times New Roman" w:hAnsi="Times New Roman" w:cs="Times New Roman"/>
-          </w:rPr>
-          <w:t xml:space="preserve"> and has seen a rapid growth in automobile and truck traffic in the last decade</w:t>
+      <w:ins w:id="28" w:author="Microsoft Office User" w:date="2014-02-27T20:24:00Z">
+        <w:r>
+          <w:rPr>
+            <w:rFonts w:ascii="Times New Roman" w:hAnsi="Times New Roman" w:cs="Times New Roman"/>
+          </w:rPr>
+          <w:t xml:space="preserve">, </w:t>
         </w:r>
       </w:ins>
-      <w:ins w:id="38" w:author="Microsoft Office User" w:date="2014-02-27T20:24:00Z">
-        <w:r>
-          <w:rPr>
-            <w:rFonts w:ascii="Times New Roman" w:hAnsi="Times New Roman" w:cs="Times New Roman"/>
-          </w:rPr>
-          <w:t xml:space="preserve">, </w:t>
+      <w:ins w:id="29" w:author="Microsoft Office User" w:date="2014-02-27T20:27:00Z">
+        <w:r>
+          <w:rPr>
+            <w:rFonts w:ascii="Times New Roman" w:hAnsi="Times New Roman" w:cs="Times New Roman"/>
+          </w:rPr>
+          <w:t xml:space="preserve">annual average </w:t>
         </w:r>
       </w:ins>
-      <w:ins w:id="39" w:author="Microsoft Office User" w:date="2014-02-27T20:27:00Z">
-        <w:r>
-          <w:rPr>
-            <w:rFonts w:ascii="Times New Roman" w:hAnsi="Times New Roman" w:cs="Times New Roman"/>
-          </w:rPr>
-          <w:t xml:space="preserve">annual average </w:t>
+      <w:ins w:id="30" w:author="Microsoft Office User" w:date="2014-02-27T20:24:00Z">
+        <w:r>
+          <w:rPr>
+            <w:rFonts w:ascii="Times New Roman" w:hAnsi="Times New Roman" w:cs="Times New Roman"/>
+          </w:rPr>
+          <w:t xml:space="preserve">PM 2.5 concentrations are </w:t>
         </w:r>
       </w:ins>
-      <w:ins w:id="40" w:author="Microsoft Office User" w:date="2014-02-27T20:24:00Z">
-        <w:r>
-          <w:rPr>
-            <w:rFonts w:ascii="Times New Roman" w:hAnsi="Times New Roman" w:cs="Times New Roman"/>
-          </w:rPr>
-          <w:t xml:space="preserve">PM 2.5 concentrations are </w:t>
+      <w:ins w:id="31" w:author="Microsoft Office User" w:date="2014-02-27T20:27:00Z">
+        <w:r>
+          <w:rPr>
+            <w:rFonts w:ascii="Times New Roman" w:hAnsi="Times New Roman" w:cs="Times New Roman"/>
+          </w:rPr>
+          <w:t xml:space="preserve">currently </w:t>
         </w:r>
       </w:ins>
-      <w:ins w:id="41" w:author="Microsoft Office User" w:date="2014-02-27T20:27:00Z">
-        <w:r>
-          <w:rPr>
-            <w:rFonts w:ascii="Times New Roman" w:hAnsi="Times New Roman" w:cs="Times New Roman"/>
-          </w:rPr>
-          <w:t xml:space="preserve">currently </w:t>
+      <w:ins w:id="32" w:author="Microsoft Office User" w:date="2014-02-27T20:24:00Z">
+        <w:r>
+          <w:rPr>
+            <w:rFonts w:ascii="Times New Roman" w:hAnsi="Times New Roman" w:cs="Times New Roman"/>
+          </w:rPr>
+          <w:t xml:space="preserve">some of the highest in </w:t>
         </w:r>
       </w:ins>
-      <w:ins w:id="42" w:author="Microsoft Office User" w:date="2014-02-27T20:24:00Z">
-        <w:r>
-          <w:rPr>
-            <w:rFonts w:ascii="Times New Roman" w:hAnsi="Times New Roman" w:cs="Times New Roman"/>
-          </w:rPr>
-          <w:t xml:space="preserve">some of the highest in </w:t>
+      <w:ins w:id="33" w:author="Microsoft Office User" w:date="2014-02-27T20:25:00Z">
+        <w:r>
+          <w:rPr>
+            <w:rFonts w:ascii="Times New Roman" w:hAnsi="Times New Roman" w:cs="Times New Roman"/>
+          </w:rPr>
+          <w:t>the</w:t>
         </w:r>
       </w:ins>
-      <w:ins w:id="43" w:author="Microsoft Office User" w:date="2014-02-27T20:25:00Z">
-        <w:r>
-          <w:rPr>
-            <w:rFonts w:ascii="Times New Roman" w:hAnsi="Times New Roman" w:cs="Times New Roman"/>
-          </w:rPr>
-          <w:t>the</w:t>
+      <w:ins w:id="34" w:author="Microsoft Office User" w:date="2014-02-27T20:24:00Z">
+        <w:r>
+          <w:rPr>
+            <w:rFonts w:ascii="Times New Roman" w:hAnsi="Times New Roman" w:cs="Times New Roman"/>
+          </w:rPr>
+          <w:t xml:space="preserve"> </w:t>
         </w:r>
       </w:ins>
-      <w:ins w:id="44" w:author="Microsoft Office User" w:date="2014-02-27T20:24:00Z">
-        <w:r>
-          <w:rPr>
-            <w:rFonts w:ascii="Times New Roman" w:hAnsi="Times New Roman" w:cs="Times New Roman"/>
-          </w:rPr>
-          <w:t xml:space="preserve"> </w:t>
-        </w:r>
-      </w:ins>
-      <w:ins w:id="45" w:author="Microsoft Office User" w:date="2014-02-27T20:25:00Z">
+      <w:ins w:id="35" w:author="Microsoft Office User" w:date="2014-02-27T20:25:00Z">
         <w:r>
           <w:rPr>
             <w:rFonts w:ascii="Times New Roman" w:hAnsi="Times New Roman" w:cs="Times New Roman"/>
@@ -1530,19 +1452,19 @@
         </w:rPr>
         <w:t xml:space="preserve">and difficult </w:t>
       </w:r>
-      <w:commentRangeStart w:id="46"/>
+      <w:commentRangeStart w:id="36"/>
       <w:r>
         <w:rPr>
           <w:rFonts w:ascii="Times New Roman" w:hAnsi="Times New Roman" w:cs="Times New Roman"/>
         </w:rPr>
         <w:t>breathing</w:t>
       </w:r>
-      <w:commentRangeEnd w:id="46"/>
+      <w:commentRangeEnd w:id="36"/>
       <w:r>
         <w:rPr>
           <w:rStyle w:val="CommentReference"/>
         </w:rPr>
-        <w:commentReference w:id="46"/>
+        <w:commentReference w:id="36"/>
       </w:r>
       <w:r>
         <w:rPr>
@@ -1567,7 +1489,7 @@
           <w:rFonts w:ascii="Times New Roman" w:hAnsi="Times New Roman" w:cs="Times New Roman"/>
         </w:rPr>
       </w:pPr>
-      <w:commentRangeStart w:id="47"/>
+      <w:commentRangeStart w:id="37"/>
       <w:r>
         <w:rPr>
           <w:rFonts w:ascii="Times New Roman" w:hAnsi="Times New Roman" w:cs="Times New Roman"/>
@@ -1586,12 +1508,12 @@
         </w:rPr>
         <w:t xml:space="preserve"> reduced visibility, as shown in the </w:t>
       </w:r>
-      <w:commentRangeEnd w:id="47"/>
+      <w:commentRangeEnd w:id="37"/>
       <w:r>
         <w:rPr>
           <w:rStyle w:val="CommentReference"/>
         </w:rPr>
-        <w:commentReference w:id="47"/>
+        <w:commentReference w:id="37"/>
       </w:r>
       <w:r>
         <w:rPr>
@@ -1617,7 +1539,7 @@
         </w:rPr>
         <w:t xml:space="preserve">original upper limit of 500. </w:t>
       </w:r>
-      <w:commentRangeStart w:id="48"/>
+      <w:commentRangeStart w:id="38"/>
       <w:r>
         <w:rPr>
           <w:rFonts w:ascii="Times New Roman" w:hAnsi="Times New Roman" w:cs="Times New Roman"/>
@@ -1795,12 +1717,12 @@
         </w:rPr>
         <w:t xml:space="preserve"> </w:t>
       </w:r>
-      <w:commentRangeEnd w:id="48"/>
+      <w:commentRangeEnd w:id="38"/>
       <w:r>
         <w:rPr>
           <w:rStyle w:val="CommentReference"/>
         </w:rPr>
-        <w:commentReference w:id="48"/>
+        <w:commentReference w:id="38"/>
       </w:r>
       <w:r>
         <w:rPr>
@@ -1832,7 +1754,7 @@
         </w:rPr>
         <w:t xml:space="preserve">This paper will </w:t>
       </w:r>
-      <w:ins w:id="49" w:author="Microsoft Office User" w:date="2014-02-27T22:22:00Z">
+      <w:ins w:id="39" w:author="Microsoft Office User" w:date="2014-02-27T22:22:00Z">
         <w:r>
           <w:rPr>
             <w:rFonts w:ascii="Times New Roman" w:hAnsi="Times New Roman" w:cs="Times New Roman"/>
@@ -2080,20 +2002,6 @@
         </w:rPr>
         <w:t>rotection and</w:t>
       </w:r>
-      <w:del w:id="50" w:author="Microsoft Office User" w:date="2014-02-27T22:23:00Z">
-        <w:r>
-          <w:rPr>
-            <w:rFonts w:ascii="Times New Roman" w:hAnsi="Times New Roman" w:cs="Times New Roman"/>
-          </w:rPr>
-          <w:delText xml:space="preserve"> </w:delText>
-        </w:r>
-        <w:r>
-          <w:rPr>
-            <w:rFonts w:ascii="Times New Roman" w:hAnsi="Times New Roman" w:cs="Times New Roman"/>
-          </w:rPr>
-          <w:delText>one monitoring site</w:delText>
-        </w:r>
-      </w:del>
       <w:r>
         <w:rPr>
           <w:rFonts w:ascii="Times New Roman" w:hAnsi="Times New Roman" w:cs="Times New Roman"/>
@@ -2364,7 +2272,7 @@
         </w:rPr>
         <w:t xml:space="preserve">ere detected </w:t>
       </w:r>
-      <w:ins w:id="51" w:author="Microsoft Office User" w:date="2014-02-27T22:26:00Z">
+      <w:ins w:id="40" w:author="Microsoft Office User" w:date="2014-02-27T22:26:00Z">
         <w:r>
           <w:rPr>
             <w:rFonts w:ascii="Times New Roman" w:hAnsi="Times New Roman" w:cs="Times New Roman"/>
@@ -2441,7 +2349,7 @@
         </w:rPr>
         <w:t xml:space="preserve"> It was determined </w:t>
       </w:r>
-      <w:ins w:id="52" w:author="Dane" w:date="2014-02-27T15:42:00Z">
+      <w:ins w:id="41" w:author="Dane" w:date="2014-02-27T15:42:00Z">
         <w:r>
           <w:rPr>
             <w:rFonts w:ascii="Times New Roman" w:hAnsi="Times New Roman" w:cs="Times New Roman"/>
@@ -2449,7 +2357,7 @@
           <w:t xml:space="preserve">how was this determined? </w:t>
         </w:r>
       </w:ins>
-      <w:commentRangeStart w:id="53"/>
+      <w:commentRangeStart w:id="42"/>
       <w:proofErr w:type="gramStart"/>
       <w:r>
         <w:rPr>
@@ -2457,13 +2365,13 @@
         </w:rPr>
         <w:t>that</w:t>
       </w:r>
-      <w:commentRangeEnd w:id="53"/>
+      <w:commentRangeEnd w:id="42"/>
       <w:proofErr w:type="gramEnd"/>
       <w:r>
         <w:rPr>
           <w:rStyle w:val="CommentReference"/>
         </w:rPr>
-        <w:commentReference w:id="53"/>
+        <w:commentReference w:id="42"/>
       </w:r>
       <w:r>
         <w:rPr>
@@ -2587,19 +2495,19 @@
         </w:rPr>
         <w:t xml:space="preserve">of </w:t>
       </w:r>
-      <w:commentRangeStart w:id="54"/>
+      <w:commentRangeStart w:id="43"/>
       <w:r>
         <w:rPr>
           <w:rFonts w:ascii="Times New Roman" w:hAnsi="Times New Roman" w:cs="Times New Roman"/>
         </w:rPr>
         <w:t>change</w:t>
       </w:r>
-      <w:commentRangeEnd w:id="54"/>
+      <w:commentRangeEnd w:id="43"/>
       <w:r>
         <w:rPr>
           <w:rStyle w:val="CommentReference"/>
         </w:rPr>
-        <w:commentReference w:id="54"/>
+        <w:commentReference w:id="43"/>
       </w:r>
       <w:r>
         <w:rPr>
@@ -2607,19 +2515,19 @@
         </w:rPr>
         <w:t xml:space="preserve"> from a </w:t>
       </w:r>
-      <w:commentRangeStart w:id="55"/>
+      <w:commentRangeStart w:id="44"/>
       <w:r>
         <w:rPr>
           <w:rFonts w:ascii="Times New Roman" w:hAnsi="Times New Roman" w:cs="Times New Roman"/>
         </w:rPr>
         <w:t xml:space="preserve">2-stage </w:t>
       </w:r>
-      <w:commentRangeEnd w:id="55"/>
+      <w:commentRangeEnd w:id="44"/>
       <w:r>
         <w:rPr>
           <w:rStyle w:val="CommentReference"/>
         </w:rPr>
-        <w:commentReference w:id="55"/>
+        <w:commentReference w:id="44"/>
       </w:r>
       <w:r>
         <w:rPr>
@@ -2670,19 +2578,19 @@
         </w:rPr>
         <w:t xml:space="preserve">. HEPA is a type of air filter, or the collective group of air filters that meet the HEPA standard. The HEPA class H-14 filter implies that the filter separates &gt; 99.995% of particles with the size as small as 0.3 </w:t>
       </w:r>
-      <w:commentRangeStart w:id="56"/>
+      <w:commentRangeStart w:id="45"/>
       <w:r>
         <w:rPr>
           <w:rFonts w:ascii="Times New Roman" w:hAnsi="Times New Roman" w:cs="Times New Roman"/>
         </w:rPr>
         <w:t>µm</w:t>
       </w:r>
-      <w:commentRangeEnd w:id="56"/>
+      <w:commentRangeEnd w:id="45"/>
       <w:r>
         <w:rPr>
           <w:rStyle w:val="CommentReference"/>
         </w:rPr>
-        <w:commentReference w:id="56"/>
+        <w:commentReference w:id="45"/>
       </w:r>
       <w:r>
         <w:rPr>
@@ -2712,19 +2620,19 @@
         </w:rPr>
         <w:t xml:space="preserve">The first phase </w:t>
       </w:r>
-      <w:commentRangeStart w:id="57"/>
+      <w:commentRangeStart w:id="46"/>
       <w:r>
         <w:rPr>
           <w:rFonts w:ascii="Times New Roman" w:hAnsi="Times New Roman" w:cs="Times New Roman"/>
         </w:rPr>
         <w:t>of</w:t>
       </w:r>
-      <w:commentRangeEnd w:id="57"/>
+      <w:commentRangeEnd w:id="46"/>
       <w:r>
         <w:rPr>
           <w:rStyle w:val="CommentReference"/>
         </w:rPr>
-        <w:commentReference w:id="57"/>
+        <w:commentReference w:id="46"/>
       </w:r>
       <w:r>
         <w:rPr>
@@ -2762,7 +2670,7 @@
         </w:rPr>
         <w:t xml:space="preserve">a portion of the </w:t>
       </w:r>
-      <w:commentRangeStart w:id="58"/>
+      <w:commentRangeStart w:id="47"/>
       <w:r>
         <w:rPr>
           <w:rFonts w:ascii="Times New Roman" w:hAnsi="Times New Roman" w:cs="Times New Roman"/>
@@ -2775,12 +2683,12 @@
         </w:rPr>
         <w:t>chool</w:t>
       </w:r>
-      <w:commentRangeEnd w:id="58"/>
+      <w:commentRangeEnd w:id="47"/>
       <w:r>
         <w:rPr>
           <w:rStyle w:val="CommentReference"/>
         </w:rPr>
-        <w:commentReference w:id="58"/>
+        <w:commentReference w:id="47"/>
       </w:r>
       <w:r>
         <w:rPr>
@@ -3552,7 +3460,7 @@
         </w:rPr>
         <w:t>All new air handler unites are controlled by variable frequency drives for maximum energy conservation. Given the increase in the air volume that these units have provided the facility, ISB has noted a positive pressure within the building. This increased air volume and positive pressurization has required roughly a 10 percent increase in the amount of energy use to support the increased air volume and greater air-filtration.</w:t>
       </w:r>
-      <w:ins w:id="59" w:author="Microsoft Office User" w:date="2014-03-02T22:21:00Z">
+      <w:ins w:id="48" w:author="Microsoft Office User" w:date="2014-03-02T22:21:00Z">
         <w:r>
           <w:rPr>
             <w:rFonts w:ascii="Times New Roman" w:hAnsi="Times New Roman" w:cs="Times New Roman"/>
@@ -3613,7 +3521,7 @@
           <w:t>within the building</w:t>
         </w:r>
       </w:ins>
-      <w:ins w:id="60" w:author="Dane" w:date="2014-02-27T15:09:00Z">
+      <w:ins w:id="49" w:author="Dane" w:date="2014-02-27T15:09:00Z">
         <w:r>
           <w:rPr>
             <w:rFonts w:ascii="Times New Roman" w:hAnsi="Times New Roman" w:cs="Times New Roman"/>
@@ -3621,24 +3529,13 @@
           <w:t xml:space="preserve"> </w:t>
         </w:r>
       </w:ins>
-      <w:moveToRangeStart w:id="61" w:author="Dane" w:date="2014-02-27T15:09:00Z" w:name="move381277081"/>
-      <w:moveTo w:id="62" w:author="Dane" w:date="2014-02-27T15:09:00Z">
-        <w:r>
-          <w:rPr>
-            <w:rFonts w:ascii="Times New Roman" w:hAnsi="Times New Roman" w:cs="Times New Roman"/>
-          </w:rPr>
-          <w:t xml:space="preserve">It was </w:t>
-        </w:r>
-        <w:del w:id="63" w:author="Microsoft Office User" w:date="2014-03-02T22:20:00Z">
-          <w:r>
-            <w:rPr>
-              <w:rFonts w:ascii="Times New Roman" w:hAnsi="Times New Roman" w:cs="Times New Roman"/>
-            </w:rPr>
-            <w:delText>expected</w:delText>
-          </w:r>
-        </w:del>
-      </w:moveTo>
-      <w:ins w:id="64" w:author="Microsoft Office User" w:date="2014-03-02T22:20:00Z">
+      <w:r>
+        <w:rPr>
+          <w:rFonts w:ascii="Times New Roman" w:hAnsi="Times New Roman" w:cs="Times New Roman"/>
+        </w:rPr>
+        <w:t xml:space="preserve">It was </w:t>
+      </w:r>
+      <w:ins w:id="50" w:author="Microsoft Office User" w:date="2014-03-02T22:20:00Z">
         <w:r>
           <w:rPr>
             <w:rFonts w:ascii="Times New Roman" w:hAnsi="Times New Roman" w:cs="Times New Roman"/>
@@ -3646,93 +3543,88 @@
           <w:t>predicted</w:t>
         </w:r>
       </w:ins>
-      <w:moveTo w:id="65" w:author="Dane" w:date="2014-02-27T15:09:00Z">
-        <w:r>
-          <w:rPr>
-            <w:rFonts w:ascii="Times New Roman" w:hAnsi="Times New Roman" w:cs="Times New Roman"/>
-          </w:rPr>
-          <w:t xml:space="preserve"> </w:t>
-        </w:r>
-        <w:commentRangeStart w:id="66"/>
-        <w:r>
-          <w:rPr>
-            <w:rFonts w:ascii="Times New Roman" w:hAnsi="Times New Roman" w:cs="Times New Roman"/>
-          </w:rPr>
-          <w:t>that</w:t>
-        </w:r>
-      </w:moveTo>
-      <w:commentRangeEnd w:id="66"/>
+      <w:r>
+        <w:rPr>
+          <w:rFonts w:ascii="Times New Roman" w:hAnsi="Times New Roman" w:cs="Times New Roman"/>
+        </w:rPr>
+        <w:t xml:space="preserve"> </w:t>
+      </w:r>
+      <w:commentRangeStart w:id="51"/>
+      <w:r>
+        <w:rPr>
+          <w:rFonts w:ascii="Times New Roman" w:hAnsi="Times New Roman" w:cs="Times New Roman"/>
+        </w:rPr>
+        <w:t>that</w:t>
+      </w:r>
+      <w:commentRangeEnd w:id="51"/>
       <w:r>
         <w:rPr>
           <w:rStyle w:val="CommentReference"/>
         </w:rPr>
-        <w:commentReference w:id="66"/>
-      </w:r>
-      <w:moveTo w:id="67" w:author="Dane" w:date="2014-02-27T15:09:00Z">
-        <w:r>
-          <w:rPr>
-            <w:rFonts w:ascii="Times New Roman" w:hAnsi="Times New Roman" w:cs="Times New Roman"/>
-          </w:rPr>
-          <w:t xml:space="preserve"> the upgrades would</w:t>
-        </w:r>
-        <w:r>
-          <w:rPr>
-            <w:rFonts w:ascii="Times New Roman" w:hAnsi="Times New Roman" w:cs="Times New Roman"/>
-          </w:rPr>
-          <w:t xml:space="preserve"> achieve indoor PM2.5 levels </w:t>
-        </w:r>
-        <w:r>
-          <w:rPr>
-            <w:rFonts w:ascii="Times New Roman" w:hAnsi="Times New Roman" w:cs="Times New Roman"/>
-          </w:rPr>
-          <w:t xml:space="preserve">of less than 12 </w:t>
-        </w:r>
-        <w:r>
-          <w:rPr>
-            <w:rFonts w:ascii="Times New Roman" w:hAnsi="Times New Roman" w:cs="Times New Roman"/>
-          </w:rPr>
-          <w:t>µg/m</w:t>
-        </w:r>
-        <w:r>
-          <w:rPr>
-            <w:rFonts w:ascii="Times New Roman" w:hAnsi="Times New Roman" w:cs="Times New Roman"/>
-            <w:vertAlign w:val="superscript"/>
-          </w:rPr>
-          <w:t>3</w:t>
-        </w:r>
-        <w:r>
-          <w:rPr>
-            <w:rFonts w:ascii="Times New Roman" w:hAnsi="Times New Roman" w:cs="Times New Roman"/>
-          </w:rPr>
-          <w:t>, which would be within</w:t>
-        </w:r>
-        <w:r>
-          <w:rPr>
-            <w:rFonts w:ascii="Times New Roman" w:hAnsi="Times New Roman" w:cs="Times New Roman"/>
-          </w:rPr>
-          <w:t xml:space="preserve"> the </w:t>
-        </w:r>
-        <w:r>
-          <w:rPr>
-            <w:rFonts w:ascii="Times New Roman" w:hAnsi="Times New Roman" w:cs="Times New Roman"/>
-          </w:rPr>
-          <w:t xml:space="preserve">US EPA AQI </w:t>
-        </w:r>
-        <w:r>
-          <w:rPr>
-            <w:rFonts w:ascii="Times New Roman" w:hAnsi="Times New Roman" w:cs="Times New Roman"/>
-          </w:rPr>
-          <w:t>lev</w:t>
-        </w:r>
-        <w:r>
-          <w:rPr>
-            <w:rFonts w:ascii="Times New Roman" w:hAnsi="Times New Roman" w:cs="Times New Roman"/>
-          </w:rPr>
-          <w:t>el described as “Good” from a health information and public health risk perspective.</w:t>
-        </w:r>
-      </w:moveTo>
-    </w:p>
-    <w:moveToRangeEnd w:id="61"/>
+        <w:commentReference w:id="51"/>
+      </w:r>
+      <w:r>
+        <w:rPr>
+          <w:rFonts w:ascii="Times New Roman" w:hAnsi="Times New Roman" w:cs="Times New Roman"/>
+        </w:rPr>
+        <w:t xml:space="preserve"> the upgrades would</w:t>
+      </w:r>
+      <w:r>
+        <w:rPr>
+          <w:rFonts w:ascii="Times New Roman" w:hAnsi="Times New Roman" w:cs="Times New Roman"/>
+        </w:rPr>
+        <w:t xml:space="preserve"> achieve indoor PM2.5 levels </w:t>
+      </w:r>
+      <w:r>
+        <w:rPr>
+          <w:rFonts w:ascii="Times New Roman" w:hAnsi="Times New Roman" w:cs="Times New Roman"/>
+        </w:rPr>
+        <w:t xml:space="preserve">of less than 12 </w:t>
+      </w:r>
+      <w:r>
+        <w:rPr>
+          <w:rFonts w:ascii="Times New Roman" w:hAnsi="Times New Roman" w:cs="Times New Roman"/>
+        </w:rPr>
+        <w:t>µg/m</w:t>
+      </w:r>
+      <w:r>
+        <w:rPr>
+          <w:rFonts w:ascii="Times New Roman" w:hAnsi="Times New Roman" w:cs="Times New Roman"/>
+          <w:vertAlign w:val="superscript"/>
+        </w:rPr>
+        <w:t>3</w:t>
+      </w:r>
+      <w:r>
+        <w:rPr>
+          <w:rFonts w:ascii="Times New Roman" w:hAnsi="Times New Roman" w:cs="Times New Roman"/>
+        </w:rPr>
+        <w:t>, which would be within</w:t>
+      </w:r>
+      <w:r>
+        <w:rPr>
+          <w:rFonts w:ascii="Times New Roman" w:hAnsi="Times New Roman" w:cs="Times New Roman"/>
+        </w:rPr>
+        <w:t xml:space="preserve"> the </w:t>
+      </w:r>
+      <w:r>
+        <w:rPr>
+          <w:rFonts w:ascii="Times New Roman" w:hAnsi="Times New Roman" w:cs="Times New Roman"/>
+        </w:rPr>
+        <w:t xml:space="preserve">US EPA AQI </w:t>
+      </w:r>
+      <w:r>
+        <w:rPr>
+          <w:rFonts w:ascii="Times New Roman" w:hAnsi="Times New Roman" w:cs="Times New Roman"/>
+        </w:rPr>
+        <w:t>lev</w:t>
+      </w:r>
+      <w:r>
+        <w:rPr>
+          <w:rFonts w:ascii="Times New Roman" w:hAnsi="Times New Roman" w:cs="Times New Roman"/>
+        </w:rPr>
+        <w:t>el described as “Good” from a health information and public health risk perspective.</w:t>
+      </w:r>
+    </w:p>
     <w:p>
       <w:pPr>
         <w:widowControl w:val="0"/>
@@ -3741,220 +3633,14 @@
         <w:adjustRightInd w:val="0"/>
         <w:spacing w:after="0"/>
         <w:rPr>
-          <w:del w:id="68" w:author="Microsoft Office User" w:date="2014-03-02T22:22:00Z"/>
-          <w:rFonts w:ascii="Times New Roman" w:hAnsi="Times New Roman" w:cs="Times New Roman"/>
-        </w:rPr>
-      </w:pPr>
-    </w:p>
-    <w:p>
-      <w:pPr>
-        <w:widowControl w:val="0"/>
-        <w:autoSpaceDE w:val="0"/>
-        <w:autoSpaceDN w:val="0"/>
-        <w:adjustRightInd w:val="0"/>
-        <w:spacing w:after="0"/>
-        <w:rPr>
-          <w:rFonts w:ascii="Times New Roman" w:hAnsi="Times New Roman" w:cs="Times New Roman"/>
-        </w:rPr>
-      </w:pPr>
-    </w:p>
-    <w:p>
-      <w:pPr>
-        <w:contextualSpacing/>
-        <w:rPr>
-          <w:del w:id="69" w:author="Microsoft Office User" w:date="2014-03-02T22:21:00Z"/>
-          <w:rFonts w:ascii="Times New Roman" w:hAnsi="Times New Roman" w:cs="Times New Roman"/>
-          <w:b/>
-        </w:rPr>
-      </w:pPr>
-      <w:del w:id="70" w:author="Microsoft Office User" w:date="2014-03-02T22:21:00Z">
-        <w:r>
-          <w:rPr>
-            <w:rFonts w:ascii="Times New Roman" w:hAnsi="Times New Roman" w:cs="Times New Roman"/>
-            <w:b/>
-          </w:rPr>
-          <w:delText>Hypothesis</w:delText>
-        </w:r>
-      </w:del>
-    </w:p>
-    <w:p>
-      <w:pPr>
-        <w:contextualSpacing/>
-        <w:rPr>
-          <w:del w:id="71" w:author="Microsoft Office User" w:date="2014-03-02T22:21:00Z"/>
-          <w:rFonts w:ascii="Times New Roman" w:hAnsi="Times New Roman" w:cs="Times New Roman"/>
-        </w:rPr>
-      </w:pPr>
-    </w:p>
-    <w:p>
-      <w:pPr>
-        <w:rPr>
-          <w:del w:id="72" w:author="Microsoft Office User" w:date="2014-03-02T22:22:00Z"/>
-        </w:rPr>
-      </w:pPr>
-      <w:del w:id="73" w:author="Microsoft Office User" w:date="2014-03-02T22:20:00Z">
-        <w:r>
-          <w:delText xml:space="preserve">The upgrades made </w:delText>
-        </w:r>
-        <w:r>
-          <w:delText xml:space="preserve">during the summer of 2013 to the air handling system at ISB were expected to result in </w:delText>
-        </w:r>
-        <w:r>
-          <w:rPr>
-            <w:rFonts w:ascii="Times New Roman" w:hAnsi="Times New Roman" w:cs="Times New Roman"/>
-          </w:rPr>
-          <w:delText>a</w:delText>
-        </w:r>
-        <w:r>
-          <w:rPr>
-            <w:rFonts w:ascii="Times New Roman" w:hAnsi="Times New Roman" w:cs="Times New Roman"/>
-          </w:rPr>
-          <w:delText>n improvement in indoor air quality as measured by a</w:delText>
-        </w:r>
-        <w:r>
-          <w:rPr>
-            <w:rFonts w:ascii="Times New Roman" w:hAnsi="Times New Roman" w:cs="Times New Roman"/>
-          </w:rPr>
-          <w:delText xml:space="preserve"> significant reduction in PM</w:delText>
-        </w:r>
-        <w:r>
-          <w:rPr>
-            <w:rFonts w:ascii="Times New Roman" w:hAnsi="Times New Roman" w:cs="Times New Roman"/>
-            <w:vertAlign w:val="subscript"/>
-          </w:rPr>
-          <w:delText xml:space="preserve"> </w:delText>
-        </w:r>
-        <w:r>
-          <w:rPr>
-            <w:rFonts w:ascii="Times New Roman" w:hAnsi="Times New Roman" w:cs="Times New Roman"/>
-          </w:rPr>
-          <w:delText>2.5</w:delText>
-        </w:r>
-        <w:r>
-          <w:rPr>
-            <w:rFonts w:ascii="Times New Roman" w:hAnsi="Times New Roman" w:cs="Times New Roman"/>
-            <w:vertAlign w:val="subscript"/>
-          </w:rPr>
-          <w:delText xml:space="preserve"> </w:delText>
-        </w:r>
-        <w:r>
-          <w:rPr>
-            <w:rFonts w:ascii="Times New Roman" w:hAnsi="Times New Roman" w:cs="Times New Roman"/>
-          </w:rPr>
-          <w:delText xml:space="preserve">levels </w:delText>
-        </w:r>
-        <w:r>
-          <w:rPr>
-            <w:rFonts w:ascii="Times New Roman" w:hAnsi="Times New Roman" w:cs="Times New Roman"/>
-          </w:rPr>
-          <w:delText>within the building</w:delText>
-        </w:r>
-      </w:del>
-      <w:del w:id="74" w:author="Microsoft Office User" w:date="2014-03-02T22:21:00Z">
-        <w:r>
-          <w:rPr>
-            <w:rFonts w:ascii="Times New Roman" w:hAnsi="Times New Roman" w:cs="Times New Roman"/>
-          </w:rPr>
-          <w:delText xml:space="preserve">.  </w:delText>
-        </w:r>
-      </w:del>
-      <w:moveFromRangeStart w:id="75" w:author="Dane" w:date="2014-02-27T15:09:00Z" w:name="move381277081"/>
-      <w:moveFrom w:id="76" w:author="Dane" w:date="2014-02-27T15:09:00Z">
-        <w:r>
-          <w:rPr>
-            <w:rFonts w:ascii="Times New Roman" w:hAnsi="Times New Roman" w:cs="Times New Roman"/>
-          </w:rPr>
-          <w:t>It was expected that the upgrades would</w:t>
-        </w:r>
-        <w:r>
-          <w:rPr>
-            <w:rFonts w:ascii="Times New Roman" w:hAnsi="Times New Roman" w:cs="Times New Roman"/>
-          </w:rPr>
-          <w:t xml:space="preserve"> achieve indoor PM2.5 levels </w:t>
-        </w:r>
-        <w:r>
-          <w:rPr>
-            <w:rFonts w:ascii="Times New Roman" w:hAnsi="Times New Roman" w:cs="Times New Roman"/>
-          </w:rPr>
-          <w:t xml:space="preserve">of less than 12 </w:t>
-        </w:r>
-        <w:r>
-          <w:rPr>
-            <w:rFonts w:ascii="Times New Roman" w:hAnsi="Times New Roman" w:cs="Times New Roman"/>
-          </w:rPr>
-          <w:t>µg/m</w:t>
-        </w:r>
-        <w:r>
-          <w:rPr>
-            <w:rFonts w:ascii="Times New Roman" w:hAnsi="Times New Roman" w:cs="Times New Roman"/>
-            <w:vertAlign w:val="superscript"/>
-          </w:rPr>
-          <w:t>3</w:t>
-        </w:r>
-        <w:r>
-          <w:rPr>
-            <w:rFonts w:ascii="Times New Roman" w:hAnsi="Times New Roman" w:cs="Times New Roman"/>
-          </w:rPr>
-          <w:t>, which would be within</w:t>
-        </w:r>
-        <w:r>
-          <w:rPr>
-            <w:rFonts w:ascii="Times New Roman" w:hAnsi="Times New Roman" w:cs="Times New Roman"/>
-          </w:rPr>
-          <w:t xml:space="preserve"> the </w:t>
-        </w:r>
-        <w:r>
-          <w:rPr>
-            <w:rFonts w:ascii="Times New Roman" w:hAnsi="Times New Roman" w:cs="Times New Roman"/>
-          </w:rPr>
-          <w:t xml:space="preserve">US EPA AQI </w:t>
-        </w:r>
-        <w:r>
-          <w:rPr>
-            <w:rFonts w:ascii="Times New Roman" w:hAnsi="Times New Roman" w:cs="Times New Roman"/>
-          </w:rPr>
-          <w:t>lev</w:t>
-        </w:r>
-        <w:r>
-          <w:rPr>
-            <w:rFonts w:ascii="Times New Roman" w:hAnsi="Times New Roman" w:cs="Times New Roman"/>
-          </w:rPr>
-          <w:t>el described as “Good” from a health information and public health risk perspect</w:t>
-        </w:r>
-        <w:del w:id="77" w:author="Microsoft Office User" w:date="2014-03-02T22:22:00Z">
-          <w:r>
-            <w:rPr>
-              <w:rFonts w:ascii="Times New Roman" w:hAnsi="Times New Roman" w:cs="Times New Roman"/>
-            </w:rPr>
-            <w:delText>ive.</w:delText>
-          </w:r>
-        </w:del>
-      </w:moveFrom>
-      <w:moveFromRangeEnd w:id="75"/>
-    </w:p>
-    <w:p>
-      <w:pPr>
-        <w:contextualSpacing/>
-        <w:rPr>
-          <w:del w:id="78" w:author="Microsoft Office User" w:date="2014-03-02T22:21:00Z"/>
-          <w:rFonts w:ascii="Times New Roman" w:hAnsi="Times New Roman" w:cs="Times New Roman"/>
-        </w:rPr>
-      </w:pPr>
-    </w:p>
-    <w:p>
-      <w:pPr>
-        <w:rPr>
-          <w:rFonts w:ascii="Times New Roman" w:hAnsi="Times New Roman" w:cs="Times New Roman"/>
-        </w:rPr>
-      </w:pPr>
-    </w:p>
-    <w:p>
-      <w:pPr>
-        <w:contextualSpacing/>
-        <w:rPr>
-          <w:del w:id="79" w:author="Microsoft Office User" w:date="2014-03-02T22:22:00Z"/>
-          <w:rFonts w:ascii="Times New Roman" w:hAnsi="Times New Roman" w:cs="Times New Roman"/>
-          <w:b/>
+          <w:rFonts w:ascii="Times New Roman" w:hAnsi="Times New Roman" w:cs="Times New Roman"/>
+        </w:rPr>
+      </w:pPr>
+    </w:p>
+    <w:p>
+      <w:pPr>
+        <w:rPr>
+          <w:rFonts w:ascii="Times New Roman" w:hAnsi="Times New Roman" w:cs="Times New Roman"/>
         </w:rPr>
       </w:pPr>
     </w:p>
@@ -4006,11 +3692,11 @@
           <w:numId w:val="1"/>
         </w:numPr>
         <w:rPr>
-          <w:ins w:id="80" w:author="Microsoft Office User" w:date="2014-02-27T22:27:00Z"/>
-          <w:rFonts w:ascii="Times New Roman" w:hAnsi="Times New Roman" w:cs="Times New Roman"/>
-        </w:rPr>
-      </w:pPr>
-      <w:ins w:id="81" w:author="Microsoft Office User" w:date="2014-02-27T22:27:00Z">
+          <w:ins w:id="52" w:author="Microsoft Office User" w:date="2014-02-27T22:27:00Z"/>
+          <w:rFonts w:ascii="Times New Roman" w:hAnsi="Times New Roman" w:cs="Times New Roman"/>
+        </w:rPr>
+      </w:pPr>
+      <w:ins w:id="53" w:author="Microsoft Office User" w:date="2014-02-27T22:27:00Z">
         <w:r>
           <w:rPr>
             <w:rFonts w:ascii="Times New Roman" w:hAnsi="Times New Roman" w:cs="Times New Roman"/>
@@ -4182,7 +3868,7 @@
         </w:rPr>
         <w:t xml:space="preserve"> stabilized, usually within </w:t>
       </w:r>
-      <w:ins w:id="82" w:author="Microsoft Office User" w:date="2014-03-02T22:17:00Z">
+      <w:ins w:id="54" w:author="Microsoft Office User" w:date="2014-03-02T22:17:00Z">
         <w:r>
           <w:rPr>
             <w:rFonts w:ascii="Times New Roman" w:hAnsi="Times New Roman" w:cs="Times New Roman"/>
@@ -4190,20 +3876,6 @@
           <w:t>30</w:t>
         </w:r>
       </w:ins>
-      <w:del w:id="83" w:author="Microsoft Office User" w:date="2014-03-02T22:17:00Z">
-        <w:r>
-          <w:rPr>
-            <w:rFonts w:ascii="Times New Roman" w:hAnsi="Times New Roman" w:cs="Times New Roman"/>
-          </w:rPr>
-          <w:delText>5-1</w:delText>
-        </w:r>
-        <w:r>
-          <w:rPr>
-            <w:rFonts w:ascii="Times New Roman" w:hAnsi="Times New Roman" w:cs="Times New Roman"/>
-          </w:rPr>
-          <w:delText>0</w:delText>
-        </w:r>
-      </w:del>
       <w:r>
         <w:rPr>
           <w:rFonts w:ascii="Times New Roman" w:hAnsi="Times New Roman" w:cs="Times New Roman"/>
@@ -4222,19 +3894,19 @@
         </w:rPr>
         <w:t xml:space="preserve">pre and post </w:t>
       </w:r>
-      <w:commentRangeStart w:id="84"/>
+      <w:commentRangeStart w:id="55"/>
       <w:r>
         <w:rPr>
           <w:rFonts w:ascii="Times New Roman" w:hAnsi="Times New Roman" w:cs="Times New Roman"/>
         </w:rPr>
         <w:t>study</w:t>
       </w:r>
-      <w:commentRangeEnd w:id="84"/>
+      <w:commentRangeEnd w:id="55"/>
       <w:r>
         <w:rPr>
           <w:rStyle w:val="CommentReference"/>
         </w:rPr>
-        <w:commentReference w:id="84"/>
+        <w:commentReference w:id="55"/>
       </w:r>
       <w:r>
         <w:rPr>
@@ -4252,9 +3924,6 @@
         </w:numPr>
         <w:rPr>
           <w:rFonts w:ascii="Times New Roman" w:hAnsi="Times New Roman" w:cs="Times New Roman"/>
-          <w:rPrChange w:id="85" w:author="Dane" w:date="2014-02-27T15:11:00Z">
-            <w:rPr/>
-          </w:rPrChange>
         </w:rPr>
       </w:pPr>
       <w:r>
@@ -4310,7 +3979,7 @@
       <w:pPr>
         <w:contextualSpacing/>
         <w:rPr>
-          <w:ins w:id="86" w:author="Dane" w:date="2014-02-27T15:11:00Z"/>
+          <w:ins w:id="56" w:author="Dane" w:date="2014-02-27T15:11:00Z"/>
           <w:rFonts w:ascii="Times New Roman" w:hAnsi="Times New Roman" w:cs="Times New Roman"/>
         </w:rPr>
       </w:pPr>
@@ -4320,7 +3989,7 @@
         </w:rPr>
         <w:t> </w:t>
       </w:r>
-      <w:ins w:id="87" w:author="Dane" w:date="2014-02-27T15:11:00Z">
+      <w:ins w:id="57" w:author="Dane" w:date="2014-02-27T15:11:00Z">
         <w:r>
           <w:rPr>
             <w:rFonts w:ascii="Times New Roman" w:hAnsi="Times New Roman" w:cs="Times New Roman"/>
@@ -4417,7 +4086,7 @@
       <w:pPr>
         <w:contextualSpacing/>
         <w:rPr>
-          <w:ins w:id="88" w:author="Dane" w:date="2014-02-27T15:11:00Z"/>
+          <w:ins w:id="58" w:author="Dane" w:date="2014-02-27T15:11:00Z"/>
           <w:rFonts w:ascii="Times New Roman" w:hAnsi="Times New Roman" w:cs="Times New Roman"/>
         </w:rPr>
       </w:pPr>
@@ -4463,23 +4132,131 @@
       <w:r>
         <w:rPr>
           <w:rFonts w:ascii="Times New Roman" w:hAnsi="Times New Roman" w:cs="Times New Roman"/>
+        </w:rPr>
+        <w:t xml:space="preserve">The results of </w:t>
+      </w:r>
+      <w:r>
+        <w:rPr>
+          <w:rFonts w:hint="eastAsia"/>
+          <w:lang w:eastAsia="zh-CN"/>
+        </w:rPr>
+        <w:t>t</w:t>
+      </w:r>
+      <w:r>
+        <w:t>he monitoring of indoor air quali</w:t>
+      </w:r>
+      <w:r>
+        <w:t xml:space="preserve">ty before and after the air handling system upgrades previously described </w:t>
+      </w:r>
+      <w:r>
+        <w:rPr>
+          <w:rFonts w:ascii="Times New Roman" w:hAnsi="Times New Roman" w:cs="Times New Roman"/>
+        </w:rPr>
+        <w:t xml:space="preserve">can be demonstrated in the following 4 figures. Figure 1 represents </w:t>
+      </w:r>
+      <w:r>
+        <w:rPr>
+          <w:rFonts w:ascii="Times New Roman" w:hAnsi="Times New Roman" w:cs="Times New Roman"/>
+        </w:rPr>
+        <w:t>a direct comparison between the average PM2.5 concentration of each room before and after implementation</w:t>
+      </w:r>
+      <w:r>
+        <w:rPr>
+          <w:rFonts w:ascii="Times New Roman" w:hAnsi="Times New Roman" w:cs="Times New Roman"/>
+        </w:rPr>
+        <w:t xml:space="preserve"> wit</w:t>
+      </w:r>
+      <w:r>
+        <w:rPr>
+          <w:rFonts w:ascii="Times New Roman" w:hAnsi="Times New Roman" w:cs="Times New Roman"/>
+        </w:rPr>
+        <w:t>h rooms with upgraded air handler</w:t>
+      </w:r>
+      <w:r>
+        <w:rPr>
+          <w:rFonts w:ascii="Times New Roman" w:hAnsi="Times New Roman" w:cs="Times New Roman"/>
+        </w:rPr>
+        <w:t>s separated from those without</w:t>
+      </w:r>
+      <w:r>
+        <w:rPr>
+          <w:rFonts w:ascii="Times New Roman" w:hAnsi="Times New Roman" w:cs="Times New Roman"/>
+        </w:rPr>
+        <w:t xml:space="preserve">; </w:t>
+      </w:r>
+      <w:r>
+        <w:rPr>
+          <w:rFonts w:ascii="Times New Roman" w:hAnsi="Times New Roman" w:cs="Times New Roman"/>
+        </w:rPr>
+        <w:t>Figure 2 and figure 3 individually represent the average indoor PM2.5 compared to the average outdoor PM2.5 on each data collection day of the period befor</w:t>
+      </w:r>
+      <w:r>
+        <w:rPr>
+          <w:rFonts w:ascii="Times New Roman" w:hAnsi="Times New Roman" w:cs="Times New Roman"/>
+        </w:rPr>
+        <w:t xml:space="preserve">e </w:t>
+      </w:r>
+      <w:r>
+        <w:rPr>
+          <w:rFonts w:ascii="Times New Roman" w:hAnsi="Times New Roman" w:cs="Times New Roman"/>
+        </w:rPr>
+        <w:t xml:space="preserve">and after implementation, respectively. Lastly, </w:t>
+      </w:r>
+      <w:ins w:id="59" w:author="Dane" w:date="2014-02-27T15:45:00Z">
+        <w:r>
+          <w:rPr>
+            <w:rFonts w:ascii="Times New Roman" w:hAnsi="Times New Roman" w:cs="Times New Roman"/>
+          </w:rPr>
+          <w:t>Table 1</w:t>
+        </w:r>
+      </w:ins>
+      <w:r>
+        <w:rPr>
+          <w:rFonts w:ascii="Times New Roman" w:hAnsi="Times New Roman" w:cs="Times New Roman"/>
+        </w:rPr>
+        <w:t xml:space="preserve"> presents </w:t>
+      </w:r>
+      <w:ins w:id="60" w:author="Dane" w:date="2014-02-27T15:45:00Z">
+        <w:r>
+          <w:rPr>
+            <w:rFonts w:ascii="Times New Roman" w:hAnsi="Times New Roman" w:cs="Times New Roman"/>
+          </w:rPr>
+          <w:t xml:space="preserve">the average indoor and outdoor concentrations observed </w:t>
+        </w:r>
+      </w:ins>
+      <w:r>
+        <w:rPr>
+          <w:rFonts w:ascii="Times New Roman" w:hAnsi="Times New Roman" w:cs="Times New Roman"/>
+        </w:rPr>
+        <w:t>the ratio for the two periods are compared.</w:t>
+      </w:r>
+    </w:p>
+    <w:p>
+      <w:pPr>
+        <w:contextualSpacing/>
+        <w:rPr>
+          <w:rFonts w:ascii="Times New Roman" w:hAnsi="Times New Roman" w:cs="Times New Roman"/>
+        </w:rPr>
+      </w:pPr>
+      <w:r>
+        <w:rPr>
           <w:noProof/>
           <w:lang w:eastAsia="en-US"/>
         </w:rPr>
         <w:lastRenderedPageBreak/>
         <w:drawing>
-          <wp:anchor distT="0" distB="0" distL="114300" distR="114300" simplePos="0" relativeHeight="251665408" behindDoc="0" locked="0" layoutInCell="1" allowOverlap="1" wp14:anchorId="626FB0F2" wp14:editId="4654751A">
+          <wp:anchor distT="0" distB="0" distL="114300" distR="114300" simplePos="0" relativeHeight="251670528" behindDoc="0" locked="0" layoutInCell="1" allowOverlap="1" wp14:anchorId="4658E024" wp14:editId="064D3D20">
             <wp:simplePos x="0" y="0"/>
             <wp:positionH relativeFrom="column">
-              <wp:posOffset>297815</wp:posOffset>
+              <wp:posOffset>0</wp:posOffset>
             </wp:positionH>
             <wp:positionV relativeFrom="paragraph">
-              <wp:posOffset>1598295</wp:posOffset>
+              <wp:posOffset>-635</wp:posOffset>
             </wp:positionV>
-            <wp:extent cx="5414010" cy="3709670"/>
-            <wp:effectExtent l="0" t="0" r="0" b="5080"/>
+            <wp:extent cx="5943600" cy="3319780"/>
+            <wp:effectExtent l="0" t="0" r="0" b="7620"/>
             <wp:wrapSquare wrapText="bothSides"/>
-            <wp:docPr id="2" name="Picture 2" descr="Macintosh HD:Users:alexander.guo:Dropbox:Screenshots:Screenshot 2014-02-24 11.04.41.png"/>
+            <wp:docPr id="14" name="Picture 14" descr="Macintosh HD:Users:alexander.guo:Dropbox:Screenshots:Screenshot 2014-03-18 17.23.01.png"/>
             <wp:cNvGraphicFramePr>
               <a:graphicFrameLocks xmlns:a="http://schemas.openxmlformats.org/drawingml/2006/main" noChangeAspect="1"/>
             </wp:cNvGraphicFramePr>
@@ -4487,7 +4264,7 @@
               <a:graphicData uri="http://schemas.openxmlformats.org/drawingml/2006/picture">
                 <pic:pic xmlns:pic="http://schemas.openxmlformats.org/drawingml/2006/picture">
                   <pic:nvPicPr>
-                    <pic:cNvPr id="0" name="Picture 1" descr="Macintosh HD:Users:alexander.guo:Dropbox:Screenshots:Screenshot 2014-02-24 11.04.41.png"/>
+                    <pic:cNvPr id="0" name="Picture 5" descr="Macintosh HD:Users:alexander.guo:Dropbox:Screenshots:Screenshot 2014-03-18 17.23.01.png"/>
                     <pic:cNvPicPr>
                       <a:picLocks noChangeAspect="1" noChangeArrowheads="1"/>
                     </pic:cNvPicPr>
@@ -4508,7 +4285,7 @@
                   <pic:spPr bwMode="auto">
                     <a:xfrm>
                       <a:off x="0" y="0"/>
-                      <a:ext cx="5414010" cy="3709670"/>
+                      <a:ext cx="5943600" cy="3319780"/>
                     </a:xfrm>
                     <a:prstGeom prst="rect">
                       <a:avLst/>
@@ -4530,702 +4307,776 @@
           </wp:anchor>
         </w:drawing>
       </w:r>
-      <w:r>
-        <w:rPr>
-          <w:rFonts w:ascii="Times New Roman" w:hAnsi="Times New Roman" w:cs="Times New Roman"/>
-          <w:noProof/>
-          <w:lang w:eastAsia="en-US"/>
-        </w:rPr>
-        <mc:AlternateContent>
-          <mc:Choice Requires="wps">
-            <w:drawing>
-              <wp:anchor distT="0" distB="0" distL="114300" distR="114300" simplePos="0" relativeHeight="251657215" behindDoc="0" locked="0" layoutInCell="1" allowOverlap="1" wp14:anchorId="5BFA93B7" wp14:editId="78226A0C">
-                <wp:simplePos x="0" y="0"/>
-                <wp:positionH relativeFrom="column">
-                  <wp:posOffset>0</wp:posOffset>
-                </wp:positionH>
-                <wp:positionV relativeFrom="paragraph">
-                  <wp:posOffset>1519555</wp:posOffset>
-                </wp:positionV>
-                <wp:extent cx="5715000" cy="3897630"/>
-                <wp:effectExtent l="0" t="0" r="25400" b="13970"/>
-                <wp:wrapSquare wrapText="bothSides"/>
-                <wp:docPr id="9" name="Text Box 9"/>
-                <wp:cNvGraphicFramePr/>
-                <a:graphic xmlns:a="http://schemas.openxmlformats.org/drawingml/2006/main">
-                  <a:graphicData uri="http://schemas.microsoft.com/office/word/2010/wordprocessingShape">
-                    <wps:wsp>
-                      <wps:cNvSpPr txBox="1"/>
-                      <wps:spPr>
-                        <a:xfrm>
-                          <a:off x="0" y="0"/>
-                          <a:ext cx="5715000" cy="3897630"/>
-                        </a:xfrm>
-                        <a:prstGeom prst="rect">
-                          <a:avLst/>
-                        </a:prstGeom>
-                        <a:noFill/>
-                        <a:ln>
-                          <a:solidFill>
-                            <a:schemeClr val="tx1"/>
-                          </a:solidFill>
-                        </a:ln>
-                        <a:effectLst/>
+      <w:ins w:id="61" w:author="Alexander Guo" w:date="2014-03-18T17:16:00Z">
+        <w:r>
+          <w:rPr>
+            <w:rFonts w:ascii="Times New Roman" w:hAnsi="Times New Roman" w:cs="Times New Roman"/>
+            <w:noProof/>
+            <w:lang w:eastAsia="en-US"/>
+          </w:rPr>
+          <mc:AlternateContent>
+            <mc:Choice Requires="wps">
+              <w:drawing>
+                <wp:anchor distT="0" distB="0" distL="114300" distR="114300" simplePos="0" relativeHeight="251671552" behindDoc="0" locked="0" layoutInCell="1" allowOverlap="1" wp14:anchorId="424D0C78" wp14:editId="3BF2E93C">
+                  <wp:simplePos x="0" y="0"/>
+                  <wp:positionH relativeFrom="column">
+                    <wp:posOffset>0</wp:posOffset>
+                  </wp:positionH>
+                  <wp:positionV relativeFrom="paragraph">
+                    <wp:posOffset>4114800</wp:posOffset>
+                  </wp:positionV>
+                  <wp:extent cx="5949315" cy="3886200"/>
+                  <wp:effectExtent l="0" t="0" r="19685" b="25400"/>
+                  <wp:wrapSquare wrapText="bothSides"/>
+                  <wp:docPr id="12" name="Text Box 12"/>
+                  <wp:cNvGraphicFramePr/>
+                  <a:graphic xmlns:a="http://schemas.openxmlformats.org/drawingml/2006/main">
+                    <a:graphicData uri="http://schemas.microsoft.com/office/word/2010/wordprocessingShape">
+                      <wps:wsp>
+                        <wps:cNvSpPr txBox="1"/>
+                        <wps:spPr>
+                          <a:xfrm>
+                            <a:off x="0" y="0"/>
+                            <a:ext cx="5949315" cy="3886200"/>
+                          </a:xfrm>
+                          <a:prstGeom prst="rect">
+                            <a:avLst/>
+                          </a:prstGeom>
+                          <a:noFill/>
+                          <a:ln>
+                            <a:solidFill>
+                              <a:srgbClr val="000000"/>
+                            </a:solidFill>
+                          </a:ln>
+                          <a:effectLst/>
+                          <a:extLst>
+                            <a:ext uri="{C572A759-6A51-4108-AA02-DFA0A04FC94B}">
+                              <ma14:wrappingTextBoxFlag xmlns:ma14="http://schemas.microsoft.com/office/mac/drawingml/2011/main"/>
+                            </a:ext>
+                          </a:extLst>
+                        </wps:spPr>
+                        <wps:style>
+                          <a:lnRef idx="0">
+                            <a:schemeClr val="accent1"/>
+                          </a:lnRef>
+                          <a:fillRef idx="0">
+                            <a:schemeClr val="accent1"/>
+                          </a:fillRef>
+                          <a:effectRef idx="0">
+                            <a:schemeClr val="accent1"/>
+                          </a:effectRef>
+                          <a:fontRef idx="minor">
+                            <a:schemeClr val="dk1"/>
+                          </a:fontRef>
+                        </wps:style>
+                        <wps:txbx>
+                          <w:txbxContent>
+                            <w:p>
+                              <w:r>
+                                <w:rPr>
+                                  <w:noProof/>
+                                  <w:lang w:eastAsia="en-US"/>
+                                </w:rPr>
+                                <w:drawing>
+                                  <wp:inline distT="0" distB="0" distL="0" distR="0" wp14:anchorId="5E4B6FFD" wp14:editId="5E869343">
+                                    <wp:extent cx="5762625" cy="3157220"/>
+                                    <wp:effectExtent l="0" t="0" r="3175" b="0"/>
+                                    <wp:docPr id="15" name="Picture 15" descr="Macintosh HD:Users:alexander.guo:Dropbox:Screenshots:Screenshot 2014-03-18 17.23.27.png"/>
+                                    <wp:cNvGraphicFramePr>
+                                      <a:graphicFrameLocks xmlns:a="http://schemas.openxmlformats.org/drawingml/2006/main" noChangeAspect="1"/>
+                                    </wp:cNvGraphicFramePr>
+                                    <a:graphic xmlns:a="http://schemas.openxmlformats.org/drawingml/2006/main">
+                                      <a:graphicData uri="http://schemas.openxmlformats.org/drawingml/2006/picture">
+                                        <pic:pic xmlns:pic="http://schemas.openxmlformats.org/drawingml/2006/picture">
+                                          <pic:nvPicPr>
+                                            <pic:cNvPr id="0" name="Picture 6" descr="Macintosh HD:Users:alexander.guo:Dropbox:Screenshots:Screenshot 2014-03-18 17.23.27.png"/>
+                                            <pic:cNvPicPr>
+                                              <a:picLocks noChangeAspect="1" noChangeArrowheads="1"/>
+                                            </pic:cNvPicPr>
+                                          </pic:nvPicPr>
+                                          <pic:blipFill>
+                                            <a:blip r:embed="rId9">
+                                              <a:extLst>
+                                                <a:ext uri="{28A0092B-C50C-407E-A947-70E740481C1C}">
+                                                  <a14:useLocalDpi xmlns:a14="http://schemas.microsoft.com/office/drawing/2010/main" val="0"/>
+                                                </a:ext>
+                                              </a:extLst>
+                                            </a:blip>
+                                            <a:srcRect/>
+                                            <a:stretch>
+                                              <a:fillRect/>
+                                            </a:stretch>
+                                          </pic:blipFill>
+                                          <pic:spPr bwMode="auto">
+                                            <a:xfrm>
+                                              <a:off x="0" y="0"/>
+                                              <a:ext cx="5762625" cy="3157220"/>
+                                            </a:xfrm>
+                                            <a:prstGeom prst="rect">
+                                              <a:avLst/>
+                                            </a:prstGeom>
+                                            <a:noFill/>
+                                            <a:ln>
+                                              <a:noFill/>
+                                            </a:ln>
+                                          </pic:spPr>
+                                        </pic:pic>
+                                      </a:graphicData>
+                                    </a:graphic>
+                                  </wp:inline>
+                                </w:drawing>
+                              </w:r>
+                            </w:p>
+                          </w:txbxContent>
+                        </wps:txbx>
+                        <wps:bodyPr rot="0" spcFirstLastPara="0" vertOverflow="overflow" horzOverflow="overflow" vert="horz" wrap="none" lIns="91440" tIns="45720" rIns="91440" bIns="45720" numCol="1" spcCol="0" rtlCol="0" fromWordArt="0" anchor="t" anchorCtr="0" forceAA="0" compatLnSpc="1">
+                          <a:prstTxWarp prst="textNoShape">
+                            <a:avLst/>
+                          </a:prstTxWarp>
+                          <a:noAutofit/>
+                        </wps:bodyPr>
+                      </wps:wsp>
+                    </a:graphicData>
+                  </a:graphic>
+                  <wp14:sizeRelV relativeFrom="margin">
+                    <wp14:pctHeight>0</wp14:pctHeight>
+                  </wp14:sizeRelV>
+                </wp:anchor>
+              </w:drawing>
+            </mc:Choice>
+            <mc:Fallback>
+              <w:pict>
+                <v:shapetype id="_x0000_t202" coordsize="21600,21600" o:spt="202" path="m0,0l0,21600,21600,21600,21600,0xe">
+                  <v:stroke joinstyle="miter"/>
+                  <v:path gradientshapeok="t" o:connecttype="rect"/>
+                </v:shapetype>
+                <v:shape id="Text Box 12" o:spid="_x0000_s1026" type="#_x0000_t202" style="position:absolute;margin-left:0;margin-top:324pt;width:468.45pt;height:306pt;z-index:251671552;visibility:visible;mso-wrap-style:none;mso-height-percent:0;mso-wrap-distance-left:9pt;mso-wrap-distance-top:0;mso-wrap-distance-right:9pt;mso-wrap-distance-bottom:0;mso-position-horizontal:absolute;mso-position-horizontal-relative:text;mso-position-vertical:absolute;mso-position-vertical-relative:text;mso-height-percent:0;mso-height-relative:margin;v-text-anchor:top" o:gfxdata="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" filled="f">
+                  <v:textbox>
+                    <w:txbxContent>
+                      <w:p>
+                        <w:r>
+                          <w:rPr>
+                            <w:noProof/>
+                            <w:lang w:eastAsia="en-US"/>
+                          </w:rPr>
+                          <w:drawing>
+                            <wp:inline distT="0" distB="0" distL="0" distR="0" wp14:anchorId="5E4B6FFD" wp14:editId="5E869343">
+                              <wp:extent cx="5762625" cy="3157220"/>
+                              <wp:effectExtent l="0" t="0" r="3175" b="0"/>
+                              <wp:docPr id="15" name="Picture 15" descr="Macintosh HD:Users:alexander.guo:Dropbox:Screenshots:Screenshot 2014-03-18 17.23.27.png"/>
+                              <wp:cNvGraphicFramePr>
+                                <a:graphicFrameLocks xmlns:a="http://schemas.openxmlformats.org/drawingml/2006/main" noChangeAspect="1"/>
+                              </wp:cNvGraphicFramePr>
+                              <a:graphic xmlns:a="http://schemas.openxmlformats.org/drawingml/2006/main">
+                                <a:graphicData uri="http://schemas.openxmlformats.org/drawingml/2006/picture">
+                                  <pic:pic xmlns:pic="http://schemas.openxmlformats.org/drawingml/2006/picture">
+                                    <pic:nvPicPr>
+                                      <pic:cNvPr id="0" name="Picture 6" descr="Macintosh HD:Users:alexander.guo:Dropbox:Screenshots:Screenshot 2014-03-18 17.23.27.png"/>
+                                      <pic:cNvPicPr>
+                                        <a:picLocks noChangeAspect="1" noChangeArrowheads="1"/>
+                                      </pic:cNvPicPr>
+                                    </pic:nvPicPr>
+                                    <pic:blipFill>
+                                      <a:blip r:embed="rId9">
+                                        <a:extLst>
+                                          <a:ext uri="{28A0092B-C50C-407E-A947-70E740481C1C}">
+                                            <a14:useLocalDpi xmlns:a14="http://schemas.microsoft.com/office/drawing/2010/main" val="0"/>
+                                          </a:ext>
+                                        </a:extLst>
+                                      </a:blip>
+                                      <a:srcRect/>
+                                      <a:stretch>
+                                        <a:fillRect/>
+                                      </a:stretch>
+                                    </pic:blipFill>
+                                    <pic:spPr bwMode="auto">
+                                      <a:xfrm>
+                                        <a:off x="0" y="0"/>
+                                        <a:ext cx="5762625" cy="3157220"/>
+                                      </a:xfrm>
+                                      <a:prstGeom prst="rect">
+                                        <a:avLst/>
+                                      </a:prstGeom>
+                                      <a:noFill/>
+                                      <a:ln>
+                                        <a:noFill/>
+                                      </a:ln>
+                                    </pic:spPr>
+                                  </pic:pic>
+                                </a:graphicData>
+                              </a:graphic>
+                            </wp:inline>
+                          </w:drawing>
+                        </w:r>
+                      </w:p>
+                    </w:txbxContent>
+                  </v:textbox>
+                  <w10:wrap type="square"/>
+                </v:shape>
+              </w:pict>
+            </mc:Fallback>
+          </mc:AlternateContent>
+        </w:r>
+      </w:ins>
+      <w:ins w:id="62" w:author="Alexander Guo" w:date="2014-03-18T17:15:00Z">
+        <w:r>
+          <w:rPr>
+            <w:rFonts w:ascii="Times New Roman" w:hAnsi="Times New Roman" w:cs="Times New Roman"/>
+            <w:noProof/>
+            <w:lang w:eastAsia="en-US"/>
+          </w:rPr>
+          <mc:AlternateContent>
+            <mc:Choice Requires="wps">
+              <w:drawing>
+                <wp:anchor distT="0" distB="0" distL="114300" distR="114300" simplePos="0" relativeHeight="251654140" behindDoc="0" locked="0" layoutInCell="1" allowOverlap="1" wp14:anchorId="04256491" wp14:editId="07E4DD3D">
+                  <wp:simplePos x="0" y="0"/>
+                  <wp:positionH relativeFrom="column">
+                    <wp:posOffset>0</wp:posOffset>
+                  </wp:positionH>
+                  <wp:positionV relativeFrom="paragraph">
+                    <wp:posOffset>-228600</wp:posOffset>
+                  </wp:positionV>
+                  <wp:extent cx="5943600" cy="4343400"/>
+                  <wp:effectExtent l="0" t="0" r="25400" b="25400"/>
+                  <wp:wrapSquare wrapText="bothSides"/>
+                  <wp:docPr id="6" name="Text Box 6"/>
+                  <wp:cNvGraphicFramePr/>
+                  <a:graphic xmlns:a="http://schemas.openxmlformats.org/drawingml/2006/main">
+                    <a:graphicData uri="http://schemas.microsoft.com/office/word/2010/wordprocessingShape">
+                      <wps:wsp>
+                        <wps:cNvSpPr txBox="1"/>
+                        <wps:spPr>
+                          <a:xfrm>
+                            <a:off x="0" y="0"/>
+                            <a:ext cx="5943600" cy="4343400"/>
+                          </a:xfrm>
+                          <a:prstGeom prst="rect">
+                            <a:avLst/>
+                          </a:prstGeom>
+                          <a:noFill/>
+                          <a:ln>
+                            <a:solidFill>
+                              <a:schemeClr val="tx1"/>
+                            </a:solidFill>
+                          </a:ln>
+                          <a:effectLst/>
+                          <a:extLst>
+                            <a:ext uri="{C572A759-6A51-4108-AA02-DFA0A04FC94B}">
+                              <ma14:wrappingTextBoxFlag xmlns:ma14="http://schemas.microsoft.com/office/mac/drawingml/2011/main"/>
+                            </a:ext>
+                          </a:extLst>
+                        </wps:spPr>
+                        <wps:style>
+                          <a:lnRef idx="0">
+                            <a:schemeClr val="accent1"/>
+                          </a:lnRef>
+                          <a:fillRef idx="0">
+                            <a:schemeClr val="accent1"/>
+                          </a:fillRef>
+                          <a:effectRef idx="0">
+                            <a:schemeClr val="accent1"/>
+                          </a:effectRef>
+                          <a:fontRef idx="minor">
+                            <a:schemeClr val="dk1"/>
+                          </a:fontRef>
+                        </wps:style>
+                        <wps:txbx>
+                          <w:txbxContent>
+                            <w:p/>
+                            <w:p/>
+                            <w:p/>
+                            <w:p/>
+                            <w:p/>
+                            <w:p/>
+                            <w:p/>
+                            <w:p/>
+                            <w:p/>
+                            <w:p/>
+                            <w:p/>
+                            <w:p/>
+                            <w:p/>
+                            <w:p/>
+                            <w:p/>
+                            <w:p/>
+                          </w:txbxContent>
+                        </wps:txbx>
+                        <wps:bodyPr rot="0" spcFirstLastPara="0" vertOverflow="overflow" horzOverflow="overflow" vert="horz" wrap="square" lIns="91440" tIns="45720" rIns="91440" bIns="45720" numCol="1" spcCol="0" rtlCol="0" fromWordArt="0" anchor="t" anchorCtr="0" forceAA="0" compatLnSpc="1">
+                          <a:prstTxWarp prst="textNoShape">
+                            <a:avLst/>
+                          </a:prstTxWarp>
+                          <a:noAutofit/>
+                        </wps:bodyPr>
+                      </wps:wsp>
+                    </a:graphicData>
+                  </a:graphic>
+                  <wp14:sizeRelV relativeFrom="margin">
+                    <wp14:pctHeight>0</wp14:pctHeight>
+                  </wp14:sizeRelV>
+                </wp:anchor>
+              </w:drawing>
+            </mc:Choice>
+            <mc:Fallback>
+              <w:pict>
+                <v:shape id="Text Box 6" o:spid="_x0000_s1027" type="#_x0000_t202" style="position:absolute;margin-left:0;margin-top:-17.95pt;width:468pt;height:342pt;z-index:251654140;visibility:visible;mso-wrap-style:square;mso-height-percent:0;mso-wrap-distance-left:9pt;mso-wrap-distance-top:0;mso-wrap-distance-right:9pt;mso-wrap-distance-bottom:0;mso-position-horizontal:absolute;mso-position-horizontal-relative:text;mso-position-vertical:absolute;mso-position-vertical-relative:text;mso-height-percent:0;mso-height-relative:margin;v-text-anchor:top" o:gfxdata="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" filled="f" strokecolor="black [3213]">
+                  <v:textbox>
+                    <w:txbxContent>
+                      <w:p/>
+                      <w:p/>
+                      <w:p/>
+                      <w:p/>
+                      <w:p/>
+                      <w:p/>
+                      <w:p/>
+                      <w:p/>
+                      <w:p/>
+                      <w:p/>
+                      <w:p/>
+                      <w:p/>
+                      <w:p/>
+                      <w:p/>
+                      <w:p/>
+                      <w:p/>
+                    </w:txbxContent>
+                  </v:textbox>
+                  <w10:wrap type="square"/>
+                </v:shape>
+              </w:pict>
+            </mc:Fallback>
+          </mc:AlternateContent>
+        </w:r>
+      </w:ins>
+      <w:del w:id="63" w:author="Alexander Guo" w:date="2014-03-18T17:12:00Z">
+        <w:r>
+          <w:rPr>
+            <w:rFonts w:ascii="Times New Roman" w:hAnsi="Times New Roman" w:cs="Times New Roman"/>
+            <w:noProof/>
+            <w:lang w:eastAsia="en-US"/>
+          </w:rPr>
+          <mc:AlternateContent>
+            <mc:Choice Requires="wps">
+              <w:drawing>
+                <wp:anchor distT="0" distB="0" distL="114300" distR="114300" simplePos="0" relativeHeight="251662336" behindDoc="0" locked="0" layoutInCell="1" allowOverlap="1" wp14:anchorId="7502EC4D" wp14:editId="69D75562">
+                  <wp:simplePos x="0" y="0"/>
+                  <wp:positionH relativeFrom="column">
+                    <wp:posOffset>0</wp:posOffset>
+                  </wp:positionH>
+                  <wp:positionV relativeFrom="paragraph">
+                    <wp:posOffset>-228600</wp:posOffset>
+                  </wp:positionV>
+                  <wp:extent cx="5943600" cy="4114800"/>
+                  <wp:effectExtent l="0" t="0" r="25400" b="25400"/>
+                  <wp:wrapSquare wrapText="bothSides"/>
+                  <wp:docPr id="10" name="Text Box 10"/>
+                  <wp:cNvGraphicFramePr/>
+                  <a:graphic xmlns:a="http://schemas.openxmlformats.org/drawingml/2006/main">
+                    <a:graphicData uri="http://schemas.microsoft.com/office/word/2010/wordprocessingShape">
+                      <wps:wsp>
+                        <wps:cNvSpPr txBox="1"/>
+                        <wps:spPr>
+                          <a:xfrm>
+                            <a:off x="0" y="0"/>
+                            <a:ext cx="5943600" cy="4114800"/>
+                          </a:xfrm>
+                          <a:prstGeom prst="rect">
+                            <a:avLst/>
+                          </a:prstGeom>
+                          <a:noFill/>
+                          <a:ln>
+                            <a:solidFill>
+                              <a:schemeClr val="tx1"/>
+                            </a:solidFill>
+                          </a:ln>
+                          <a:effectLst/>
+                          <a:extLst>
+                            <a:ext uri="{C572A759-6A51-4108-AA02-DFA0A04FC94B}">
+                              <ma14:wrappingTextBoxFlag xmlns:ma14="http://schemas.microsoft.com/office/mac/drawingml/2011/main"/>
+                            </a:ext>
+                          </a:extLst>
+                        </wps:spPr>
+                        <wps:style>
+                          <a:lnRef idx="0">
+                            <a:schemeClr val="accent1"/>
+                          </a:lnRef>
+                          <a:fillRef idx="0">
+                            <a:schemeClr val="accent1"/>
+                          </a:fillRef>
+                          <a:effectRef idx="0">
+                            <a:schemeClr val="accent1"/>
+                          </a:effectRef>
+                          <a:fontRef idx="minor">
+                            <a:schemeClr val="dk1"/>
+                          </a:fontRef>
+                        </wps:style>
+                        <wps:txbx>
+                          <w:txbxContent>
+                            <w:p/>
+                            <w:p/>
+                            <w:p/>
+                            <w:p/>
+                            <w:p/>
+                            <w:p/>
+                            <w:p/>
+                            <w:p/>
+                            <w:p/>
+                            <w:p/>
+                            <w:p/>
+                            <w:p/>
+                            <w:p>
+                              <w:pPr>
+                                <w:rPr>
+                                  <w:rFonts w:ascii="Times New Roman" w:hAnsi="Times New Roman" w:cs="Times New Roman"/>
+                                </w:rPr>
+                              </w:pPr>
+                              <w:r>
+                                <w:rPr>
+                                  <w:rFonts w:ascii="Times New Roman" w:hAnsi="Times New Roman" w:cs="Times New Roman"/>
+                                </w:rPr>
+                                <w:t>Figure 2: Daily average of outdoor (red) and indoor (blue) PM2.5 concentration before implementation of new filters.</w:t>
+                              </w:r>
+                            </w:p>
+                          </w:txbxContent>
+                        </wps:txbx>
+                        <wps:bodyPr rot="0" spcFirstLastPara="0" vertOverflow="overflow" horzOverflow="overflow" vert="horz" wrap="square" lIns="91440" tIns="45720" rIns="91440" bIns="45720" numCol="1" spcCol="0" rtlCol="0" fromWordArt="0" anchor="t" anchorCtr="0" forceAA="0" compatLnSpc="1">
+                          <a:prstTxWarp prst="textNoShape">
+                            <a:avLst/>
+                          </a:prstTxWarp>
+                          <a:noAutofit/>
+                        </wps:bodyPr>
+                      </wps:wsp>
+                    </a:graphicData>
+                  </a:graphic>
+                  <wp14:sizeRelH relativeFrom="margin">
+                    <wp14:pctWidth>0</wp14:pctWidth>
+                  </wp14:sizeRelH>
+                  <wp14:sizeRelV relativeFrom="margin">
+                    <wp14:pctHeight>0</wp14:pctHeight>
+                  </wp14:sizeRelV>
+                </wp:anchor>
+              </w:drawing>
+            </mc:Choice>
+            <mc:Fallback>
+              <w:pict>
+                <v:shape id="Text Box 10" o:spid="_x0000_s1028" type="#_x0000_t202" style="position:absolute;margin-left:0;margin-top:-17.95pt;width:468pt;height:324pt;z-index:251662336;visibility:visible;mso-wrap-style:square;mso-width-percent:0;mso-height-percent:0;mso-wrap-distance-left:9pt;mso-wrap-distance-top:0;mso-wrap-distance-right:9pt;mso-wrap-distance-bottom:0;mso-position-horizontal:absolute;mso-position-horizontal-relative:text;mso-position-vertical:absolute;mso-position-vertical-relative:text;mso-width-percent:0;mso-height-percent:0;mso-width-relative:margin;mso-height-relative:margin;v-text-anchor:top" o:gfxdata="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" filled="f" strokecolor="black [3213]">
+                  <v:textbox>
+                    <w:txbxContent>
+                      <w:p/>
+                      <w:p/>
+                      <w:p/>
+                      <w:p/>
+                      <w:p/>
+                      <w:p/>
+                      <w:p/>
+                      <w:p/>
+                      <w:p/>
+                      <w:p/>
+                      <w:p/>
+                      <w:p/>
+                      <w:p>
+                        <w:pPr>
+                          <w:rPr>
+                            <w:rFonts w:ascii="Times New Roman" w:hAnsi="Times New Roman" w:cs="Times New Roman"/>
+                          </w:rPr>
+                        </w:pPr>
+                        <w:r>
+                          <w:rPr>
+                            <w:rFonts w:ascii="Times New Roman" w:hAnsi="Times New Roman" w:cs="Times New Roman"/>
+                          </w:rPr>
+                          <w:t>Figure 2: Daily average of outdoor (red) and indoor (blue) PM2.5 concentration before implementation of new filters.</w:t>
+                        </w:r>
+                      </w:p>
+                    </w:txbxContent>
+                  </v:textbox>
+                  <w10:wrap type="square"/>
+                </v:shape>
+              </w:pict>
+            </mc:Fallback>
+          </mc:AlternateContent>
+        </w:r>
+        <w:r>
+          <w:rPr>
+            <w:rFonts w:ascii="Times New Roman" w:hAnsi="Times New Roman" w:cs="Times New Roman"/>
+            <w:noProof/>
+            <w:lang w:eastAsia="en-US"/>
+          </w:rPr>
+          <mc:AlternateContent>
+            <mc:Choice Requires="wps">
+              <w:drawing>
+                <wp:anchor distT="0" distB="0" distL="114300" distR="114300" simplePos="0" relativeHeight="251664384" behindDoc="0" locked="0" layoutInCell="1" allowOverlap="1" wp14:anchorId="2E6A6213" wp14:editId="34910F2F">
+                  <wp:simplePos x="0" y="0"/>
+                  <wp:positionH relativeFrom="column">
+                    <wp:posOffset>0</wp:posOffset>
+                  </wp:positionH>
+                  <wp:positionV relativeFrom="paragraph">
+                    <wp:posOffset>3886200</wp:posOffset>
+                  </wp:positionV>
+                  <wp:extent cx="5943600" cy="4114800"/>
+                  <wp:effectExtent l="0" t="0" r="25400" b="25400"/>
+                  <wp:wrapSquare wrapText="bothSides"/>
+                  <wp:docPr id="11" name="Text Box 11"/>
+                  <wp:cNvGraphicFramePr/>
+                  <a:graphic xmlns:a="http://schemas.openxmlformats.org/drawingml/2006/main">
+                    <a:graphicData uri="http://schemas.microsoft.com/office/word/2010/wordprocessingShape">
+                      <wps:wsp>
+                        <wps:cNvSpPr txBox="1"/>
+                        <wps:spPr>
+                          <a:xfrm>
+                            <a:off x="0" y="0"/>
+                            <a:ext cx="5943600" cy="4114800"/>
+                          </a:xfrm>
+                          <a:prstGeom prst="rect">
+                            <a:avLst/>
+                          </a:prstGeom>
+                          <a:noFill/>
+                          <a:ln>
+                            <a:solidFill>
+                              <a:schemeClr val="tx1"/>
+                            </a:solidFill>
+                          </a:ln>
+                          <a:effectLst/>
+                          <a:extLst>
+                            <a:ext uri="{C572A759-6A51-4108-AA02-DFA0A04FC94B}">
+                              <ma14:wrappingTextBoxFlag xmlns:ma14="http://schemas.microsoft.com/office/mac/drawingml/2011/main"/>
+                            </a:ext>
+                          </a:extLst>
+                        </wps:spPr>
+                        <wps:style>
+                          <a:lnRef idx="0">
+                            <a:schemeClr val="accent1"/>
+                          </a:lnRef>
+                          <a:fillRef idx="0">
+                            <a:schemeClr val="accent1"/>
+                          </a:fillRef>
+                          <a:effectRef idx="0">
+                            <a:schemeClr val="accent1"/>
+                          </a:effectRef>
+                          <a:fontRef idx="minor">
+                            <a:schemeClr val="dk1"/>
+                          </a:fontRef>
+                        </wps:style>
+                        <wps:txbx>
+                          <w:txbxContent>
+                            <w:p/>
+                            <w:p/>
+                            <w:p/>
+                            <w:p/>
+                            <w:p/>
+                            <w:p/>
+                            <w:p/>
+                            <w:p/>
+                            <w:p/>
+                            <w:p/>
+                            <w:p/>
+                            <w:p/>
+                            <w:p>
+                              <w:pPr>
+                                <w:rPr>
+                                  <w:rFonts w:ascii="Times New Roman" w:hAnsi="Times New Roman" w:cs="Times New Roman"/>
+                                </w:rPr>
+                              </w:pPr>
+                              <w:r>
+                                <w:rPr>
+                                  <w:rFonts w:ascii="Times New Roman" w:hAnsi="Times New Roman" w:cs="Times New Roman"/>
+                                </w:rPr>
+                                <w:t>Figure 3: Daily average of outdoor (red) and indoor (blue) PM2.5 concentration after implementation of new filters.</w:t>
+                              </w:r>
+                            </w:p>
+                          </w:txbxContent>
+                        </wps:txbx>
+                        <wps:bodyPr rot="0" spcFirstLastPara="0" vertOverflow="overflow" horzOverflow="overflow" vert="horz" wrap="square" lIns="91440" tIns="45720" rIns="91440" bIns="45720" numCol="1" spcCol="0" rtlCol="0" fromWordArt="0" anchor="t" anchorCtr="0" forceAA="0" compatLnSpc="1">
+                          <a:prstTxWarp prst="textNoShape">
+                            <a:avLst/>
+                          </a:prstTxWarp>
+                          <a:noAutofit/>
+                        </wps:bodyPr>
+                      </wps:wsp>
+                    </a:graphicData>
+                  </a:graphic>
+                  <wp14:sizeRelH relativeFrom="margin">
+                    <wp14:pctWidth>0</wp14:pctWidth>
+                  </wp14:sizeRelH>
+                  <wp14:sizeRelV relativeFrom="margin">
+                    <wp14:pctHeight>0</wp14:pctHeight>
+                  </wp14:sizeRelV>
+                </wp:anchor>
+              </w:drawing>
+            </mc:Choice>
+            <mc:Fallback>
+              <w:pict>
+                <v:shape id="Text Box 11" o:spid="_x0000_s1029" type="#_x0000_t202" style="position:absolute;margin-left:0;margin-top:306pt;width:468pt;height:324pt;z-index:251664384;visibility:visible;mso-wrap-style:square;mso-width-percent:0;mso-height-percent:0;mso-wrap-distance-left:9pt;mso-wrap-distance-top:0;mso-wrap-distance-right:9pt;mso-wrap-distance-bottom:0;mso-position-horizontal:absolute;mso-position-horizontal-relative:text;mso-position-vertical:absolute;mso-position-vertical-relative:text;mso-width-percent:0;mso-height-percent:0;mso-width-relative:margin;mso-height-relative:margin;v-text-anchor:top" o:gfxdata="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" filled="f" strokecolor="black [3213]">
+                  <v:textbox>
+                    <w:txbxContent>
+                      <w:p/>
+                      <w:p/>
+                      <w:p/>
+                      <w:p/>
+                      <w:p/>
+                      <w:p/>
+                      <w:p/>
+                      <w:p/>
+                      <w:p/>
+                      <w:p/>
+                      <w:p/>
+                      <w:p/>
+                      <w:p>
+                        <w:pPr>
+                          <w:rPr>
+                            <w:rFonts w:ascii="Times New Roman" w:hAnsi="Times New Roman" w:cs="Times New Roman"/>
+                          </w:rPr>
+                        </w:pPr>
+                        <w:r>
+                          <w:rPr>
+                            <w:rFonts w:ascii="Times New Roman" w:hAnsi="Times New Roman" w:cs="Times New Roman"/>
+                          </w:rPr>
+                          <w:t>Figure 3: Daily average of outdoor (red) and indoor (blue) PM2.5 concentration after implementation of new filters.</w:t>
+                        </w:r>
+                      </w:p>
+                    </w:txbxContent>
+                  </v:textbox>
+                  <w10:wrap type="square"/>
+                </v:shape>
+              </w:pict>
+            </mc:Fallback>
+          </mc:AlternateContent>
+        </w:r>
+        <w:r>
+          <w:rPr>
+            <w:rFonts w:ascii="Times New Roman" w:hAnsi="Times New Roman" w:cs="Times New Roman"/>
+            <w:noProof/>
+            <w:lang w:eastAsia="en-US"/>
+          </w:rPr>
+          <w:drawing>
+            <wp:anchor distT="0" distB="0" distL="114300" distR="114300" simplePos="0" relativeHeight="251660288" behindDoc="0" locked="0" layoutInCell="1" allowOverlap="1" wp14:anchorId="5C133EC0" wp14:editId="24DE6A24">
+              <wp:simplePos x="0" y="0"/>
+              <wp:positionH relativeFrom="column">
+                <wp:posOffset>-23495</wp:posOffset>
+              </wp:positionH>
+              <wp:positionV relativeFrom="paragraph">
+                <wp:posOffset>3886200</wp:posOffset>
+              </wp:positionV>
+              <wp:extent cx="5967095" cy="3781425"/>
+              <wp:effectExtent l="0" t="0" r="1905" b="3175"/>
+              <wp:wrapSquare wrapText="bothSides"/>
+              <wp:docPr id="8" name="Picture 8" descr="Macintosh HD:Users:alexander.guo:Dropbox:Screenshots:Screenshot 2014-02-13 18.13.51.png"/>
+              <wp:cNvGraphicFramePr>
+                <a:graphicFrameLocks xmlns:a="http://schemas.openxmlformats.org/drawingml/2006/main" noChangeAspect="1"/>
+              </wp:cNvGraphicFramePr>
+              <a:graphic xmlns:a="http://schemas.openxmlformats.org/drawingml/2006/main">
+                <a:graphicData uri="http://schemas.openxmlformats.org/drawingml/2006/picture">
+                  <pic:pic xmlns:pic="http://schemas.openxmlformats.org/drawingml/2006/picture">
+                    <pic:nvPicPr>
+                      <pic:cNvPr id="0" name="Picture 8" descr="Macintosh HD:Users:alexander.guo:Dropbox:Screenshots:Screenshot 2014-02-13 18.13.51.png"/>
+                      <pic:cNvPicPr>
+                        <a:picLocks noChangeAspect="1" noChangeArrowheads="1"/>
+                      </pic:cNvPicPr>
+                    </pic:nvPicPr>
+                    <pic:blipFill>
+                      <a:blip r:embed="rId10">
                         <a:extLst>
-                          <a:ext uri="{C572A759-6A51-4108-AA02-DFA0A04FC94B}">
-                            <ma14:wrappingTextBoxFlag xmlns:ma14="http://schemas.microsoft.com/office/mac/drawingml/2011/main"/>
+                          <a:ext uri="{28A0092B-C50C-407E-A947-70E740481C1C}">
+                            <a14:useLocalDpi xmlns:a14="http://schemas.microsoft.com/office/drawing/2010/main" val="0"/>
                           </a:ext>
                         </a:extLst>
-                      </wps:spPr>
-                      <wps:style>
-                        <a:lnRef idx="0">
-                          <a:schemeClr val="accent1"/>
-                        </a:lnRef>
-                        <a:fillRef idx="0">
-                          <a:schemeClr val="accent1"/>
-                        </a:fillRef>
-                        <a:effectRef idx="0">
-                          <a:schemeClr val="accent1"/>
-                        </a:effectRef>
-                        <a:fontRef idx="minor">
-                          <a:schemeClr val="dk1"/>
-                        </a:fontRef>
-                      </wps:style>
-                      <wps:txbx>
-                        <w:txbxContent>
-                          <w:p/>
-                          <w:p/>
-                          <w:p/>
-                          <w:p/>
-                          <w:p/>
-                          <w:p/>
-                          <w:p/>
-                          <w:p/>
-                          <w:p/>
-                          <w:p/>
-                          <w:p/>
-                          <w:p/>
-                          <w:p/>
-                          <w:p>
-                            <w:pPr>
-                              <w:rPr>
-                                <w:rFonts w:ascii="Times New Roman" w:hAnsi="Times New Roman" w:cs="Times New Roman"/>
-                              </w:rPr>
-                            </w:pPr>
-                            <w:r>
-                              <w:rPr>
-                                <w:rFonts w:ascii="Times New Roman" w:hAnsi="Times New Roman" w:cs="Times New Roman"/>
-                              </w:rPr>
-                              <w:t>Figure 1: PM2.5 concentration of each room during the before (red) and after (blue) implementation periods, respectively.</w:t>
-                            </w:r>
-                          </w:p>
-                        </w:txbxContent>
-                      </wps:txbx>
-                      <wps:bodyPr rot="0" spcFirstLastPara="0" vertOverflow="overflow" horzOverflow="overflow" vert="horz" wrap="square" lIns="91440" tIns="45720" rIns="91440" bIns="45720" numCol="1" spcCol="0" rtlCol="0" fromWordArt="0" anchor="t" anchorCtr="0" forceAA="0" compatLnSpc="1">
-                        <a:prstTxWarp prst="textNoShape">
-                          <a:avLst/>
-                        </a:prstTxWarp>
-                        <a:noAutofit/>
-                      </wps:bodyPr>
-                    </wps:wsp>
-                  </a:graphicData>
-                </a:graphic>
-                <wp14:sizeRelH relativeFrom="margin">
-                  <wp14:pctWidth>0</wp14:pctWidth>
-                </wp14:sizeRelH>
-                <wp14:sizeRelV relativeFrom="margin">
-                  <wp14:pctHeight>0</wp14:pctHeight>
-                </wp14:sizeRelV>
-              </wp:anchor>
-            </w:drawing>
-          </mc:Choice>
-          <mc:Fallback>
-            <w:pict>
-              <v:shapetype id="_x0000_t202" coordsize="21600,21600" o:spt="202" path="m,l,21600r21600,l21600,xe">
-                <v:stroke joinstyle="miter"/>
-                <v:path gradientshapeok="t" o:connecttype="rect"/>
-              </v:shapetype>
-              <v:shape id="Text Box 9" o:spid="_x0000_s1026" type="#_x0000_t202" style="position:absolute;margin-left:0;margin-top:119.65pt;width:450pt;height:306.9pt;z-index:251657215;visibility:visible;mso-wrap-style:square;mso-width-percent:0;mso-height-percent:0;mso-wrap-distance-left:9pt;mso-wrap-distance-top:0;mso-wrap-distance-right:9pt;mso-wrap-distance-bottom:0;mso-position-horizontal:absolute;mso-position-horizontal-relative:text;mso-position-vertical:absolute;mso-position-vertical-relative:text;mso-width-percent:0;mso-height-percent:0;mso-width-relative:margin;mso-height-relative:margin;v-text-anchor:top" o:gfxdata="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" filled="f" strokecolor="black [3213]">
-                <v:textbox>
-                  <w:txbxContent>
-                    <w:p/>
-                    <w:p/>
-                    <w:p/>
-                    <w:p/>
-                    <w:p/>
-                    <w:p/>
-                    <w:p/>
-                    <w:p/>
-                    <w:p/>
-                    <w:p/>
-                    <w:p/>
-                    <w:p/>
-                    <w:p/>
-                    <w:p>
-                      <w:pPr>
-                        <w:rPr>
-                          <w:rFonts w:ascii="Times New Roman" w:hAnsi="Times New Roman" w:cs="Times New Roman"/>
-                        </w:rPr>
-                      </w:pPr>
-                      <w:r>
-                        <w:rPr>
-                          <w:rFonts w:ascii="Times New Roman" w:hAnsi="Times New Roman" w:cs="Times New Roman"/>
-                        </w:rPr>
-                        <w:t>Figure 1: PM2.5 concentration of each room during the before (red) and after (blue) implementation periods, respectively.</w:t>
-                      </w:r>
-                    </w:p>
-                  </w:txbxContent>
-                </v:textbox>
-                <w10:wrap type="square"/>
-              </v:shape>
-            </w:pict>
-          </mc:Fallback>
-        </mc:AlternateContent>
-      </w:r>
-      <w:r>
-        <w:rPr>
-          <w:rFonts w:ascii="Times New Roman" w:hAnsi="Times New Roman" w:cs="Times New Roman"/>
-        </w:rPr>
-        <w:t xml:space="preserve">The results of </w:t>
-      </w:r>
-      <w:r>
-        <w:rPr>
-          <w:rFonts w:hint="eastAsia"/>
-          <w:lang w:eastAsia="zh-CN"/>
-        </w:rPr>
-        <w:t>t</w:t>
-      </w:r>
-      <w:r>
-        <w:t>he monitoring of indoor air quali</w:t>
-      </w:r>
-      <w:r>
-        <w:t xml:space="preserve">ty before and after the air handling system upgrades previously described </w:t>
-      </w:r>
-      <w:r>
-        <w:rPr>
-          <w:rFonts w:ascii="Times New Roman" w:hAnsi="Times New Roman" w:cs="Times New Roman"/>
-        </w:rPr>
-        <w:t xml:space="preserve">can be demonstrated in the following 4 figures. Figure 1 represents </w:t>
-      </w:r>
-      <w:r>
-        <w:rPr>
-          <w:rFonts w:ascii="Times New Roman" w:hAnsi="Times New Roman" w:cs="Times New Roman"/>
-        </w:rPr>
-        <w:t>a direct comparison between the average PM2.5 concentration of each room before and after implementation</w:t>
-      </w:r>
-      <w:r>
-        <w:rPr>
-          <w:rFonts w:ascii="Times New Roman" w:hAnsi="Times New Roman" w:cs="Times New Roman"/>
-        </w:rPr>
-        <w:t xml:space="preserve"> wit</w:t>
-      </w:r>
-      <w:r>
-        <w:rPr>
-          <w:rFonts w:ascii="Times New Roman" w:hAnsi="Times New Roman" w:cs="Times New Roman"/>
-        </w:rPr>
-        <w:t>h rooms with upgraded air handler</w:t>
-      </w:r>
-      <w:r>
-        <w:rPr>
-          <w:rFonts w:ascii="Times New Roman" w:hAnsi="Times New Roman" w:cs="Times New Roman"/>
-        </w:rPr>
-        <w:t>s separated from those without</w:t>
-      </w:r>
-      <w:r>
-        <w:rPr>
-          <w:rFonts w:ascii="Times New Roman" w:hAnsi="Times New Roman" w:cs="Times New Roman"/>
-        </w:rPr>
-        <w:t xml:space="preserve">; </w:t>
-      </w:r>
-      <w:r>
-        <w:rPr>
-          <w:rFonts w:ascii="Times New Roman" w:hAnsi="Times New Roman" w:cs="Times New Roman"/>
-        </w:rPr>
-        <w:t>Figure 2 and figure 3 individually represent the average indoor PM2.5 compared to the average outdoor PM2.5 on each data collection day of the period befor</w:t>
-      </w:r>
-      <w:r>
-        <w:rPr>
-          <w:rFonts w:ascii="Times New Roman" w:hAnsi="Times New Roman" w:cs="Times New Roman"/>
-        </w:rPr>
-        <w:t xml:space="preserve">e </w:t>
-      </w:r>
-      <w:r>
-        <w:rPr>
-          <w:rFonts w:ascii="Times New Roman" w:hAnsi="Times New Roman" w:cs="Times New Roman"/>
-        </w:rPr>
-        <w:t xml:space="preserve">and after implementation, respectively. Lastly, </w:t>
-      </w:r>
-      <w:ins w:id="89" w:author="Dane" w:date="2014-02-27T15:45:00Z">
-        <w:r>
-          <w:rPr>
-            <w:rFonts w:ascii="Times New Roman" w:hAnsi="Times New Roman" w:cs="Times New Roman"/>
-          </w:rPr>
-          <w:t>Table 1</w:t>
-        </w:r>
-      </w:ins>
-      <w:r>
-        <w:rPr>
-          <w:rFonts w:ascii="Times New Roman" w:hAnsi="Times New Roman" w:cs="Times New Roman"/>
-        </w:rPr>
-        <w:t xml:space="preserve"> presents </w:t>
-      </w:r>
-      <w:ins w:id="90" w:author="Dane" w:date="2014-02-27T15:45:00Z">
-        <w:r>
-          <w:rPr>
-            <w:rFonts w:ascii="Times New Roman" w:hAnsi="Times New Roman" w:cs="Times New Roman"/>
-          </w:rPr>
-          <w:t xml:space="preserve">the average indoor and outdoor concentrations observed </w:t>
-        </w:r>
-      </w:ins>
-      <w:r>
-        <w:rPr>
-          <w:rFonts w:ascii="Times New Roman" w:hAnsi="Times New Roman" w:cs="Times New Roman"/>
-        </w:rPr>
-        <w:t>the ratio for the two periods are compared.</w:t>
-      </w:r>
-    </w:p>
-    <w:p>
-      <w:pPr>
-        <w:contextualSpacing/>
-        <w:rPr>
-          <w:rFonts w:ascii="Times New Roman" w:hAnsi="Times New Roman" w:cs="Times New Roman"/>
-        </w:rPr>
-      </w:pPr>
-      <w:r>
-        <w:rPr>
-          <w:rFonts w:ascii="Times New Roman" w:hAnsi="Times New Roman" w:cs="Times New Roman"/>
-          <w:noProof/>
-          <w:lang w:eastAsia="en-US"/>
-        </w:rPr>
-        <w:lastRenderedPageBreak/>
-        <mc:AlternateContent>
-          <mc:Choice Requires="wps">
-            <w:drawing>
-              <wp:anchor distT="0" distB="0" distL="114300" distR="114300" simplePos="0" relativeHeight="251662336" behindDoc="0" locked="0" layoutInCell="1" allowOverlap="1" wp14:anchorId="7502EC4D" wp14:editId="7D1F834C">
-                <wp:simplePos x="0" y="0"/>
-                <wp:positionH relativeFrom="column">
-                  <wp:posOffset>0</wp:posOffset>
-                </wp:positionH>
-                <wp:positionV relativeFrom="paragraph">
-                  <wp:posOffset>-228600</wp:posOffset>
-                </wp:positionV>
-                <wp:extent cx="5943600" cy="4114800"/>
-                <wp:effectExtent l="0" t="0" r="25400" b="25400"/>
-                <wp:wrapSquare wrapText="bothSides"/>
-                <wp:docPr id="10" name="Text Box 10"/>
-                <wp:cNvGraphicFramePr/>
-                <a:graphic xmlns:a="http://schemas.openxmlformats.org/drawingml/2006/main">
-                  <a:graphicData uri="http://schemas.microsoft.com/office/word/2010/wordprocessingShape">
-                    <wps:wsp>
-                      <wps:cNvSpPr txBox="1"/>
-                      <wps:spPr>
-                        <a:xfrm>
-                          <a:off x="0" y="0"/>
-                          <a:ext cx="5943600" cy="4114800"/>
-                        </a:xfrm>
-                        <a:prstGeom prst="rect">
-                          <a:avLst/>
-                        </a:prstGeom>
+                      </a:blip>
+                      <a:srcRect/>
+                      <a:stretch>
+                        <a:fillRect/>
+                      </a:stretch>
+                    </pic:blipFill>
+                    <pic:spPr bwMode="auto">
+                      <a:xfrm>
+                        <a:off x="0" y="0"/>
+                        <a:ext cx="5967095" cy="3781425"/>
+                      </a:xfrm>
+                      <a:prstGeom prst="rect">
+                        <a:avLst/>
+                      </a:prstGeom>
+                      <a:noFill/>
+                      <a:ln>
                         <a:noFill/>
-                        <a:ln>
-                          <a:solidFill>
-                            <a:schemeClr val="tx1"/>
-                          </a:solidFill>
-                        </a:ln>
-                        <a:effectLst/>
+                      </a:ln>
+                    </pic:spPr>
+                  </pic:pic>
+                </a:graphicData>
+              </a:graphic>
+              <wp14:sizeRelH relativeFrom="page">
+                <wp14:pctWidth>0</wp14:pctWidth>
+              </wp14:sizeRelH>
+              <wp14:sizeRelV relativeFrom="page">
+                <wp14:pctHeight>0</wp14:pctHeight>
+              </wp14:sizeRelV>
+            </wp:anchor>
+          </w:drawing>
+        </w:r>
+        <w:r>
+          <w:rPr>
+            <w:rFonts w:ascii="Times New Roman" w:hAnsi="Times New Roman" w:cs="Times New Roman"/>
+            <w:noProof/>
+            <w:lang w:eastAsia="en-US"/>
+          </w:rPr>
+          <w:drawing>
+            <wp:anchor distT="0" distB="0" distL="114300" distR="114300" simplePos="0" relativeHeight="251659264" behindDoc="0" locked="0" layoutInCell="1" allowOverlap="1" wp14:anchorId="688FE598" wp14:editId="749B3948">
+              <wp:simplePos x="0" y="0"/>
+              <wp:positionH relativeFrom="column">
+                <wp:posOffset>0</wp:posOffset>
+              </wp:positionH>
+              <wp:positionV relativeFrom="paragraph">
+                <wp:posOffset>-228600</wp:posOffset>
+              </wp:positionV>
+              <wp:extent cx="5967095" cy="3773805"/>
+              <wp:effectExtent l="0" t="0" r="1905" b="10795"/>
+              <wp:wrapSquare wrapText="bothSides"/>
+              <wp:docPr id="7" name="Picture 7" descr="Macintosh HD:Users:alexander.guo:Dropbox:Screenshots:Screenshot 2014-02-13 18.13.44.png"/>
+              <wp:cNvGraphicFramePr>
+                <a:graphicFrameLocks xmlns:a="http://schemas.openxmlformats.org/drawingml/2006/main" noChangeAspect="1"/>
+              </wp:cNvGraphicFramePr>
+              <a:graphic xmlns:a="http://schemas.openxmlformats.org/drawingml/2006/main">
+                <a:graphicData uri="http://schemas.openxmlformats.org/drawingml/2006/picture">
+                  <pic:pic xmlns:pic="http://schemas.openxmlformats.org/drawingml/2006/picture">
+                    <pic:nvPicPr>
+                      <pic:cNvPr id="0" name="Picture 7" descr="Macintosh HD:Users:alexander.guo:Dropbox:Screenshots:Screenshot 2014-02-13 18.13.44.png"/>
+                      <pic:cNvPicPr>
+                        <a:picLocks noChangeAspect="1" noChangeArrowheads="1"/>
+                      </pic:cNvPicPr>
+                    </pic:nvPicPr>
+                    <pic:blipFill>
+                      <a:blip r:embed="rId11">
                         <a:extLst>
-                          <a:ext uri="{C572A759-6A51-4108-AA02-DFA0A04FC94B}">
-                            <ma14:wrappingTextBoxFlag xmlns:ma14="http://schemas.microsoft.com/office/mac/drawingml/2011/main"/>
+                          <a:ext uri="{28A0092B-C50C-407E-A947-70E740481C1C}">
+                            <a14:useLocalDpi xmlns:a14="http://schemas.microsoft.com/office/drawing/2010/main" val="0"/>
                           </a:ext>
                         </a:extLst>
-                      </wps:spPr>
-                      <wps:style>
-                        <a:lnRef idx="0">
-                          <a:schemeClr val="accent1"/>
-                        </a:lnRef>
-                        <a:fillRef idx="0">
-                          <a:schemeClr val="accent1"/>
-                        </a:fillRef>
-                        <a:effectRef idx="0">
-                          <a:schemeClr val="accent1"/>
-                        </a:effectRef>
-                        <a:fontRef idx="minor">
-                          <a:schemeClr val="dk1"/>
-                        </a:fontRef>
-                      </wps:style>
-                      <wps:txbx>
-                        <w:txbxContent>
-                          <w:p/>
-                          <w:p/>
-                          <w:p/>
-                          <w:p/>
-                          <w:p/>
-                          <w:p/>
-                          <w:p/>
-                          <w:p/>
-                          <w:p/>
-                          <w:p/>
-                          <w:p/>
-                          <w:p/>
-                          <w:p>
-                            <w:pPr>
-                              <w:rPr>
-                                <w:rFonts w:ascii="Times New Roman" w:hAnsi="Times New Roman" w:cs="Times New Roman"/>
-                              </w:rPr>
-                            </w:pPr>
-                            <w:r>
-                              <w:rPr>
-                                <w:rFonts w:ascii="Times New Roman" w:hAnsi="Times New Roman" w:cs="Times New Roman"/>
-                              </w:rPr>
-                              <w:t>Figure 2: Daily average of outdoor (red) and indoor (blue) PM2.5 concentration before implementation of new filters.</w:t>
-                            </w:r>
-                          </w:p>
-                        </w:txbxContent>
-                      </wps:txbx>
-                      <wps:bodyPr rot="0" spcFirstLastPara="0" vertOverflow="overflow" horzOverflow="overflow" vert="horz" wrap="square" lIns="91440" tIns="45720" rIns="91440" bIns="45720" numCol="1" spcCol="0" rtlCol="0" fromWordArt="0" anchor="t" anchorCtr="0" forceAA="0" compatLnSpc="1">
-                        <a:prstTxWarp prst="textNoShape">
-                          <a:avLst/>
-                        </a:prstTxWarp>
-                        <a:noAutofit/>
-                      </wps:bodyPr>
-                    </wps:wsp>
-                  </a:graphicData>
-                </a:graphic>
-                <wp14:sizeRelH relativeFrom="margin">
-                  <wp14:pctWidth>0</wp14:pctWidth>
-                </wp14:sizeRelH>
-                <wp14:sizeRelV relativeFrom="margin">
-                  <wp14:pctHeight>0</wp14:pctHeight>
-                </wp14:sizeRelV>
-              </wp:anchor>
-            </w:drawing>
-          </mc:Choice>
-          <mc:Fallback>
-            <w:pict>
-              <v:shapetype id="_x0000_t202" coordsize="21600,21600" o:spt="202" path="m0,0l0,21600,21600,21600,21600,0xe">
-                <v:stroke joinstyle="miter"/>
-                <v:path gradientshapeok="t" o:connecttype="rect"/>
-              </v:shapetype>
-              <v:shape id="Text Box 10" o:spid="_x0000_s1027" type="#_x0000_t202" style="position:absolute;margin-left:0;margin-top:-17.95pt;width:468pt;height:324pt;z-index:251662336;visibility:visible;mso-wrap-style:square;mso-width-percent:0;mso-height-percent:0;mso-wrap-distance-left:9pt;mso-wrap-distance-top:0;mso-wrap-distance-right:9pt;mso-wrap-distance-bottom:0;mso-position-horizontal:absolute;mso-position-horizontal-relative:text;mso-position-vertical:absolute;mso-position-vertical-relative:text;mso-width-percent:0;mso-height-percent:0;mso-width-relative:margin;mso-height-relative:margin;v-text-anchor:top" o:gfxdata="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" filled="f" strokecolor="black [3213]">
-                <v:textbox>
-                  <w:txbxContent>
-                    <w:p/>
-                    <w:p/>
-                    <w:p/>
-                    <w:p/>
-                    <w:p/>
-                    <w:p/>
-                    <w:p/>
-                    <w:p/>
-                    <w:p/>
-                    <w:p/>
-                    <w:p/>
-                    <w:p/>
-                    <w:p>
-                      <w:pPr>
-                        <w:rPr>
-                          <w:rFonts w:ascii="Times New Roman" w:hAnsi="Times New Roman" w:cs="Times New Roman"/>
-                        </w:rPr>
-                      </w:pPr>
-                      <w:r>
-                        <w:rPr>
-                          <w:rFonts w:ascii="Times New Roman" w:hAnsi="Times New Roman" w:cs="Times New Roman"/>
-                        </w:rPr>
-                        <w:t>Figure 2: Daily average of outdoor (red) and indoor (blue) PM2.5 concentration before implementation of new filters.</w:t>
-                      </w:r>
-                    </w:p>
-                  </w:txbxContent>
-                </v:textbox>
-                <w10:wrap type="square"/>
-              </v:shape>
-            </w:pict>
-          </mc:Fallback>
-        </mc:AlternateContent>
-      </w:r>
-      <w:r>
-        <w:rPr>
-          <w:rFonts w:ascii="Times New Roman" w:hAnsi="Times New Roman" w:cs="Times New Roman"/>
-          <w:noProof/>
-          <w:lang w:eastAsia="en-US"/>
-        </w:rPr>
-        <mc:AlternateContent>
-          <mc:Choice Requires="wps">
-            <w:drawing>
-              <wp:anchor distT="0" distB="0" distL="114300" distR="114300" simplePos="0" relativeHeight="251664384" behindDoc="0" locked="0" layoutInCell="1" allowOverlap="1" wp14:anchorId="2E6A6213" wp14:editId="56B74D2D">
-                <wp:simplePos x="0" y="0"/>
-                <wp:positionH relativeFrom="column">
-                  <wp:posOffset>0</wp:posOffset>
-                </wp:positionH>
-                <wp:positionV relativeFrom="paragraph">
-                  <wp:posOffset>3886200</wp:posOffset>
-                </wp:positionV>
-                <wp:extent cx="5943600" cy="4114800"/>
-                <wp:effectExtent l="0" t="0" r="25400" b="25400"/>
-                <wp:wrapSquare wrapText="bothSides"/>
-                <wp:docPr id="11" name="Text Box 11"/>
-                <wp:cNvGraphicFramePr/>
-                <a:graphic xmlns:a="http://schemas.openxmlformats.org/drawingml/2006/main">
-                  <a:graphicData uri="http://schemas.microsoft.com/office/word/2010/wordprocessingShape">
-                    <wps:wsp>
-                      <wps:cNvSpPr txBox="1"/>
-                      <wps:spPr>
-                        <a:xfrm>
-                          <a:off x="0" y="0"/>
-                          <a:ext cx="5943600" cy="4114800"/>
-                        </a:xfrm>
-                        <a:prstGeom prst="rect">
-                          <a:avLst/>
-                        </a:prstGeom>
+                      </a:blip>
+                      <a:srcRect/>
+                      <a:stretch>
+                        <a:fillRect/>
+                      </a:stretch>
+                    </pic:blipFill>
+                    <pic:spPr bwMode="auto">
+                      <a:xfrm>
+                        <a:off x="0" y="0"/>
+                        <a:ext cx="5967095" cy="3773805"/>
+                      </a:xfrm>
+                      <a:prstGeom prst="rect">
+                        <a:avLst/>
+                      </a:prstGeom>
+                      <a:noFill/>
+                      <a:ln>
                         <a:noFill/>
-                        <a:ln>
-                          <a:solidFill>
-                            <a:schemeClr val="tx1"/>
-                          </a:solidFill>
-                        </a:ln>
-                        <a:effectLst/>
-                        <a:extLst>
-                          <a:ext uri="{C572A759-6A51-4108-AA02-DFA0A04FC94B}">
-                            <ma14:wrappingTextBoxFlag xmlns:ma14="http://schemas.microsoft.com/office/mac/drawingml/2011/main"/>
-                          </a:ext>
-                        </a:extLst>
-                      </wps:spPr>
-                      <wps:style>
-                        <a:lnRef idx="0">
-                          <a:schemeClr val="accent1"/>
-                        </a:lnRef>
-                        <a:fillRef idx="0">
-                          <a:schemeClr val="accent1"/>
-                        </a:fillRef>
-                        <a:effectRef idx="0">
-                          <a:schemeClr val="accent1"/>
-                        </a:effectRef>
-                        <a:fontRef idx="minor">
-                          <a:schemeClr val="dk1"/>
-                        </a:fontRef>
-                      </wps:style>
-                      <wps:txbx>
-                        <w:txbxContent>
-                          <w:p/>
-                          <w:p/>
-                          <w:p/>
-                          <w:p/>
-                          <w:p/>
-                          <w:p/>
-                          <w:p/>
-                          <w:p/>
-                          <w:p/>
-                          <w:p/>
-                          <w:p/>
-                          <w:p/>
-                          <w:p>
-                            <w:pPr>
-                              <w:rPr>
-                                <w:rFonts w:ascii="Times New Roman" w:hAnsi="Times New Roman" w:cs="Times New Roman"/>
-                              </w:rPr>
-                            </w:pPr>
-                            <w:r>
-                              <w:rPr>
-                                <w:rFonts w:ascii="Times New Roman" w:hAnsi="Times New Roman" w:cs="Times New Roman"/>
-                              </w:rPr>
-                              <w:t>Figure 3: Daily average of outdoor (red) and indoor (blue) PM2.5 concentration after implementation of new filters.</w:t>
-                            </w:r>
-                          </w:p>
-                        </w:txbxContent>
-                      </wps:txbx>
-                      <wps:bodyPr rot="0" spcFirstLastPara="0" vertOverflow="overflow" horzOverflow="overflow" vert="horz" wrap="square" lIns="91440" tIns="45720" rIns="91440" bIns="45720" numCol="1" spcCol="0" rtlCol="0" fromWordArt="0" anchor="t" anchorCtr="0" forceAA="0" compatLnSpc="1">
-                        <a:prstTxWarp prst="textNoShape">
-                          <a:avLst/>
-                        </a:prstTxWarp>
-                        <a:noAutofit/>
-                      </wps:bodyPr>
-                    </wps:wsp>
-                  </a:graphicData>
-                </a:graphic>
-                <wp14:sizeRelH relativeFrom="margin">
-                  <wp14:pctWidth>0</wp14:pctWidth>
-                </wp14:sizeRelH>
-                <wp14:sizeRelV relativeFrom="margin">
-                  <wp14:pctHeight>0</wp14:pctHeight>
-                </wp14:sizeRelV>
-              </wp:anchor>
-            </w:drawing>
-          </mc:Choice>
-          <mc:Fallback>
-            <w:pict>
-              <v:shape id="Text Box 11" o:spid="_x0000_s1028" type="#_x0000_t202" style="position:absolute;margin-left:0;margin-top:306pt;width:468pt;height:324pt;z-index:251664384;visibility:visible;mso-wrap-style:square;mso-width-percent:0;mso-height-percent:0;mso-wrap-distance-left:9pt;mso-wrap-distance-top:0;mso-wrap-distance-right:9pt;mso-wrap-distance-bottom:0;mso-position-horizontal:absolute;mso-position-horizontal-relative:text;mso-position-vertical:absolute;mso-position-vertical-relative:text;mso-width-percent:0;mso-height-percent:0;mso-width-relative:margin;mso-height-relative:margin;v-text-anchor:top" o:gfxdata="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" filled="f" strokecolor="black [3213]">
-                <v:textbox>
-                  <w:txbxContent>
-                    <w:p/>
-                    <w:p/>
-                    <w:p/>
-                    <w:p/>
-                    <w:p/>
-                    <w:p/>
-                    <w:p/>
-                    <w:p/>
-                    <w:p/>
-                    <w:p/>
-                    <w:p/>
-                    <w:p/>
-                    <w:p>
-                      <w:pPr>
-                        <w:rPr>
-                          <w:rFonts w:ascii="Times New Roman" w:hAnsi="Times New Roman" w:cs="Times New Roman"/>
-                        </w:rPr>
-                      </w:pPr>
-                      <w:r>
-                        <w:rPr>
-                          <w:rFonts w:ascii="Times New Roman" w:hAnsi="Times New Roman" w:cs="Times New Roman"/>
-                        </w:rPr>
-                        <w:t>Figure 3: Daily average of outdoor (red) and indoor (blue) PM2.5 concentration after implementation of new filters.</w:t>
-                      </w:r>
-                    </w:p>
-                  </w:txbxContent>
-                </v:textbox>
-                <w10:wrap type="square"/>
-              </v:shape>
-            </w:pict>
-          </mc:Fallback>
-        </mc:AlternateContent>
-      </w:r>
-      <w:r>
-        <w:rPr>
-          <w:rFonts w:ascii="Times New Roman" w:hAnsi="Times New Roman" w:cs="Times New Roman"/>
-          <w:noProof/>
-          <w:lang w:eastAsia="en-US"/>
-        </w:rPr>
-        <w:drawing>
-          <wp:anchor distT="0" distB="0" distL="114300" distR="114300" simplePos="0" relativeHeight="251660288" behindDoc="0" locked="0" layoutInCell="1" allowOverlap="1" wp14:anchorId="5C133EC0" wp14:editId="695B2463">
-            <wp:simplePos x="0" y="0"/>
-            <wp:positionH relativeFrom="column">
-              <wp:posOffset>-23495</wp:posOffset>
-            </wp:positionH>
-            <wp:positionV relativeFrom="paragraph">
-              <wp:posOffset>3886200</wp:posOffset>
-            </wp:positionV>
-            <wp:extent cx="5967095" cy="3781425"/>
-            <wp:effectExtent l="0" t="0" r="1905" b="3175"/>
-            <wp:wrapSquare wrapText="bothSides"/>
-            <wp:docPr id="8" name="Picture 8" descr="Macintosh HD:Users:alexander.guo:Dropbox:Screenshots:Screenshot 2014-02-13 18.13.51.png"/>
-            <wp:cNvGraphicFramePr>
-              <a:graphicFrameLocks xmlns:a="http://schemas.openxmlformats.org/drawingml/2006/main" noChangeAspect="1"/>
-            </wp:cNvGraphicFramePr>
-            <a:graphic xmlns:a="http://schemas.openxmlformats.org/drawingml/2006/main">
-              <a:graphicData uri="http://schemas.openxmlformats.org/drawingml/2006/picture">
-                <pic:pic xmlns:pic="http://schemas.openxmlformats.org/drawingml/2006/picture">
-                  <pic:nvPicPr>
-                    <pic:cNvPr id="0" name="Picture 8" descr="Macintosh HD:Users:alexander.guo:Dropbox:Screenshots:Screenshot 2014-02-13 18.13.51.png"/>
-                    <pic:cNvPicPr>
-                      <a:picLocks noChangeAspect="1" noChangeArrowheads="1"/>
-                    </pic:cNvPicPr>
-                  </pic:nvPicPr>
-                  <pic:blipFill>
-                    <a:blip r:embed="rId9">
-                      <a:extLst>
-                        <a:ext uri="{28A0092B-C50C-407E-A947-70E740481C1C}">
-                          <a14:useLocalDpi xmlns:a14="http://schemas.microsoft.com/office/drawing/2010/main" val="0"/>
-                        </a:ext>
-                      </a:extLst>
-                    </a:blip>
-                    <a:srcRect/>
-                    <a:stretch>
-                      <a:fillRect/>
-                    </a:stretch>
-                  </pic:blipFill>
-                  <pic:spPr bwMode="auto">
-                    <a:xfrm>
-                      <a:off x="0" y="0"/>
-                      <a:ext cx="5967095" cy="3781425"/>
-                    </a:xfrm>
-                    <a:prstGeom prst="rect">
-                      <a:avLst/>
-                    </a:prstGeom>
-                    <a:noFill/>
-                    <a:ln>
-                      <a:noFill/>
-                    </a:ln>
-                  </pic:spPr>
-                </pic:pic>
-              </a:graphicData>
-            </a:graphic>
-            <wp14:sizeRelH relativeFrom="page">
-              <wp14:pctWidth>0</wp14:pctWidth>
-            </wp14:sizeRelH>
-            <wp14:sizeRelV relativeFrom="page">
-              <wp14:pctHeight>0</wp14:pctHeight>
-            </wp14:sizeRelV>
-          </wp:anchor>
-        </w:drawing>
-      </w:r>
-      <w:r>
-        <w:rPr>
-          <w:rFonts w:ascii="Times New Roman" w:hAnsi="Times New Roman" w:cs="Times New Roman"/>
-          <w:noProof/>
-          <w:lang w:eastAsia="en-US"/>
-        </w:rPr>
-        <w:drawing>
-          <wp:anchor distT="0" distB="0" distL="114300" distR="114300" simplePos="0" relativeHeight="251659264" behindDoc="0" locked="0" layoutInCell="1" allowOverlap="1" wp14:anchorId="688FE598" wp14:editId="6B6EDF97">
-            <wp:simplePos x="0" y="0"/>
-            <wp:positionH relativeFrom="column">
-              <wp:posOffset>0</wp:posOffset>
-            </wp:positionH>
-            <wp:positionV relativeFrom="paragraph">
-              <wp:posOffset>-228600</wp:posOffset>
-            </wp:positionV>
-            <wp:extent cx="5967095" cy="3773805"/>
-            <wp:effectExtent l="0" t="0" r="1905" b="10795"/>
-            <wp:wrapSquare wrapText="bothSides"/>
-            <wp:docPr id="7" name="Picture 7" descr="Macintosh HD:Users:alexander.guo:Dropbox:Screenshots:Screenshot 2014-02-13 18.13.44.png"/>
-            <wp:cNvGraphicFramePr>
-              <a:graphicFrameLocks xmlns:a="http://schemas.openxmlformats.org/drawingml/2006/main" noChangeAspect="1"/>
-            </wp:cNvGraphicFramePr>
-            <a:graphic xmlns:a="http://schemas.openxmlformats.org/drawingml/2006/main">
-              <a:graphicData uri="http://schemas.openxmlformats.org/drawingml/2006/picture">
-                <pic:pic xmlns:pic="http://schemas.openxmlformats.org/drawingml/2006/picture">
-                  <pic:nvPicPr>
-                    <pic:cNvPr id="0" name="Picture 7" descr="Macintosh HD:Users:alexander.guo:Dropbox:Screenshots:Screenshot 2014-02-13 18.13.44.png"/>
-                    <pic:cNvPicPr>
-                      <a:picLocks noChangeAspect="1" noChangeArrowheads="1"/>
-                    </pic:cNvPicPr>
-                  </pic:nvPicPr>
-                  <pic:blipFill>
-                    <a:blip r:embed="rId10">
-                      <a:extLst>
-                        <a:ext uri="{28A0092B-C50C-407E-A947-70E740481C1C}">
-                          <a14:useLocalDpi xmlns:a14="http://schemas.microsoft.com/office/drawing/2010/main" val="0"/>
-                        </a:ext>
-                      </a:extLst>
-                    </a:blip>
-                    <a:srcRect/>
-                    <a:stretch>
-                      <a:fillRect/>
-                    </a:stretch>
-                  </pic:blipFill>
-                  <pic:spPr bwMode="auto">
-                    <a:xfrm>
-                      <a:off x="0" y="0"/>
-                      <a:ext cx="5967095" cy="3773805"/>
-                    </a:xfrm>
-                    <a:prstGeom prst="rect">
-                      <a:avLst/>
-                    </a:prstGeom>
-                    <a:noFill/>
-                    <a:ln>
-                      <a:noFill/>
-                    </a:ln>
-                  </pic:spPr>
-                </pic:pic>
-              </a:graphicData>
-            </a:graphic>
-            <wp14:sizeRelH relativeFrom="page">
-              <wp14:pctWidth>0</wp14:pctWidth>
-            </wp14:sizeRelH>
-            <wp14:sizeRelV relativeFrom="page">
-              <wp14:pctHeight>0</wp14:pctHeight>
-            </wp14:sizeRelV>
-          </wp:anchor>
-        </w:drawing>
-      </w:r>
+                      </a:ln>
+                    </pic:spPr>
+                  </pic:pic>
+                </a:graphicData>
+              </a:graphic>
+              <wp14:sizeRelH relativeFrom="page">
+                <wp14:pctWidth>0</wp14:pctWidth>
+              </wp14:sizeRelH>
+              <wp14:sizeRelV relativeFrom="page">
+                <wp14:pctHeight>0</wp14:pctHeight>
+              </wp14:sizeRelV>
+            </wp:anchor>
+          </w:drawing>
+        </w:r>
+      </w:del>
       <w:r>
         <w:rPr>
           <w:rFonts w:ascii="Times New Roman" w:hAnsi="Times New Roman" w:cs="Times New Roman"/>
@@ -5236,7 +5087,7 @@
     <w:tbl>
       <w:tblPr>
         <w:tblStyle w:val="LightList"/>
-        <w:tblpPr w:leftFromText="180" w:rightFromText="180" w:vertAnchor="text" w:horzAnchor="page" w:tblpX="1527" w:tblpY="2"/>
+        <w:tblpPr w:leftFromText="180" w:rightFromText="180" w:vertAnchor="text" w:horzAnchor="page" w:tblpX="1527" w:tblpY="7204"/>
         <w:tblW w:w="0" w:type="auto"/>
         <w:tblLook w:val="04A0" w:firstRow="1" w:lastRow="0" w:firstColumn="1" w:lastColumn="0" w:noHBand="0" w:noVBand="1"/>
       </w:tblPr>
@@ -5625,6 +5476,182 @@
           <w:rFonts w:ascii="Times New Roman" w:hAnsi="Times New Roman" w:cs="Times New Roman"/>
         </w:rPr>
       </w:pPr>
+      <w:ins w:id="64" w:author="Alexander Guo" w:date="2014-03-18T17:16:00Z">
+        <w:r>
+          <w:rPr>
+            <w:rFonts w:ascii="Times New Roman" w:hAnsi="Times New Roman" w:cs="Times New Roman"/>
+            <w:noProof/>
+            <w:lang w:eastAsia="en-US"/>
+          </w:rPr>
+          <mc:AlternateContent>
+            <mc:Choice Requires="wps">
+              <w:drawing>
+                <wp:anchor distT="0" distB="0" distL="114300" distR="114300" simplePos="0" relativeHeight="251669504" behindDoc="0" locked="0" layoutInCell="1" allowOverlap="1" wp14:anchorId="6C839910" wp14:editId="71E61BB8">
+                  <wp:simplePos x="0" y="0"/>
+                  <wp:positionH relativeFrom="column">
+                    <wp:posOffset>0</wp:posOffset>
+                  </wp:positionH>
+                  <wp:positionV relativeFrom="paragraph">
+                    <wp:posOffset>-228600</wp:posOffset>
+                  </wp:positionV>
+                  <wp:extent cx="5943600" cy="4572000"/>
+                  <wp:effectExtent l="0" t="0" r="25400" b="25400"/>
+                  <wp:wrapSquare wrapText="bothSides"/>
+                  <wp:docPr id="13" name="Text Box 13"/>
+                  <wp:cNvGraphicFramePr/>
+                  <a:graphic xmlns:a="http://schemas.openxmlformats.org/drawingml/2006/main">
+                    <a:graphicData uri="http://schemas.microsoft.com/office/word/2010/wordprocessingShape">
+                      <wps:wsp>
+                        <wps:cNvSpPr txBox="1"/>
+                        <wps:spPr>
+                          <a:xfrm>
+                            <a:off x="0" y="0"/>
+                            <a:ext cx="5943600" cy="4572000"/>
+                          </a:xfrm>
+                          <a:prstGeom prst="rect">
+                            <a:avLst/>
+                          </a:prstGeom>
+                          <a:noFill/>
+                          <a:ln>
+                            <a:solidFill>
+                              <a:srgbClr val="000000"/>
+                            </a:solidFill>
+                          </a:ln>
+                          <a:effectLst/>
+                          <a:extLst>
+                            <a:ext uri="{C572A759-6A51-4108-AA02-DFA0A04FC94B}">
+                              <ma14:wrappingTextBoxFlag xmlns:ma14="http://schemas.microsoft.com/office/mac/drawingml/2011/main"/>
+                            </a:ext>
+                          </a:extLst>
+                        </wps:spPr>
+                        <wps:style>
+                          <a:lnRef idx="0">
+                            <a:schemeClr val="accent1"/>
+                          </a:lnRef>
+                          <a:fillRef idx="0">
+                            <a:schemeClr val="accent1"/>
+                          </a:fillRef>
+                          <a:effectRef idx="0">
+                            <a:schemeClr val="accent1"/>
+                          </a:effectRef>
+                          <a:fontRef idx="minor">
+                            <a:schemeClr val="dk1"/>
+                          </a:fontRef>
+                        </wps:style>
+                        <wps:txbx>
+                          <w:txbxContent>
+                            <w:p/>
+                          </w:txbxContent>
+                        </wps:txbx>
+                        <wps:bodyPr rot="0" spcFirstLastPara="0" vertOverflow="overflow" horzOverflow="overflow" vert="horz" wrap="square" lIns="91440" tIns="45720" rIns="91440" bIns="45720" numCol="1" spcCol="0" rtlCol="0" fromWordArt="0" anchor="t" anchorCtr="0" forceAA="0" compatLnSpc="1">
+                          <a:prstTxWarp prst="textNoShape">
+                            <a:avLst/>
+                          </a:prstTxWarp>
+                          <a:noAutofit/>
+                        </wps:bodyPr>
+                      </wps:wsp>
+                    </a:graphicData>
+                  </a:graphic>
+                  <wp14:sizeRelV relativeFrom="margin">
+                    <wp14:pctHeight>0</wp14:pctHeight>
+                  </wp14:sizeRelV>
+                </wp:anchor>
+              </w:drawing>
+            </mc:Choice>
+            <mc:Fallback>
+              <w:pict>
+                <v:shape id="Text Box 13" o:spid="_x0000_s1030" type="#_x0000_t202" style="position:absolute;margin-left:0;margin-top:-17.95pt;width:468pt;height:5in;z-index:251669504;visibility:visible;mso-wrap-style:square;mso-height-percent:0;mso-wrap-distance-left:9pt;mso-wrap-distance-top:0;mso-wrap-distance-right:9pt;mso-wrap-distance-bottom:0;mso-position-horizontal:absolute;mso-position-horizontal-relative:text;mso-position-vertical:absolute;mso-position-vertical-relative:text;mso-height-percent:0;mso-height-relative:margin;v-text-anchor:top" o:gfxdata="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" filled="f">
+                  <v:textbox>
+                    <w:txbxContent>
+                      <w:p/>
+                    </w:txbxContent>
+                  </v:textbox>
+                  <w10:wrap type="square"/>
+                </v:shape>
+              </w:pict>
+            </mc:Fallback>
+          </mc:AlternateContent>
+        </w:r>
+      </w:ins>
+      <w:ins w:id="65" w:author="Alexander Guo" w:date="2014-03-18T17:12:00Z">
+        <w:r>
+          <w:rPr>
+            <w:rFonts w:ascii="Times New Roman" w:hAnsi="Times New Roman" w:cs="Times New Roman"/>
+            <w:noProof/>
+            <w:lang w:eastAsia="en-US"/>
+          </w:rPr>
+          <w:drawing>
+            <wp:anchor distT="0" distB="0" distL="114300" distR="114300" simplePos="0" relativeHeight="251668480" behindDoc="0" locked="0" layoutInCell="1" allowOverlap="1" wp14:anchorId="490141BB" wp14:editId="1EF4F1C6">
+              <wp:simplePos x="0" y="0"/>
+              <wp:positionH relativeFrom="column">
+                <wp:posOffset>-54610</wp:posOffset>
+              </wp:positionH>
+              <wp:positionV relativeFrom="paragraph">
+                <wp:posOffset>-228600</wp:posOffset>
+              </wp:positionV>
+              <wp:extent cx="5998210" cy="4104005"/>
+              <wp:effectExtent l="0" t="0" r="0" b="10795"/>
+              <wp:wrapTight wrapText="bothSides">
+                <wp:wrapPolygon edited="0">
+                  <wp:start x="0" y="0"/>
+                  <wp:lineTo x="0" y="21523"/>
+                  <wp:lineTo x="21495" y="21523"/>
+                  <wp:lineTo x="21495" y="0"/>
+                  <wp:lineTo x="0" y="0"/>
+                </wp:wrapPolygon>
+              </wp:wrapTight>
+              <wp:docPr id="5" name="Picture 5" descr="Macintosh HD:Users:alexander.guo:Desktop:Screen Shot 2014-03-17 at 5.07.56 PM.png"/>
+              <wp:cNvGraphicFramePr>
+                <a:graphicFrameLocks xmlns:a="http://schemas.openxmlformats.org/drawingml/2006/main" noChangeAspect="1"/>
+              </wp:cNvGraphicFramePr>
+              <a:graphic xmlns:a="http://schemas.openxmlformats.org/drawingml/2006/main">
+                <a:graphicData uri="http://schemas.openxmlformats.org/drawingml/2006/picture">
+                  <pic:pic xmlns:pic="http://schemas.openxmlformats.org/drawingml/2006/picture">
+                    <pic:nvPicPr>
+                      <pic:cNvPr id="0" name="Picture 4" descr="Macintosh HD:Users:alexander.guo:Desktop:Screen Shot 2014-03-17 at 5.07.56 PM.png"/>
+                      <pic:cNvPicPr>
+                        <a:picLocks noChangeAspect="1" noChangeArrowheads="1"/>
+                      </pic:cNvPicPr>
+                    </pic:nvPicPr>
+                    <pic:blipFill>
+                      <a:blip r:embed="rId12">
+                        <a:extLst>
+                          <a:ext uri="{28A0092B-C50C-407E-A947-70E740481C1C}">
+                            <a14:useLocalDpi xmlns:a14="http://schemas.microsoft.com/office/drawing/2010/main" val="0"/>
+                          </a:ext>
+                        </a:extLst>
+                      </a:blip>
+                      <a:srcRect/>
+                      <a:stretch>
+                        <a:fillRect/>
+                      </a:stretch>
+                    </pic:blipFill>
+                    <pic:spPr bwMode="auto">
+                      <a:xfrm>
+                        <a:off x="0" y="0"/>
+                        <a:ext cx="5998210" cy="4104005"/>
+                      </a:xfrm>
+                      <a:prstGeom prst="rect">
+                        <a:avLst/>
+                      </a:prstGeom>
+                      <a:noFill/>
+                      <a:ln>
+                        <a:noFill/>
+                      </a:ln>
+                    </pic:spPr>
+                  </pic:pic>
+                </a:graphicData>
+              </a:graphic>
+              <wp14:sizeRelH relativeFrom="page">
+                <wp14:pctWidth>0</wp14:pctWidth>
+              </wp14:sizeRelH>
+              <wp14:sizeRelV relativeFrom="page">
+                <wp14:pctHeight>0</wp14:pctHeight>
+              </wp14:sizeRelV>
+            </wp:anchor>
+          </w:drawing>
+        </w:r>
+      </w:ins>
     </w:p>
     <w:p>
       <w:pPr>
@@ -5639,7 +5666,7 @@
         </w:rPr>
         <w:t xml:space="preserve">As indicated in </w:t>
       </w:r>
-      <w:ins w:id="91" w:author="Dane" w:date="2014-02-27T15:46:00Z">
+      <w:ins w:id="66" w:author="Dane" w:date="2014-02-27T15:46:00Z">
         <w:r>
           <w:rPr>
             <w:rFonts w:ascii="Times New Roman" w:hAnsi="Times New Roman" w:cs="Times New Roman"/>
@@ -5687,7 +5714,22 @@
         <w:rPr>
           <w:rFonts w:ascii="Times New Roman" w:hAnsi="Times New Roman" w:cs="Times New Roman"/>
         </w:rPr>
-        <w:t>outdoor PM2.5 before implementation, while the indoor PM2.5 levels after implementation experienced a 95% reduction when compared to outdoor air quality measured during the same period. Fluctuations in indoor PM2.5 concentrations were significantly reduced after the upgrades and maintained an average indoor PM2.5 level of below 12 μg/m3 even though outdoor PM2.5 values fluctuated between 4 μg/m3 and 505 μg/m3. Indoor monitoring sites that were specifically targeted by the upgrades showed even greater reductions in PM2.5 concentrations.</w:t>
+        <w:t>outdoor PM2.5 before implementation, while the indoor PM2.5 levels af</w:t>
+      </w:r>
+      <w:bookmarkStart w:id="67" w:name="_GoBack"/>
+      <w:bookmarkEnd w:id="67"/>
+      <w:r>
+        <w:rPr>
+          <w:rFonts w:ascii="Times New Roman" w:hAnsi="Times New Roman" w:cs="Times New Roman"/>
+        </w:rPr>
+        <w:t xml:space="preserve">ter implementation experienced a 95% reduction when compared to outdoor air quality measured during the same period. Fluctuations in indoor PM2.5 concentrations were significantly reduced after the upgrades and maintained an average indoor PM2.5 level of below 12 μg/m3 even though outdoor PM2.5 values fluctuated between 4 μg/m3 and 505 μg/m3. Indoor </w:t>
+      </w:r>
+      <w:r>
+        <w:rPr>
+          <w:rFonts w:ascii="Times New Roman" w:hAnsi="Times New Roman" w:cs="Times New Roman"/>
+        </w:rPr>
+        <w:lastRenderedPageBreak/>
+        <w:t>monitoring sites that were specifically targeted by the upgrades showed even greater reductions in PM2.5 concentrations.</w:t>
       </w:r>
     </w:p>
     <w:p>
@@ -6237,12 +6279,7 @@
         <w:annotationRef/>
       </w:r>
       <w:r>
-        <w:t>Recalculate this against an average for all the days that had outdoor PM2.5 levels above 200</w:t>
-      </w:r>
-      <w:bookmarkStart w:id="12" w:name="_GoBack"/>
-      <w:bookmarkEnd w:id="12"/>
-      <w:r>
-        <w:t xml:space="preserve"> micrograms/</w:t>
+        <w:t>Recalculate this against an average for all the days that had outdoor PM2.5 levels above 200 micrograms/</w:t>
       </w:r>
       <w:proofErr w:type="gramStart"/>
       <w:r>
@@ -6254,7 +6291,7 @@
       </w:r>
     </w:p>
   </w:comment>
-  <w:comment w:id="46" w:author="Microsoft Office User" w:date="2014-02-27T20:19:00Z" w:initials="MU">
+  <w:comment w:id="36" w:author="Microsoft Office User" w:date="2014-02-27T20:19:00Z" w:initials="MU">
     <w:p>
       <w:pPr>
         <w:pStyle w:val="CommentText"/>
@@ -6278,7 +6315,7 @@
       </w:r>
     </w:p>
   </w:comment>
-  <w:comment w:id="47" w:author="Microsoft Office User" w:date="2014-02-27T22:25:00Z" w:initials="MU">
+  <w:comment w:id="37" w:author="Microsoft Office User" w:date="2014-02-27T22:25:00Z" w:initials="MU">
     <w:p>
       <w:pPr>
         <w:pStyle w:val="CommentText"/>
@@ -6294,7 +6331,7 @@
       </w:r>
     </w:p>
   </w:comment>
-  <w:comment w:id="48" w:author="Microsoft Office User" w:date="2014-02-27T20:03:00Z" w:initials="MU">
+  <w:comment w:id="38" w:author="Microsoft Office User" w:date="2014-02-27T20:03:00Z" w:initials="MU">
     <w:p>
       <w:pPr>
         <w:pStyle w:val="CommentText"/>
@@ -6310,7 +6347,7 @@
       </w:r>
     </w:p>
   </w:comment>
-  <w:comment w:id="53" w:author="Microsoft Office User" w:date="2014-02-27T20:45:00Z" w:initials="MU">
+  <w:comment w:id="42" w:author="Microsoft Office User" w:date="2014-02-27T20:45:00Z" w:initials="MU">
     <w:p>
       <w:pPr>
         <w:pStyle w:val="CommentText"/>
@@ -6342,7 +6379,7 @@
       </w:r>
     </w:p>
   </w:comment>
-  <w:comment w:id="54" w:author="Microsoft Office User" w:date="2014-02-27T19:45:00Z" w:initials="MU">
+  <w:comment w:id="43" w:author="Microsoft Office User" w:date="2014-02-27T19:45:00Z" w:initials="MU">
     <w:p>
       <w:pPr>
         <w:pStyle w:val="CommentText"/>
@@ -6358,7 +6395,7 @@
       </w:r>
     </w:p>
   </w:comment>
-  <w:comment w:id="55" w:author="Microsoft Office User" w:date="2014-02-27T20:35:00Z" w:initials="MU">
+  <w:comment w:id="44" w:author="Microsoft Office User" w:date="2014-02-27T20:35:00Z" w:initials="MU">
     <w:p>
       <w:pPr>
         <w:pStyle w:val="CommentText"/>
@@ -6374,7 +6411,7 @@
       </w:r>
     </w:p>
   </w:comment>
-  <w:comment w:id="56" w:author="Dane" w:date="2014-02-27T16:57:00Z" w:initials="D">
+  <w:comment w:id="45" w:author="Dane" w:date="2014-02-27T16:57:00Z" w:initials="D">
     <w:p>
       <w:pPr>
         <w:pStyle w:val="CommentText"/>
@@ -6398,7 +6435,7 @@
       </w:r>
     </w:p>
   </w:comment>
-  <w:comment w:id="57" w:author="Dane" w:date="2014-02-27T16:58:00Z" w:initials="D">
+  <w:comment w:id="46" w:author="Dane" w:date="2014-02-27T16:58:00Z" w:initials="D">
     <w:p>
       <w:pPr>
         <w:pStyle w:val="CommentText"/>
@@ -6414,7 +6451,7 @@
       </w:r>
     </w:p>
   </w:comment>
-  <w:comment w:id="58" w:author="Microsoft Office User" w:date="2014-02-27T20:16:00Z" w:initials="MU">
+  <w:comment w:id="47" w:author="Microsoft Office User" w:date="2014-02-27T20:16:00Z" w:initials="MU">
     <w:p>
       <w:pPr>
         <w:pStyle w:val="CommentText"/>
@@ -6436,7 +6473,7 @@
       </w:r>
     </w:p>
   </w:comment>
-  <w:comment w:id="66" w:author="Dane" w:date="2014-02-27T17:00:00Z" w:initials="D">
+  <w:comment w:id="51" w:author="Dane" w:date="2014-02-27T17:00:00Z" w:initials="D">
     <w:p>
       <w:pPr>
         <w:pStyle w:val="CommentText"/>
@@ -6476,7 +6513,7 @@
       </w:r>
     </w:p>
   </w:comment>
-  <w:comment w:id="84" w:author="Dane" w:date="2014-02-27T16:49:00Z" w:initials="D">
+  <w:comment w:id="55" w:author="Dane" w:date="2014-02-27T16:49:00Z" w:initials="D">
     <w:p>
       <w:pPr>
         <w:pStyle w:val="CommentText"/>
@@ -7953,7 +7990,7 @@
 </file>
 
 <file path=customXml/itemProps1.xml><?xml version="1.0" encoding="utf-8"?>
-<ds:datastoreItem xmlns:ds="http://schemas.openxmlformats.org/officeDocument/2006/customXml" ds:itemID="{ED50C92F-82E4-164A-B7AF-615C79B8BBAA}">
+<ds:datastoreItem xmlns:ds="http://schemas.openxmlformats.org/officeDocument/2006/customXml" ds:itemID="{8537A6EB-FD47-1648-A070-3037216BD20A}">
   <ds:schemaRefs>
     <ds:schemaRef ds:uri="http://schemas.openxmlformats.org/officeDocument/2006/bibliography"/>
   </ds:schemaRefs>

</xml_diff>